<commit_message>
sign up and login php
</commit_message>
<xml_diff>
--- a/Report/CENG495_CCE_Final_Report_Antonio_Fawzy.docx
+++ b/Report/CENG495_CCE_Final_Report_Antonio_Fawzy.docx
@@ -105,34 +105,22 @@
           <w:szCs w:val="28"/>
         </w:rPr>
       </w:pPr>
-      <w:proofErr w:type="spellStart"/>
       <w:r>
         <w:rPr>
           <w:b/>
           <w:sz w:val="28"/>
           <w:szCs w:val="28"/>
         </w:rPr>
-        <w:t>Fawzy</w:t>
-      </w:r>
-      <w:proofErr w:type="spellEnd"/>
+        <w:t>Fizzy</w:t>
+      </w:r>
       <w:r>
         <w:rPr>
           <w:b/>
           <w:sz w:val="28"/>
           <w:szCs w:val="28"/>
         </w:rPr>
-        <w:t xml:space="preserve"> </w:t>
-      </w:r>
-      <w:proofErr w:type="spellStart"/>
-      <w:r>
-        <w:rPr>
-          <w:b/>
-          <w:sz w:val="28"/>
-          <w:szCs w:val="28"/>
-        </w:rPr>
-        <w:t>Ghazawy</w:t>
-      </w:r>
-      <w:proofErr w:type="spellEnd"/>
+        <w:t xml:space="preserve"> Ghazawy</w:t>
+      </w:r>
     </w:p>
     <w:p>
       <w:pPr>
@@ -406,7 +394,7 @@
               </wp:anchor>
             </w:drawing>
           </mc:Choice>
-          <mc:Fallback xmlns:dgm="http://schemas.openxmlformats.org/drawingml/2006/diagram" xmlns:lc="http://schemas.openxmlformats.org/drawingml/2006/lockedCanvas" xmlns:c="http://schemas.openxmlformats.org/drawingml/2006/chart" xmlns:pic="http://schemas.openxmlformats.org/drawingml/2006/picture" xmlns:a="http://schemas.openxmlformats.org/drawingml/2006/main" xmlns:sl="http://schemas.openxmlformats.org/schemaLibrary/2006/main" xmlns:w16sdtdh="http://schemas.microsoft.com/office/word/2020/wordml/sdtdatahash" xmlns:w16="http://schemas.microsoft.com/office/word/2018/wordml" xmlns:w16cid="http://schemas.microsoft.com/office/word/2016/wordml/cid" xmlns:w16cex="http://schemas.microsoft.com/office/word/2018/wordml/cex" xmlns:oel="http://schemas.microsoft.com/office/2019/extlst" xmlns:am3d="http://schemas.microsoft.com/office/drawing/2017/model3d" xmlns:aink="http://schemas.microsoft.com/office/drawing/2016/ink" xmlns:cx8="http://schemas.microsoft.com/office/drawing/2016/5/14/chartex" xmlns:cx7="http://schemas.microsoft.com/office/drawing/2016/5/13/chartex" xmlns:cx6="http://schemas.microsoft.com/office/drawing/2016/5/12/chartex" xmlns:cx5="http://schemas.microsoft.com/office/drawing/2016/5/11/chartex" xmlns:cx4="http://schemas.microsoft.com/office/drawing/2016/5/10/chartex" xmlns:cx3="http://schemas.microsoft.com/office/drawing/2016/5/9/chartex" xmlns:cx2="http://schemas.microsoft.com/office/drawing/2015/10/21/chartex" xmlns:cx1="http://schemas.microsoft.com/office/drawing/2015/9/8/chartex">
+          <mc:Fallback xmlns:cx1="http://schemas.microsoft.com/office/drawing/2015/9/8/chartex" xmlns:cx2="http://schemas.microsoft.com/office/drawing/2015/10/21/chartex" xmlns:cx3="http://schemas.microsoft.com/office/drawing/2016/5/9/chartex" xmlns:cx4="http://schemas.microsoft.com/office/drawing/2016/5/10/chartex" xmlns:cx5="http://schemas.microsoft.com/office/drawing/2016/5/11/chartex" xmlns:cx6="http://schemas.microsoft.com/office/drawing/2016/5/12/chartex" xmlns:cx7="http://schemas.microsoft.com/office/drawing/2016/5/13/chartex" xmlns:cx8="http://schemas.microsoft.com/office/drawing/2016/5/14/chartex" xmlns:aink="http://schemas.microsoft.com/office/drawing/2016/ink" xmlns:am3d="http://schemas.microsoft.com/office/drawing/2017/model3d" xmlns:oel="http://schemas.microsoft.com/office/2019/extlst" xmlns:w16cex="http://schemas.microsoft.com/office/word/2018/wordml/cex" xmlns:w16cid="http://schemas.microsoft.com/office/word/2016/wordml/cid" xmlns:w16="http://schemas.microsoft.com/office/word/2018/wordml" xmlns:w16sdtdh="http://schemas.microsoft.com/office/word/2020/wordml/sdtdatahash" xmlns:sl="http://schemas.openxmlformats.org/schemaLibrary/2006/main" xmlns:a="http://schemas.openxmlformats.org/drawingml/2006/main" xmlns:pic="http://schemas.openxmlformats.org/drawingml/2006/picture" xmlns:c="http://schemas.openxmlformats.org/drawingml/2006/chart" xmlns:lc="http://schemas.openxmlformats.org/drawingml/2006/lockedCanvas" xmlns:dgm="http://schemas.openxmlformats.org/drawingml/2006/diagram">
             <w:drawing>
               <wp:anchor allowOverlap="1" behindDoc="0" distB="0" distT="0" distL="114300" distR="114300" hidden="0" layoutInCell="1" locked="0" relativeHeight="0" simplePos="0">
                 <wp:simplePos x="0" y="0"/>
@@ -468,24 +456,11 @@
       <w:bookmarkStart w:id="4" w:name="_heading=h.2et92p0" w:colFirst="0" w:colLast="0"/>
       <w:bookmarkEnd w:id="4"/>
       <w:r>
-        <w:t xml:space="preserve">Dr. </w:t>
-      </w:r>
-      <w:proofErr w:type="spellStart"/>
-      <w:r>
-        <w:t>Z</w:t>
-      </w:r>
-      <w:r>
-        <w:t>aher</w:t>
-      </w:r>
-      <w:proofErr w:type="spellEnd"/>
-      <w:r>
-        <w:t xml:space="preserve"> </w:t>
-      </w:r>
-      <w:proofErr w:type="spellStart"/>
-      <w:r>
-        <w:t>Merhi</w:t>
-      </w:r>
-      <w:proofErr w:type="spellEnd"/>
+        <w:t>Dr. Z</w:t>
+      </w:r>
+      <w:r>
+        <w:t>aher Merhi</w:t>
+      </w:r>
     </w:p>
     <w:p>
       <w:pPr>
@@ -548,7 +523,7 @@
               </wp:anchor>
             </w:drawing>
           </mc:Choice>
-          <mc:Fallback xmlns:dgm="http://schemas.openxmlformats.org/drawingml/2006/diagram" xmlns:lc="http://schemas.openxmlformats.org/drawingml/2006/lockedCanvas" xmlns:c="http://schemas.openxmlformats.org/drawingml/2006/chart" xmlns:pic="http://schemas.openxmlformats.org/drawingml/2006/picture" xmlns:a="http://schemas.openxmlformats.org/drawingml/2006/main" xmlns:sl="http://schemas.openxmlformats.org/schemaLibrary/2006/main" xmlns:w16sdtdh="http://schemas.microsoft.com/office/word/2020/wordml/sdtdatahash" xmlns:w16="http://schemas.microsoft.com/office/word/2018/wordml" xmlns:w16cid="http://schemas.microsoft.com/office/word/2016/wordml/cid" xmlns:w16cex="http://schemas.microsoft.com/office/word/2018/wordml/cex" xmlns:oel="http://schemas.microsoft.com/office/2019/extlst" xmlns:am3d="http://schemas.microsoft.com/office/drawing/2017/model3d" xmlns:aink="http://schemas.microsoft.com/office/drawing/2016/ink" xmlns:cx8="http://schemas.microsoft.com/office/drawing/2016/5/14/chartex" xmlns:cx7="http://schemas.microsoft.com/office/drawing/2016/5/13/chartex" xmlns:cx6="http://schemas.microsoft.com/office/drawing/2016/5/12/chartex" xmlns:cx5="http://schemas.microsoft.com/office/drawing/2016/5/11/chartex" xmlns:cx4="http://schemas.microsoft.com/office/drawing/2016/5/10/chartex" xmlns:cx3="http://schemas.microsoft.com/office/drawing/2016/5/9/chartex" xmlns:cx2="http://schemas.microsoft.com/office/drawing/2015/10/21/chartex" xmlns:cx1="http://schemas.microsoft.com/office/drawing/2015/9/8/chartex">
+          <mc:Fallback xmlns:cx1="http://schemas.microsoft.com/office/drawing/2015/9/8/chartex" xmlns:cx2="http://schemas.microsoft.com/office/drawing/2015/10/21/chartex" xmlns:cx3="http://schemas.microsoft.com/office/drawing/2016/5/9/chartex" xmlns:cx4="http://schemas.microsoft.com/office/drawing/2016/5/10/chartex" xmlns:cx5="http://schemas.microsoft.com/office/drawing/2016/5/11/chartex" xmlns:cx6="http://schemas.microsoft.com/office/drawing/2016/5/12/chartex" xmlns:cx7="http://schemas.microsoft.com/office/drawing/2016/5/13/chartex" xmlns:cx8="http://schemas.microsoft.com/office/drawing/2016/5/14/chartex" xmlns:aink="http://schemas.microsoft.com/office/drawing/2016/ink" xmlns:am3d="http://schemas.microsoft.com/office/drawing/2017/model3d" xmlns:oel="http://schemas.microsoft.com/office/2019/extlst" xmlns:w16cex="http://schemas.microsoft.com/office/word/2018/wordml/cex" xmlns:w16cid="http://schemas.microsoft.com/office/word/2016/wordml/cid" xmlns:w16="http://schemas.microsoft.com/office/word/2018/wordml" xmlns:w16sdtdh="http://schemas.microsoft.com/office/word/2020/wordml/sdtdatahash" xmlns:sl="http://schemas.openxmlformats.org/schemaLibrary/2006/main" xmlns:a="http://schemas.openxmlformats.org/drawingml/2006/main" xmlns:pic="http://schemas.openxmlformats.org/drawingml/2006/picture" xmlns:c="http://schemas.openxmlformats.org/drawingml/2006/chart" xmlns:lc="http://schemas.openxmlformats.org/drawingml/2006/lockedCanvas" xmlns:dgm="http://schemas.openxmlformats.org/drawingml/2006/diagram">
             <w:drawing>
               <wp:anchor allowOverlap="1" behindDoc="0" distB="0" distT="0" distL="114300" distR="114300" hidden="0" layoutInCell="1" locked="0" relativeHeight="0" simplePos="0">
                 <wp:simplePos x="0" y="0"/>
@@ -730,7 +705,7 @@
               </wp:anchor>
             </w:drawing>
           </mc:Choice>
-          <mc:Fallback xmlns:dgm="http://schemas.openxmlformats.org/drawingml/2006/diagram" xmlns:lc="http://schemas.openxmlformats.org/drawingml/2006/lockedCanvas" xmlns:c="http://schemas.openxmlformats.org/drawingml/2006/chart" xmlns:pic="http://schemas.openxmlformats.org/drawingml/2006/picture" xmlns:a="http://schemas.openxmlformats.org/drawingml/2006/main" xmlns:sl="http://schemas.openxmlformats.org/schemaLibrary/2006/main" xmlns:w16sdtdh="http://schemas.microsoft.com/office/word/2020/wordml/sdtdatahash" xmlns:w16="http://schemas.microsoft.com/office/word/2018/wordml" xmlns:w16cid="http://schemas.microsoft.com/office/word/2016/wordml/cid" xmlns:w16cex="http://schemas.microsoft.com/office/word/2018/wordml/cex" xmlns:oel="http://schemas.microsoft.com/office/2019/extlst" xmlns:am3d="http://schemas.microsoft.com/office/drawing/2017/model3d" xmlns:aink="http://schemas.microsoft.com/office/drawing/2016/ink" xmlns:cx8="http://schemas.microsoft.com/office/drawing/2016/5/14/chartex" xmlns:cx7="http://schemas.microsoft.com/office/drawing/2016/5/13/chartex" xmlns:cx6="http://schemas.microsoft.com/office/drawing/2016/5/12/chartex" xmlns:cx5="http://schemas.microsoft.com/office/drawing/2016/5/11/chartex" xmlns:cx4="http://schemas.microsoft.com/office/drawing/2016/5/10/chartex" xmlns:cx3="http://schemas.microsoft.com/office/drawing/2016/5/9/chartex" xmlns:cx2="http://schemas.microsoft.com/office/drawing/2015/10/21/chartex" xmlns:cx1="http://schemas.microsoft.com/office/drawing/2015/9/8/chartex">
+          <mc:Fallback xmlns:cx1="http://schemas.microsoft.com/office/drawing/2015/9/8/chartex" xmlns:cx2="http://schemas.microsoft.com/office/drawing/2015/10/21/chartex" xmlns:cx3="http://schemas.microsoft.com/office/drawing/2016/5/9/chartex" xmlns:cx4="http://schemas.microsoft.com/office/drawing/2016/5/10/chartex" xmlns:cx5="http://schemas.microsoft.com/office/drawing/2016/5/11/chartex" xmlns:cx6="http://schemas.microsoft.com/office/drawing/2016/5/12/chartex" xmlns:cx7="http://schemas.microsoft.com/office/drawing/2016/5/13/chartex" xmlns:cx8="http://schemas.microsoft.com/office/drawing/2016/5/14/chartex" xmlns:aink="http://schemas.microsoft.com/office/drawing/2016/ink" xmlns:am3d="http://schemas.microsoft.com/office/drawing/2017/model3d" xmlns:oel="http://schemas.microsoft.com/office/2019/extlst" xmlns:w16cex="http://schemas.microsoft.com/office/word/2018/wordml/cex" xmlns:w16cid="http://schemas.microsoft.com/office/word/2016/wordml/cid" xmlns:w16="http://schemas.microsoft.com/office/word/2018/wordml" xmlns:w16sdtdh="http://schemas.microsoft.com/office/word/2020/wordml/sdtdatahash" xmlns:sl="http://schemas.openxmlformats.org/schemaLibrary/2006/main" xmlns:a="http://schemas.openxmlformats.org/drawingml/2006/main" xmlns:pic="http://schemas.openxmlformats.org/drawingml/2006/picture" xmlns:c="http://schemas.openxmlformats.org/drawingml/2006/chart" xmlns:lc="http://schemas.openxmlformats.org/drawingml/2006/lockedCanvas" xmlns:dgm="http://schemas.openxmlformats.org/drawingml/2006/diagram">
             <w:drawing>
               <wp:anchor allowOverlap="1" behindDoc="0" distB="0" distT="0" distL="114300" distR="114300" hidden="0" layoutInCell="1" locked="0" relativeHeight="0" simplePos="0">
                 <wp:simplePos x="0" y="0"/>
@@ -4714,10 +4689,32 @@
           <w:tab w:val="right" w:pos="9000"/>
         </w:tabs>
         <w:jc w:val="both"/>
-      </w:pPr>
-      <w:r>
-        <w:t>GUI: Graphical User Interface</w:t>
-      </w:r>
+        <w:rPr>
+          <w:lang w:val="fr-FR"/>
+        </w:rPr>
+      </w:pPr>
+      <w:proofErr w:type="gramStart"/>
+      <w:r>
+        <w:rPr>
+          <w:lang w:val="fr-FR"/>
+        </w:rPr>
+        <w:t>Ex:</w:t>
+      </w:r>
+      <w:proofErr w:type="gramEnd"/>
+      <w:r>
+        <w:rPr>
+          <w:lang w:val="fr-FR"/>
+        </w:rPr>
+        <w:t xml:space="preserve"> </w:t>
+      </w:r>
+      <w:proofErr w:type="spellStart"/>
+      <w:r>
+        <w:rPr>
+          <w:lang w:val="fr-FR"/>
+        </w:rPr>
+        <w:t>example</w:t>
+      </w:r>
+      <w:proofErr w:type="spellEnd"/>
     </w:p>
     <w:p>
       <w:pPr>
@@ -4725,9 +4722,37 @@
           <w:tab w:val="right" w:pos="9000"/>
         </w:tabs>
         <w:jc w:val="both"/>
-      </w:pPr>
-      <w:r>
-        <w:t>ISO: International Standardization Organization</w:t>
+        <w:rPr>
+          <w:lang w:val="fr-FR"/>
+        </w:rPr>
+      </w:pPr>
+      <w:proofErr w:type="gramStart"/>
+      <w:r>
+        <w:rPr>
+          <w:lang w:val="fr-FR"/>
+        </w:rPr>
+        <w:t>GUI:</w:t>
+      </w:r>
+      <w:proofErr w:type="gramEnd"/>
+      <w:r>
+        <w:rPr>
+          <w:lang w:val="fr-FR"/>
+        </w:rPr>
+        <w:t xml:space="preserve"> </w:t>
+      </w:r>
+      <w:proofErr w:type="spellStart"/>
+      <w:r>
+        <w:rPr>
+          <w:lang w:val="fr-FR"/>
+        </w:rPr>
+        <w:t>Graphical</w:t>
+      </w:r>
+      <w:proofErr w:type="spellEnd"/>
+      <w:r>
+        <w:rPr>
+          <w:lang w:val="fr-FR"/>
+        </w:rPr>
+        <w:t xml:space="preserve"> User Interface</w:t>
       </w:r>
     </w:p>
     <w:p>
@@ -4738,7 +4763,7 @@
         <w:jc w:val="both"/>
       </w:pPr>
       <w:r>
-        <w:t>LCD: Liquid Crystal Display</w:t>
+        <w:t>ISO: International Standardization Organization</w:t>
       </w:r>
     </w:p>
     <w:p>
@@ -4749,7 +4774,7 @@
         <w:jc w:val="both"/>
       </w:pPr>
       <w:r>
-        <w:t>LIU: Lebanese International University</w:t>
+        <w:t>LCD: Liquid Crystal Display</w:t>
       </w:r>
     </w:p>
     <w:p>
@@ -4760,7 +4785,7 @@
         <w:jc w:val="both"/>
       </w:pPr>
       <w:r>
-        <w:t>UI: User Interface</w:t>
+        <w:t>LIU: Lebanese International University</w:t>
       </w:r>
     </w:p>
     <w:p>
@@ -4771,7 +4796,7 @@
         <w:jc w:val="both"/>
       </w:pPr>
       <w:r>
-        <w:t>UX: User Experience</w:t>
+        <w:t>UI: User Interface</w:t>
       </w:r>
     </w:p>
     <w:p>
@@ -4781,13 +4806,19 @@
         </w:tabs>
         <w:jc w:val="both"/>
       </w:pPr>
-      <w:proofErr w:type="spellStart"/>
-      <w:r>
-        <w:t>WiFi</w:t>
-      </w:r>
-      <w:proofErr w:type="spellEnd"/>
-      <w:r>
-        <w:t>: Wireless Fidelity</w:t>
+      <w:r>
+        <w:t>UX: User Experience</w:t>
+      </w:r>
+    </w:p>
+    <w:p>
+      <w:pPr>
+        <w:tabs>
+          <w:tab w:val="right" w:pos="9000"/>
+        </w:tabs>
+        <w:jc w:val="both"/>
+      </w:pPr>
+      <w:r>
+        <w:t>WiFi: Wireless Fidelity</w:t>
       </w:r>
     </w:p>
     <w:p>
@@ -5191,58 +5222,32 @@
       <w:r>
         <w:t xml:space="preserve">Figure </w:t>
       </w:r>
-      <w:r>
-        <w:fldChar w:fldCharType="begin"/>
-      </w:r>
-      <w:r>
-        <w:instrText xml:space="preserve"> STYLEREF 1 \s </w:instrText>
-      </w:r>
-      <w:r>
-        <w:fldChar w:fldCharType="separate"/>
-      </w:r>
-      <w:r>
-        <w:rPr>
-          <w:noProof/>
-          <w:cs/>
-        </w:rPr>
-        <w:t>‎</w:t>
-      </w:r>
-      <w:r>
-        <w:rPr>
-          <w:noProof/>
-        </w:rPr>
-        <w:t>1</w:t>
-      </w:r>
-      <w:r>
-        <w:rPr>
-          <w:noProof/>
-        </w:rPr>
-        <w:fldChar w:fldCharType="end"/>
-      </w:r>
+      <w:fldSimple w:instr=" STYLEREF 1 \s ">
+        <w:r>
+          <w:rPr>
+            <w:noProof/>
+            <w:cs/>
+          </w:rPr>
+          <w:t>‎</w:t>
+        </w:r>
+        <w:r>
+          <w:rPr>
+            <w:noProof/>
+          </w:rPr>
+          <w:t>1</w:t>
+        </w:r>
+      </w:fldSimple>
       <w:r>
         <w:noBreakHyphen/>
       </w:r>
-      <w:r>
-        <w:fldChar w:fldCharType="begin"/>
-      </w:r>
-      <w:r>
-        <w:instrText xml:space="preserve"> SEQ Figure \* ARABIC \s 1 </w:instrText>
-      </w:r>
-      <w:r>
-        <w:fldChar w:fldCharType="separate"/>
-      </w:r>
-      <w:r>
-        <w:rPr>
-          <w:noProof/>
-        </w:rPr>
-        <w:t>1</w:t>
-      </w:r>
-      <w:r>
-        <w:rPr>
-          <w:noProof/>
-        </w:rPr>
-        <w:fldChar w:fldCharType="end"/>
-      </w:r>
+      <w:fldSimple w:instr=" SEQ Figure \* ARABIC \s 1 ">
+        <w:r>
+          <w:rPr>
+            <w:noProof/>
+          </w:rPr>
+          <w:t>1</w:t>
+        </w:r>
+      </w:fldSimple>
       <w:r>
         <w:rPr>
           <w:lang w:val="en-GB"/>
@@ -5583,58 +5588,32 @@
       <w:r>
         <w:t xml:space="preserve">Figure </w:t>
       </w:r>
-      <w:r>
-        <w:fldChar w:fldCharType="begin"/>
-      </w:r>
-      <w:r>
-        <w:instrText xml:space="preserve"> STYLEREF 1 \s </w:instrText>
-      </w:r>
-      <w:r>
-        <w:fldChar w:fldCharType="separate"/>
-      </w:r>
-      <w:r>
-        <w:rPr>
-          <w:noProof/>
-          <w:cs/>
-        </w:rPr>
-        <w:t>‎</w:t>
-      </w:r>
-      <w:r>
-        <w:rPr>
-          <w:noProof/>
-        </w:rPr>
-        <w:t>1</w:t>
-      </w:r>
-      <w:r>
-        <w:rPr>
-          <w:noProof/>
-        </w:rPr>
-        <w:fldChar w:fldCharType="end"/>
-      </w:r>
+      <w:fldSimple w:instr=" STYLEREF 1 \s ">
+        <w:r>
+          <w:rPr>
+            <w:noProof/>
+            <w:cs/>
+          </w:rPr>
+          <w:t>‎</w:t>
+        </w:r>
+        <w:r>
+          <w:rPr>
+            <w:noProof/>
+          </w:rPr>
+          <w:t>1</w:t>
+        </w:r>
+      </w:fldSimple>
       <w:r>
         <w:noBreakHyphen/>
       </w:r>
-      <w:r>
-        <w:fldChar w:fldCharType="begin"/>
-      </w:r>
-      <w:r>
-        <w:instrText xml:space="preserve"> SEQ Figure \* ARABIC \s 1 </w:instrText>
-      </w:r>
-      <w:r>
-        <w:fldChar w:fldCharType="separate"/>
-      </w:r>
-      <w:r>
-        <w:rPr>
-          <w:noProof/>
-        </w:rPr>
-        <w:t>2</w:t>
-      </w:r>
-      <w:r>
-        <w:rPr>
-          <w:noProof/>
-        </w:rPr>
-        <w:fldChar w:fldCharType="end"/>
-      </w:r>
+      <w:fldSimple w:instr=" SEQ Figure \* ARABIC \s 1 ">
+        <w:r>
+          <w:rPr>
+            <w:noProof/>
+          </w:rPr>
+          <w:t>2</w:t>
+        </w:r>
+      </w:fldSimple>
       <w:r>
         <w:rPr>
           <w:lang w:val="en-GB"/>
@@ -5841,58 +5820,32 @@
       <w:r>
         <w:t xml:space="preserve">Figure </w:t>
       </w:r>
-      <w:r>
-        <w:fldChar w:fldCharType="begin"/>
-      </w:r>
-      <w:r>
-        <w:instrText xml:space="preserve"> STYLEREF 1 \s </w:instrText>
-      </w:r>
-      <w:r>
-        <w:fldChar w:fldCharType="separate"/>
-      </w:r>
-      <w:r>
-        <w:rPr>
-          <w:noProof/>
-          <w:cs/>
-        </w:rPr>
-        <w:t>‎</w:t>
-      </w:r>
-      <w:r>
-        <w:rPr>
-          <w:noProof/>
-        </w:rPr>
-        <w:t>1</w:t>
-      </w:r>
-      <w:r>
-        <w:rPr>
-          <w:noProof/>
-        </w:rPr>
-        <w:fldChar w:fldCharType="end"/>
-      </w:r>
+      <w:fldSimple w:instr=" STYLEREF 1 \s ">
+        <w:r>
+          <w:rPr>
+            <w:noProof/>
+            <w:cs/>
+          </w:rPr>
+          <w:t>‎</w:t>
+        </w:r>
+        <w:r>
+          <w:rPr>
+            <w:noProof/>
+          </w:rPr>
+          <w:t>1</w:t>
+        </w:r>
+      </w:fldSimple>
       <w:r>
         <w:noBreakHyphen/>
       </w:r>
-      <w:r>
-        <w:fldChar w:fldCharType="begin"/>
-      </w:r>
-      <w:r>
-        <w:instrText xml:space="preserve"> SEQ Figure \* ARABIC \s 1 </w:instrText>
-      </w:r>
-      <w:r>
-        <w:fldChar w:fldCharType="separate"/>
-      </w:r>
-      <w:r>
-        <w:rPr>
-          <w:noProof/>
-        </w:rPr>
-        <w:t>3</w:t>
-      </w:r>
-      <w:r>
-        <w:rPr>
-          <w:noProof/>
-        </w:rPr>
-        <w:fldChar w:fldCharType="end"/>
-      </w:r>
+      <w:fldSimple w:instr=" SEQ Figure \* ARABIC \s 1 ">
+        <w:r>
+          <w:rPr>
+            <w:noProof/>
+          </w:rPr>
+          <w:t>3</w:t>
+        </w:r>
+      </w:fldSimple>
       <w:r>
         <w:rPr>
           <w:lang w:val="en-GB"/>
@@ -6038,13 +5991,8 @@
         <w:t xml:space="preserve"> closely </w:t>
       </w:r>
       <w:r>
-        <w:t xml:space="preserve">already existing applications (like </w:t>
-      </w:r>
-      <w:proofErr w:type="spellStart"/>
-      <w:r>
-        <w:t>Wakilni</w:t>
-      </w:r>
-      <w:proofErr w:type="spellEnd"/>
+        <w:t>already existing applications (like Wakilni</w:t>
+      </w:r>
       <w:r>
         <w:t xml:space="preserve"> </w:t>
       </w:r>
@@ -6080,13 +6028,8 @@
         </w:sdtContent>
       </w:sdt>
       <w:r>
-        <w:t xml:space="preserve">, </w:t>
-      </w:r>
-      <w:proofErr w:type="spellStart"/>
-      <w:r>
-        <w:t>Aramex</w:t>
-      </w:r>
-      <w:proofErr w:type="spellEnd"/>
+        <w:t>, Aramex</w:t>
+      </w:r>
       <w:sdt>
         <w:sdtPr>
           <w:id w:val="1164518189"/>
@@ -6126,13 +6069,8 @@
         </w:sdtContent>
       </w:sdt>
       <w:r>
-        <w:t xml:space="preserve"> and </w:t>
-      </w:r>
-      <w:proofErr w:type="spellStart"/>
-      <w:r>
-        <w:t>GoShare</w:t>
-      </w:r>
-      <w:proofErr w:type="spellEnd"/>
+        <w:t xml:space="preserve"> and GoShare</w:t>
+      </w:r>
       <w:sdt>
         <w:sdtPr>
           <w:id w:val="-658222048"/>
@@ -6211,13 +6149,8 @@
         <w:t>System 1</w:t>
       </w:r>
       <w:r>
-        <w:t xml:space="preserve">: </w:t>
-      </w:r>
-      <w:proofErr w:type="spellStart"/>
-      <w:r>
-        <w:t>Aramex</w:t>
-      </w:r>
-      <w:proofErr w:type="spellEnd"/>
+        <w:t>: Aramex</w:t>
+      </w:r>
     </w:p>
     <w:p>
       <w:pPr>
@@ -6227,21 +6160,49 @@
         <w:ind w:firstLine="810"/>
         <w:jc w:val="both"/>
       </w:pPr>
-      <w:proofErr w:type="spellStart"/>
       <w:r>
         <w:t>Aramex</w:t>
       </w:r>
-      <w:proofErr w:type="spellEnd"/>
-      <w:r>
-        <w:t xml:space="preserve"> is a global logistics and transportation company based in Dubai, United Arab Emirates. It provides a range of services including express courier delivery, freight forwarding, logistics and supply chain management. </w:t>
-      </w:r>
-      <w:proofErr w:type="spellStart"/>
-      <w:r>
-        <w:t>Aramex</w:t>
-      </w:r>
-      <w:proofErr w:type="spellEnd"/>
-      <w:r>
-        <w:t xml:space="preserve"> operates in more than 65 countries worldwide and is known for its innovative solutions and use of technology in the logistics industry.</w:t>
+      <w:sdt>
+        <w:sdtPr>
+          <w:id w:val="-1955387996"/>
+          <w:citation/>
+        </w:sdtPr>
+        <w:sdtEndPr/>
+        <w:sdtContent>
+          <w:r>
+            <w:fldChar w:fldCharType="begin"/>
+          </w:r>
+          <w:r>
+            <w:rPr>
+              <w:lang w:val="en-GB"/>
+            </w:rPr>
+            <w:instrText xml:space="preserve"> CITATION ara23 \l 2057 </w:instrText>
+          </w:r>
+          <w:r>
+            <w:fldChar w:fldCharType="separate"/>
+          </w:r>
+          <w:r>
+            <w:rPr>
+              <w:noProof/>
+              <w:lang w:val="en-GB"/>
+            </w:rPr>
+            <w:t xml:space="preserve"> </w:t>
+          </w:r>
+          <w:r>
+            <w:rPr>
+              <w:noProof/>
+              <w:lang w:val="en-GB"/>
+            </w:rPr>
+            <w:t>[9]</w:t>
+          </w:r>
+          <w:r>
+            <w:fldChar w:fldCharType="end"/>
+          </w:r>
+        </w:sdtContent>
+      </w:sdt>
+      <w:r>
+        <w:t xml:space="preserve"> is a global logistics and transportation company based in Dubai, United Arab Emirates. It provides a range of services including express courier delivery, freight forwarding, logistics and supply chain management. Aramex operates in more than 65 countries worldwide and is known for its innovative solutions and use of technology in the logistics industry.</w:t>
       </w:r>
       <w:r>
         <w:t xml:space="preserve"> T</w:t>
@@ -6361,13 +6322,8 @@
         </w:tabs>
         <w:jc w:val="both"/>
       </w:pPr>
-      <w:proofErr w:type="spellStart"/>
-      <w:r>
-        <w:t>Aramex</w:t>
-      </w:r>
-      <w:proofErr w:type="spellEnd"/>
-      <w:r>
-        <w:t xml:space="preserve"> Application Programming Interface (APIs)</w:t>
+      <w:r>
+        <w:t>Aramex Application Programming Interface (APIs)</w:t>
       </w:r>
     </w:p>
     <w:p>
@@ -6446,13 +6402,8 @@
         </w:tabs>
         <w:jc w:val="both"/>
       </w:pPr>
-      <w:proofErr w:type="spellStart"/>
-      <w:r>
-        <w:t>ClickToShip</w:t>
-      </w:r>
-      <w:proofErr w:type="spellEnd"/>
-      <w:r>
-        <w:t>: a separate desktop application without constant link to the internet</w:t>
+      <w:r>
+        <w:t>ClickToShip: a separate desktop application without constant link to the internet</w:t>
       </w:r>
     </w:p>
     <w:p>
@@ -6467,27 +6418,14 @@
         </w:tabs>
         <w:jc w:val="both"/>
       </w:pPr>
-      <w:proofErr w:type="spellStart"/>
-      <w:r>
-        <w:t>Aramex</w:t>
-      </w:r>
-      <w:proofErr w:type="spellEnd"/>
-      <w:r>
-        <w:t xml:space="preserve"> app</w:t>
+      <w:r>
+        <w:t>Aramex app</w:t>
       </w:r>
       <w:r>
         <w:t>:</w:t>
       </w:r>
       <w:r>
-        <w:t xml:space="preserve"> a mobile application that enables </w:t>
-      </w:r>
-      <w:proofErr w:type="spellStart"/>
-      <w:r>
-        <w:t>Aramex</w:t>
-      </w:r>
-      <w:proofErr w:type="spellEnd"/>
-      <w:r>
-        <w:t xml:space="preserve"> customers worldwide to perform a range of tasks, including tracking deliveries, monitoring shipment progress, managing their accounts, calculating the costs and transit times of upcoming shipments, scheduling pickups and deliveries at preferred locations, dates, and times, making secure payments, and receiving a clear breakdown of delivery dates and custom charges</w:t>
+        <w:t xml:space="preserve"> a mobile application that enables Aramex customers worldwide to perform a range of tasks, including tracking deliveries, monitoring shipment progress, managing their accounts, calculating the costs and transit times of upcoming shipments, scheduling pickups and deliveries at preferred locations, dates, and times, making secure payments, and receiving a clear breakdown of delivery dates and custom charges</w:t>
       </w:r>
       <w:r>
         <w:t>…</w:t>
@@ -6607,68 +6545,34 @@
       <w:r>
         <w:t xml:space="preserve">Figure </w:t>
       </w:r>
-      <w:r>
-        <w:fldChar w:fldCharType="begin"/>
-      </w:r>
-      <w:r>
-        <w:instrText xml:space="preserve"> STYLEREF 1 \s </w:instrText>
-      </w:r>
-      <w:r>
-        <w:fldChar w:fldCharType="separate"/>
-      </w:r>
-      <w:r>
-        <w:rPr>
-          <w:noProof/>
-          <w:cs/>
-        </w:rPr>
-        <w:t>‎</w:t>
-      </w:r>
-      <w:r>
-        <w:rPr>
-          <w:noProof/>
-        </w:rPr>
-        <w:t>2</w:t>
-      </w:r>
-      <w:r>
-        <w:rPr>
-          <w:noProof/>
-        </w:rPr>
-        <w:fldChar w:fldCharType="end"/>
-      </w:r>
+      <w:fldSimple w:instr=" STYLEREF 1 \s ">
+        <w:r>
+          <w:rPr>
+            <w:noProof/>
+            <w:cs/>
+          </w:rPr>
+          <w:t>‎</w:t>
+        </w:r>
+        <w:r>
+          <w:rPr>
+            <w:noProof/>
+          </w:rPr>
+          <w:t>2</w:t>
+        </w:r>
+      </w:fldSimple>
       <w:r>
         <w:noBreakHyphen/>
       </w:r>
-      <w:r>
-        <w:fldChar w:fldCharType="begin"/>
-      </w:r>
-      <w:r>
-        <w:instrText xml:space="preserve"> SEQ Figure \* ARABIC \s 1 </w:instrText>
-      </w:r>
-      <w:r>
-        <w:fldChar w:fldCharType="separate"/>
-      </w:r>
-      <w:r>
-        <w:rPr>
-          <w:noProof/>
-        </w:rPr>
-        <w:t>1</w:t>
-      </w:r>
-      <w:r>
-        <w:rPr>
-          <w:noProof/>
-        </w:rPr>
-        <w:fldChar w:fldCharType="end"/>
-      </w:r>
-      <w:r>
-        <w:t xml:space="preserve">:  </w:t>
-      </w:r>
-      <w:proofErr w:type="spellStart"/>
-      <w:r>
-        <w:t>Aramex's</w:t>
-      </w:r>
-      <w:proofErr w:type="spellEnd"/>
-      <w:r>
-        <w:t xml:space="preserve"> Website</w:t>
+      <w:fldSimple w:instr=" SEQ Figure \* ARABIC \s 1 ">
+        <w:r>
+          <w:rPr>
+            <w:noProof/>
+          </w:rPr>
+          <w:t>1</w:t>
+        </w:r>
+      </w:fldSimple>
+      <w:r>
+        <w:t>:  Aramex's Website</w:t>
       </w:r>
       <w:sdt>
         <w:sdtPr>
@@ -6713,13 +6617,8 @@
         <w:t>System 2</w:t>
       </w:r>
       <w:r>
-        <w:t xml:space="preserve">: </w:t>
-      </w:r>
-      <w:proofErr w:type="spellStart"/>
-      <w:r>
-        <w:t>Wakilni</w:t>
-      </w:r>
-      <w:proofErr w:type="spellEnd"/>
+        <w:t>: Wakilni</w:t>
+      </w:r>
     </w:p>
     <w:p>
       <w:pPr>
@@ -6729,21 +6628,49 @@
         <w:ind w:firstLine="810"/>
         <w:jc w:val="both"/>
       </w:pPr>
-      <w:proofErr w:type="spellStart"/>
       <w:r>
         <w:t>Wakilni</w:t>
       </w:r>
-      <w:proofErr w:type="spellEnd"/>
-      <w:r>
-        <w:t xml:space="preserve"> is a delivery company that offers a range of innovative solutions to help individuals and businesses in the Middle East manage their daily tasks more efficiently. Founded in 2015, the company connects customers with trusted service providers who can take care of tasks like grocery delivery, laundry, home cleaning, and more. </w:t>
-      </w:r>
-      <w:proofErr w:type="spellStart"/>
-      <w:r>
-        <w:t>Wakilni's</w:t>
-      </w:r>
-      <w:proofErr w:type="spellEnd"/>
-      <w:r>
-        <w:t xml:space="preserve"> personalized approach and use of machine learning algorithms ensure that each customer receives customized service tailored to their unique preferences and behavior</w:t>
+      <w:sdt>
+        <w:sdtPr>
+          <w:id w:val="-343093990"/>
+          <w:citation/>
+        </w:sdtPr>
+        <w:sdtEndPr/>
+        <w:sdtContent>
+          <w:r>
+            <w:fldChar w:fldCharType="begin"/>
+          </w:r>
+          <w:r>
+            <w:rPr>
+              <w:lang w:val="en-GB"/>
+            </w:rPr>
+            <w:instrText xml:space="preserve"> CITATION Wak23 \l 2057 </w:instrText>
+          </w:r>
+          <w:r>
+            <w:fldChar w:fldCharType="separate"/>
+          </w:r>
+          <w:r>
+            <w:rPr>
+              <w:noProof/>
+              <w:lang w:val="en-GB"/>
+            </w:rPr>
+            <w:t xml:space="preserve"> </w:t>
+          </w:r>
+          <w:r>
+            <w:rPr>
+              <w:noProof/>
+              <w:lang w:val="en-GB"/>
+            </w:rPr>
+            <w:t>[8]</w:t>
+          </w:r>
+          <w:r>
+            <w:fldChar w:fldCharType="end"/>
+          </w:r>
+        </w:sdtContent>
+      </w:sdt>
+      <w:r>
+        <w:t xml:space="preserve"> is a delivery company that offers a range of innovative solutions to help individuals and businesses in the Middle East manage their daily tasks more efficiently. Founded in 2015, the company connects customers with trusted service providers who can take care of tasks like grocery delivery, laundry, home cleaning, and more. Wakilni's personalized approach and use of machine learning algorithms ensure that each customer receives customized service tailored to their unique preferences and behavior</w:t>
       </w:r>
       <w:r>
         <w:t xml:space="preserve">. </w:t>
@@ -6813,11 +6740,9 @@
       <w:r>
         <w:t xml:space="preserve">-72 </w:t>
       </w:r>
-      <w:proofErr w:type="gramStart"/>
-      <w:r>
-        <w:t>hours</w:t>
-      </w:r>
-      <w:proofErr w:type="gramEnd"/>
+      <w:r>
+        <w:t>hours’</w:t>
+      </w:r>
       <w:r>
         <w:t xml:space="preserve"> deliver</w:t>
       </w:r>
@@ -6838,13 +6763,11 @@
         <w:spacing w:after="160"/>
       </w:pPr>
       <w:r>
-        <w:t xml:space="preserve">Join our team feature if they need some workers. </w:t>
-      </w:r>
-      <w:proofErr w:type="spellStart"/>
-      <w:r>
-        <w:t>Exp</w:t>
-      </w:r>
-      <w:proofErr w:type="spellEnd"/>
+        <w:t>Join our team featur</w:t>
+      </w:r>
+      <w:r>
+        <w:t>e if they need some workers. Ex</w:t>
+      </w:r>
       <w:r>
         <w:t>: driver.</w:t>
       </w:r>
@@ -6906,21 +6829,7 @@
         <w:rPr>
           <w:rFonts w:asciiTheme="majorBidi" w:hAnsiTheme="majorBidi" w:cstheme="majorBidi"/>
         </w:rPr>
-        <w:t xml:space="preserve">Extra mile fund donations: As of October 2020, </w:t>
-      </w:r>
-      <w:proofErr w:type="spellStart"/>
-      <w:r>
-        <w:rPr>
-          <w:rFonts w:asciiTheme="majorBidi" w:hAnsiTheme="majorBidi" w:cstheme="majorBidi"/>
-        </w:rPr>
-        <w:t>Wakilni</w:t>
-      </w:r>
-      <w:proofErr w:type="spellEnd"/>
-      <w:r>
-        <w:rPr>
-          <w:rFonts w:asciiTheme="majorBidi" w:hAnsiTheme="majorBidi" w:cstheme="majorBidi"/>
-        </w:rPr>
-        <w:t xml:space="preserve"> will donate 750 liras from each commissioned delivery to its Extra Mile Fund</w:t>
+        <w:t>Extra mile fund donations: As of October 2020, Wakilni will donate 750 liras from each commissioned delivery to its Extra Mile Fund</w:t>
       </w:r>
       <w:r>
         <w:rPr>
@@ -6934,35 +6843,7 @@
         <w:rPr>
           <w:rFonts w:asciiTheme="majorBidi" w:hAnsiTheme="majorBidi" w:cstheme="majorBidi"/>
         </w:rPr>
-        <w:t xml:space="preserve">This money will go towards helping members of the </w:t>
-      </w:r>
-      <w:proofErr w:type="spellStart"/>
-      <w:r>
-        <w:rPr>
-          <w:rFonts w:asciiTheme="majorBidi" w:hAnsiTheme="majorBidi" w:cstheme="majorBidi"/>
-        </w:rPr>
-        <w:t>Wakilni</w:t>
-      </w:r>
-      <w:proofErr w:type="spellEnd"/>
-      <w:r>
-        <w:rPr>
-          <w:rFonts w:asciiTheme="majorBidi" w:hAnsiTheme="majorBidi" w:cstheme="majorBidi"/>
-        </w:rPr>
-        <w:t xml:space="preserve"> community reboot their businesses by accessing needed services, whether in terms of online exposure, marketing, legal counseling, etc. and </w:t>
-      </w:r>
-      <w:proofErr w:type="spellStart"/>
-      <w:r>
-        <w:rPr>
-          <w:rFonts w:asciiTheme="majorBidi" w:hAnsiTheme="majorBidi" w:cstheme="majorBidi"/>
-        </w:rPr>
-        <w:t>Wakilni</w:t>
-      </w:r>
-      <w:proofErr w:type="spellEnd"/>
-      <w:r>
-        <w:rPr>
-          <w:rFonts w:asciiTheme="majorBidi" w:hAnsiTheme="majorBidi" w:cstheme="majorBidi"/>
-        </w:rPr>
-        <w:t xml:space="preserve"> will be sponsoring this access to services.</w:t>
+        <w:t>This money will go towards helping members of the Wakilni community reboot their businesses by accessing needed services, whether in terms of online exposure, marketing, legal counseling, etc. and Wakilni will be sponsoring this access to services.</w:t>
       </w:r>
       <w:sdt>
         <w:sdtPr>
@@ -7079,68 +6960,34 @@
       <w:r>
         <w:t xml:space="preserve">Figure </w:t>
       </w:r>
-      <w:r>
-        <w:fldChar w:fldCharType="begin"/>
-      </w:r>
-      <w:r>
-        <w:instrText xml:space="preserve"> STYLEREF 1 \s </w:instrText>
-      </w:r>
-      <w:r>
-        <w:fldChar w:fldCharType="separate"/>
-      </w:r>
-      <w:r>
-        <w:rPr>
-          <w:noProof/>
-          <w:cs/>
-        </w:rPr>
-        <w:t>‎</w:t>
-      </w:r>
-      <w:r>
-        <w:rPr>
-          <w:noProof/>
-        </w:rPr>
-        <w:t>2</w:t>
-      </w:r>
-      <w:r>
-        <w:rPr>
-          <w:noProof/>
-        </w:rPr>
-        <w:fldChar w:fldCharType="end"/>
-      </w:r>
+      <w:fldSimple w:instr=" STYLEREF 1 \s ">
+        <w:r>
+          <w:rPr>
+            <w:noProof/>
+            <w:cs/>
+          </w:rPr>
+          <w:t>‎</w:t>
+        </w:r>
+        <w:r>
+          <w:rPr>
+            <w:noProof/>
+          </w:rPr>
+          <w:t>2</w:t>
+        </w:r>
+      </w:fldSimple>
       <w:r>
         <w:noBreakHyphen/>
       </w:r>
-      <w:r>
-        <w:fldChar w:fldCharType="begin"/>
-      </w:r>
-      <w:r>
-        <w:instrText xml:space="preserve"> SEQ Figure \* ARABIC \s 1 </w:instrText>
-      </w:r>
-      <w:r>
-        <w:fldChar w:fldCharType="separate"/>
-      </w:r>
-      <w:r>
-        <w:rPr>
-          <w:noProof/>
-        </w:rPr>
-        <w:t>2</w:t>
-      </w:r>
-      <w:r>
-        <w:rPr>
-          <w:noProof/>
-        </w:rPr>
-        <w:fldChar w:fldCharType="end"/>
-      </w:r>
-      <w:r>
-        <w:t xml:space="preserve">: </w:t>
-      </w:r>
-      <w:proofErr w:type="spellStart"/>
-      <w:r>
-        <w:t>Wakilni</w:t>
-      </w:r>
-      <w:proofErr w:type="spellEnd"/>
-      <w:r>
-        <w:t xml:space="preserve"> Website</w:t>
+      <w:fldSimple w:instr=" SEQ Figure \* ARABIC \s 1 ">
+        <w:r>
+          <w:rPr>
+            <w:noProof/>
+          </w:rPr>
+          <w:t>2</w:t>
+        </w:r>
+      </w:fldSimple>
+      <w:r>
+        <w:t>: Wakilni Website</w:t>
       </w:r>
       <w:sdt>
         <w:sdtPr>
@@ -7188,24 +7035,55 @@
         <w:t>ystem 3</w:t>
       </w:r>
       <w:r>
-        <w:t xml:space="preserve">: </w:t>
-      </w:r>
-      <w:proofErr w:type="spellStart"/>
-      <w:r>
-        <w:t>GoShare</w:t>
-      </w:r>
-      <w:proofErr w:type="spellEnd"/>
+        <w:t>: GoShare</w:t>
+      </w:r>
     </w:p>
     <w:p>
       <w:pPr>
         <w:ind w:firstLine="576"/>
         <w:jc w:val="both"/>
       </w:pPr>
-      <w:proofErr w:type="spellStart"/>
       <w:r>
         <w:t>GoShare</w:t>
       </w:r>
-      <w:proofErr w:type="spellEnd"/>
+      <w:sdt>
+        <w:sdtPr>
+          <w:id w:val="1657879849"/>
+          <w:citation/>
+        </w:sdtPr>
+        <w:sdtEndPr/>
+        <w:sdtContent>
+          <w:r>
+            <w:fldChar w:fldCharType="begin"/>
+          </w:r>
+          <w:r>
+            <w:rPr>
+              <w:lang w:val="en-GB"/>
+            </w:rPr>
+            <w:instrText xml:space="preserve"> CITATION Gos23 \l 2057 </w:instrText>
+          </w:r>
+          <w:r>
+            <w:fldChar w:fldCharType="separate"/>
+          </w:r>
+          <w:r>
+            <w:rPr>
+              <w:noProof/>
+              <w:lang w:val="en-GB"/>
+            </w:rPr>
+            <w:t xml:space="preserve"> </w:t>
+          </w:r>
+          <w:r>
+            <w:rPr>
+              <w:noProof/>
+              <w:lang w:val="en-GB"/>
+            </w:rPr>
+            <w:t>[10]</w:t>
+          </w:r>
+          <w:r>
+            <w:fldChar w:fldCharType="end"/>
+          </w:r>
+        </w:sdtContent>
+      </w:sdt>
       <w:r>
         <w:t xml:space="preserve"> is a rapidly growing logistics and transportation company based in San Diego, California. Founded in 2014, the company has quickly become a leading provider of on-demand delivery and moving services in the United States.</w:t>
       </w:r>
@@ -7215,13 +7093,8 @@
       <w:r>
         <w:t xml:space="preserve">We personally chose </w:t>
       </w:r>
-      <w:proofErr w:type="spellStart"/>
-      <w:r>
-        <w:t>GoShare</w:t>
-      </w:r>
-      <w:proofErr w:type="spellEnd"/>
-      <w:r>
-        <w:t xml:space="preserve"> </w:t>
+      <w:r>
+        <w:t xml:space="preserve">GoShare </w:t>
       </w:r>
       <w:r>
         <w:t xml:space="preserve">as it </w:t>
@@ -7240,15 +7113,7 @@
         <w:br/>
       </w:r>
       <w:r>
-        <w:t xml:space="preserve">Here are some key points about </w:t>
-      </w:r>
-      <w:proofErr w:type="spellStart"/>
-      <w:r>
-        <w:t>GoShare</w:t>
-      </w:r>
-      <w:proofErr w:type="spellEnd"/>
-      <w:r>
-        <w:t>:</w:t>
+        <w:t>Here are some key points about GoShare:</w:t>
       </w:r>
     </w:p>
     <w:p/>
@@ -7260,13 +7125,8 @@
           <w:numId w:val="16"/>
         </w:numPr>
       </w:pPr>
-      <w:proofErr w:type="spellStart"/>
-      <w:r>
-        <w:t>GoShare</w:t>
-      </w:r>
-      <w:proofErr w:type="spellEnd"/>
-      <w:r>
-        <w:t xml:space="preserve"> offers a variety of services, including local delivery, hauling, and moving. Customers can use the company's app or website to book a driver and a truck for a range of jobs, from small-item delivery to full-scale residential moves.</w:t>
+      <w:r>
+        <w:t>GoShare offers a variety of services, including local delivery, hauling, and moving. Customers can use the company's app or website to book a driver and a truck for a range of jobs, from small-item delivery to full-scale residential moves.</w:t>
       </w:r>
     </w:p>
     <w:p>
@@ -7278,15 +7138,7 @@
         </w:numPr>
       </w:pPr>
       <w:r>
-        <w:t xml:space="preserve">One of </w:t>
-      </w:r>
-      <w:proofErr w:type="spellStart"/>
-      <w:r>
-        <w:t>GoShare's</w:t>
-      </w:r>
-      <w:proofErr w:type="spellEnd"/>
-      <w:r>
-        <w:t xml:space="preserve"> key selling points is its on-demand availability. The company's large network of independent contractors allows it to offer fast service, with many jobs completed within an hour of booking.</w:t>
+        <w:t>One of GoShare's key selling points is its on-demand availability. The company's large network of independent contractors allows it to offer fast service, with many jobs completed within an hour of booking.</w:t>
       </w:r>
     </w:p>
     <w:p>
@@ -7297,13 +7149,8 @@
           <w:numId w:val="16"/>
         </w:numPr>
       </w:pPr>
-      <w:proofErr w:type="spellStart"/>
-      <w:r>
-        <w:t>GoShare</w:t>
-      </w:r>
-      <w:proofErr w:type="spellEnd"/>
-      <w:r>
-        <w:t xml:space="preserve"> drivers are rigorously vetted and insured, so customers can trust that their items are in safe hands. Drivers are also equipped with a range of tools and materials to help them complete jobs efficiently and effectively.</w:t>
+      <w:r>
+        <w:t>GoShare drivers are rigorously vetted and insured, so customers can trust that their items are in safe hands. Drivers are also equipped with a range of tools and materials to help them complete jobs efficiently and effectively.</w:t>
       </w:r>
     </w:p>
     <w:p>
@@ -7314,13 +7161,8 @@
           <w:numId w:val="16"/>
         </w:numPr>
       </w:pPr>
-      <w:proofErr w:type="spellStart"/>
-      <w:r>
-        <w:t>GoShare</w:t>
-      </w:r>
-      <w:proofErr w:type="spellEnd"/>
-      <w:r>
-        <w:t xml:space="preserve"> is committed to sustainability and reducing its carbon footprint. The company's fleet of trucks includes electric and hybrid vehicles, and it encourages its drivers to adopt eco-friendly driving habits.</w:t>
+      <w:r>
+        <w:t>GoShare is committed to sustainability and reducing its carbon footprint. The company's fleet of trucks includes electric and hybrid vehicles, and it encourages its drivers to adopt eco-friendly driving habits.</w:t>
       </w:r>
     </w:p>
     <w:p>
@@ -7332,15 +7174,7 @@
         </w:numPr>
       </w:pPr>
       <w:r>
-        <w:t xml:space="preserve">In addition to its core services, </w:t>
-      </w:r>
-      <w:proofErr w:type="spellStart"/>
-      <w:r>
-        <w:t>GoShare</w:t>
-      </w:r>
-      <w:proofErr w:type="spellEnd"/>
-      <w:r>
-        <w:t xml:space="preserve"> also offers business solutions for companies looking to streamline their logistics operations. The company's platform allows businesses to manage deliveries, track shipments, and access real-time data on their delivery performance.</w:t>
+        <w:t>In addition to its core services, GoShare also offers business solutions for companies looking to streamline their logistics operations. The company's platform allows businesses to manage deliveries, track shipments, and access real-time data on their delivery performance.</w:t>
       </w:r>
     </w:p>
     <w:p>
@@ -7351,25 +7185,10 @@
     <w:p>
       <w:pPr>
         <w:ind w:left="360"/>
-      </w:pPr>
-      <w:r>
-        <w:t xml:space="preserve">Overall, </w:t>
-      </w:r>
-      <w:proofErr w:type="spellStart"/>
-      <w:r>
-        <w:t>GoShare</w:t>
-      </w:r>
-      <w:proofErr w:type="spellEnd"/>
-      <w:r>
-        <w:t xml:space="preserve"> is a dynamic and rapidly expanding company that is shaking up the traditional logistics industry. With its on-demand availability, focus on sustainability, and commitment to innovation, </w:t>
-      </w:r>
-      <w:proofErr w:type="spellStart"/>
-      <w:r>
-        <w:t>GoShare</w:t>
-      </w:r>
-      <w:proofErr w:type="spellEnd"/>
-      <w:r>
-        <w:t xml:space="preserve"> is poised for continued success in the years to come.</w:t>
+        <w:jc w:val="both"/>
+      </w:pPr>
+      <w:r>
+        <w:t>Overall, GoShare is a dynamic and rapidly expanding company that is shaking up the traditional logistics industry. With its on-demand availability, focus on sustainability, and commitment to innovation, GoShare is poised for continued success in the years to come.</w:t>
       </w:r>
       <w:sdt>
         <w:sdtPr>
@@ -7461,66 +7280,35 @@
       <w:r>
         <w:t xml:space="preserve">Figure </w:t>
       </w:r>
-      <w:r>
-        <w:fldChar w:fldCharType="begin"/>
-      </w:r>
-      <w:r>
-        <w:instrText xml:space="preserve"> STYLEREF 1 \s </w:instrText>
-      </w:r>
-      <w:r>
-        <w:fldChar w:fldCharType="separate"/>
-      </w:r>
-      <w:r>
-        <w:rPr>
-          <w:noProof/>
-          <w:cs/>
-        </w:rPr>
-        <w:t>‎</w:t>
-      </w:r>
-      <w:r>
-        <w:rPr>
-          <w:noProof/>
-        </w:rPr>
-        <w:t>2</w:t>
-      </w:r>
-      <w:r>
-        <w:rPr>
-          <w:noProof/>
-        </w:rPr>
-        <w:fldChar w:fldCharType="end"/>
-      </w:r>
+      <w:fldSimple w:instr=" STYLEREF 1 \s ">
+        <w:r>
+          <w:rPr>
+            <w:noProof/>
+            <w:cs/>
+          </w:rPr>
+          <w:t>‎</w:t>
+        </w:r>
+        <w:r>
+          <w:rPr>
+            <w:noProof/>
+          </w:rPr>
+          <w:t>2</w:t>
+        </w:r>
+      </w:fldSimple>
       <w:r>
         <w:noBreakHyphen/>
       </w:r>
-      <w:r>
-        <w:fldChar w:fldCharType="begin"/>
-      </w:r>
-      <w:r>
-        <w:instrText xml:space="preserve"> SEQ Figure \* ARABIC \s 1 </w:instrText>
-      </w:r>
-      <w:r>
-        <w:fldChar w:fldCharType="separate"/>
-      </w:r>
-      <w:r>
-        <w:rPr>
-          <w:noProof/>
-        </w:rPr>
-        <w:t>3</w:t>
-      </w:r>
-      <w:r>
-        <w:rPr>
-          <w:noProof/>
-        </w:rPr>
-        <w:fldChar w:fldCharType="end"/>
-      </w:r>
-      <w:r>
-        <w:t xml:space="preserve">: </w:t>
-      </w:r>
-      <w:proofErr w:type="spellStart"/>
-      <w:r>
-        <w:t>GoShare</w:t>
-      </w:r>
-      <w:proofErr w:type="spellEnd"/>
+      <w:fldSimple w:instr=" SEQ Figure \* ARABIC \s 1 ">
+        <w:r>
+          <w:rPr>
+            <w:noProof/>
+          </w:rPr>
+          <w:t>3</w:t>
+        </w:r>
+      </w:fldSimple>
+      <w:r>
+        <w:t>: GoShare</w:t>
+      </w:r>
       <w:sdt>
         <w:sdtPr>
           <w:id w:val="-1419863040"/>
@@ -7660,14 +7448,12 @@
                 <w:b/>
               </w:rPr>
             </w:pPr>
-            <w:proofErr w:type="spellStart"/>
             <w:r>
               <w:rPr>
                 <w:b/>
               </w:rPr>
               <w:t>Aramex</w:t>
             </w:r>
-            <w:proofErr w:type="spellEnd"/>
           </w:p>
         </w:tc>
         <w:tc>
@@ -7684,14 +7470,12 @@
                 <w:b/>
               </w:rPr>
             </w:pPr>
-            <w:proofErr w:type="spellStart"/>
             <w:r>
               <w:rPr>
                 <w:b/>
               </w:rPr>
               <w:t>Wakilni</w:t>
             </w:r>
-            <w:proofErr w:type="spellEnd"/>
           </w:p>
         </w:tc>
         <w:tc>
@@ -7708,14 +7492,12 @@
                 <w:b/>
               </w:rPr>
             </w:pPr>
-            <w:proofErr w:type="spellStart"/>
             <w:r>
               <w:rPr>
                 <w:b/>
               </w:rPr>
               <w:t>GoShare</w:t>
             </w:r>
-            <w:proofErr w:type="spellEnd"/>
           </w:p>
         </w:tc>
       </w:tr>
@@ -8234,54 +8016,60 @@
         </w:tc>
       </w:tr>
     </w:tbl>
-    <w:p>
-      <w:r>
-        <w:t xml:space="preserve">A well-designed graphical user interface (GUI) is essential for the success of an application. A good user interface (UI), easy navigation, professional design, and responsiveness are crucial components. </w:t>
-      </w:r>
-      <w:r>
-        <w:t>All 3 systems have a good and attractive GUI</w:t>
-      </w:r>
-      <w:r>
-        <w:t xml:space="preserve">. </w:t>
-      </w:r>
-      <w:proofErr w:type="spellStart"/>
-      <w:r>
-        <w:t>Aramex</w:t>
-      </w:r>
-      <w:proofErr w:type="spellEnd"/>
-      <w:r>
-        <w:t xml:space="preserve"> and </w:t>
-      </w:r>
-      <w:proofErr w:type="spellStart"/>
-      <w:r>
-        <w:t>GoShare’s</w:t>
-      </w:r>
-      <w:proofErr w:type="spellEnd"/>
-      <w:r>
-        <w:t xml:space="preserve"> navigation is harder more confusing to get what you need; however, </w:t>
-      </w:r>
-      <w:proofErr w:type="spellStart"/>
-      <w:r>
-        <w:t>wakilni’s</w:t>
-      </w:r>
-      <w:proofErr w:type="spellEnd"/>
-      <w:r>
-        <w:t xml:space="preserve"> crystal clear. As a customer we will find all 3 systems have a simple and professional design. In terms of responsiveness </w:t>
-      </w:r>
-      <w:proofErr w:type="spellStart"/>
-      <w:r>
-        <w:t>aramex</w:t>
-      </w:r>
-      <w:proofErr w:type="spellEnd"/>
-      <w:r>
-        <w:t xml:space="preserve"> feels a little sluggish unlike the others. </w:t>
-      </w:r>
-      <w:r>
-        <w:t xml:space="preserve">A well-designed GUI with a </w:t>
+    <w:p/>
+    <w:p>
+      <w:pPr>
+        <w:ind w:firstLine="720"/>
+        <w:jc w:val="both"/>
+      </w:pPr>
+      <w:r>
+        <w:t xml:space="preserve">A well-designed graphical user interface (GUI) is essential for the success of an application. A good user interface (UI), easy navigation, professional design, and </w:t>
+      </w:r>
+      <w:r>
+        <w:t>r</w:t>
+      </w:r>
+      <w:r>
+        <w:t xml:space="preserve">esponsiveness are crucial components. In the case of the three systems we reviewed - Aramex, GoShare, and Wakilni - we found that each had their own strengths and weaknesses in terms of GUI design. When it comes to UI, all three systems were generally easy to use, with clear </w:t>
       </w:r>
       <w:r>
         <w:lastRenderedPageBreak/>
-        <w:t>good UI, easy navigation, professional design, and responsiveness improves the usability and appeal of an application.</w:t>
+        <w:t>icons and labels for each feature</w:t>
+      </w:r>
+      <w:r>
+        <w:t>;</w:t>
+      </w:r>
+      <w:r>
+        <w:t xml:space="preserve"> a good and attractive GUI as it is eye catching and well laid out through the webpag</w:t>
+      </w:r>
+      <w:r>
+        <w:t>e</w:t>
+      </w:r>
+      <w:r>
+        <w:t>. However, we found that Aramex and GoShare's navigation was slightly more confusing compared to Wakilni, which had a more intuitive layout that made it easier to find what we needed</w:t>
+      </w:r>
+      <w:r>
+        <w:t xml:space="preserve"> </w:t>
+      </w:r>
+      <w:r>
+        <w:t xml:space="preserve">like </w:t>
+      </w:r>
+      <w:r>
+        <w:t xml:space="preserve">the order part </w:t>
+      </w:r>
+      <w:r>
+        <w:t xml:space="preserve">that was </w:t>
+      </w:r>
+      <w:r>
+        <w:t>really accessible and available from the get-go</w:t>
+      </w:r>
+      <w:r>
+        <w:t>. In terms of design, all three systems had a simple and professional look, with no obvious errors or unprofessional features. However, we noticed that Wakilni had a more modern and aesthetically pleasing design compared to Aramex and GoShare. When it came to responsiveness, we found that Aramex was slightly slower and less dynamic compared to GoShare and Wakilni. This could potentially impact user experience and satisfaction.</w:t>
+      </w:r>
+      <w:r>
+        <w:t xml:space="preserve"> </w:t>
+      </w:r>
+      <w:r>
+        <w:t>A well-designed GUI with a good UI, easy navigation, professional design, and responsiveness improves the usability and appeal of an application.</w:t>
       </w:r>
       <w:bookmarkStart w:id="25" w:name="_heading=h.1ci93xb" w:colFirst="0" w:colLast="0"/>
       <w:bookmarkEnd w:id="25"/>
@@ -8371,14 +8159,12 @@
                 <w:b/>
               </w:rPr>
             </w:pPr>
-            <w:proofErr w:type="spellStart"/>
             <w:r>
               <w:rPr>
                 <w:b/>
               </w:rPr>
               <w:t>Aramex</w:t>
             </w:r>
-            <w:proofErr w:type="spellEnd"/>
           </w:p>
         </w:tc>
         <w:tc>
@@ -8395,14 +8181,12 @@
                 <w:b/>
               </w:rPr>
             </w:pPr>
-            <w:proofErr w:type="spellStart"/>
             <w:r>
               <w:rPr>
                 <w:b/>
               </w:rPr>
               <w:t>Wakilni</w:t>
             </w:r>
-            <w:proofErr w:type="spellEnd"/>
           </w:p>
         </w:tc>
         <w:tc>
@@ -8419,14 +8203,12 @@
                 <w:b/>
               </w:rPr>
             </w:pPr>
-            <w:proofErr w:type="spellStart"/>
             <w:r>
               <w:rPr>
                 <w:b/>
               </w:rPr>
               <w:t>GoShare</w:t>
             </w:r>
-            <w:proofErr w:type="spellEnd"/>
           </w:p>
         </w:tc>
       </w:tr>
@@ -8935,7 +8717,11 @@
         </w:tc>
       </w:tr>
     </w:tbl>
-    <w:p>
+    <w:p/>
+    <w:p>
+      <w:pPr>
+        <w:jc w:val="both"/>
+      </w:pPr>
       <w:r>
         <w:t xml:space="preserve">Quality content structure, usability, dynamic content, and content management systems are all essential components of a successful application. </w:t>
       </w:r>
@@ -8946,46 +8732,77 @@
         <w:t>uality content structure ensures that the information within the application is presented in a clear and logical manner, making it easy for users to find what they need. Usability refers to the ease with which users can navigate the application, complete tasks, and achieve their goals</w:t>
       </w:r>
       <w:r>
-        <w:t xml:space="preserve"> which is poor in </w:t>
-      </w:r>
-      <w:proofErr w:type="spellStart"/>
-      <w:r>
-        <w:t>aramex’s</w:t>
-      </w:r>
-      <w:proofErr w:type="spellEnd"/>
-      <w:r>
-        <w:t xml:space="preserve"> website and </w:t>
-      </w:r>
-      <w:proofErr w:type="spellStart"/>
-      <w:r>
-        <w:t>GoShare</w:t>
-      </w:r>
-      <w:proofErr w:type="spellEnd"/>
-      <w:r>
-        <w:t xml:space="preserve"> but strong in </w:t>
-      </w:r>
-      <w:proofErr w:type="spellStart"/>
-      <w:r>
-        <w:t>wakilni’s</w:t>
-      </w:r>
-      <w:proofErr w:type="spellEnd"/>
-      <w:r>
-        <w:t>. Dynamic content, such as personalized recom</w:t>
+        <w:t xml:space="preserve"> which is poor in A</w:t>
+      </w:r>
+      <w:r>
+        <w:t xml:space="preserve">ramex’s website and GoShare but strong in </w:t>
+      </w:r>
+      <w:r>
+        <w:t>W</w:t>
+      </w:r>
+      <w:r>
+        <w:t>akilni’s</w:t>
+      </w:r>
+      <w:r>
+        <w:t xml:space="preserve"> especially that you can order on the homepage</w:t>
+      </w:r>
+      <w:r>
+        <w:t xml:space="preserve">. </w:t>
+      </w:r>
+      <w:r>
+        <w:lastRenderedPageBreak/>
+        <w:t>Dynamic content, such as personalized recom</w:t>
       </w:r>
       <w:r>
         <w:t>mendations or real-time updates: absent in all 3 systems</w:t>
       </w:r>
       <w:r>
-        <w:t>. Finally, a content management system (CMS) allows for efficient and effective management of the application's content, ensuring that it remains up-to-date and relevant</w:t>
-      </w:r>
-      <w:r>
-        <w:t xml:space="preserve"> just like </w:t>
-      </w:r>
-      <w:proofErr w:type="spellStart"/>
-      <w:r>
-        <w:t>GoShare’s</w:t>
-      </w:r>
-      <w:proofErr w:type="spellEnd"/>
+        <w:t>. Finally, a content management system (CMS)</w:t>
+      </w:r>
+      <w:sdt>
+        <w:sdtPr>
+          <w:id w:val="-292064578"/>
+          <w:citation/>
+        </w:sdtPr>
+        <w:sdtEndPr/>
+        <w:sdtContent>
+          <w:r>
+            <w:fldChar w:fldCharType="begin"/>
+          </w:r>
+          <w:r>
+            <w:rPr>
+              <w:lang w:val="en-GB"/>
+            </w:rPr>
+            <w:instrText xml:space="preserve"> CITATION tec23 \l 2057 </w:instrText>
+          </w:r>
+          <w:r>
+            <w:fldChar w:fldCharType="separate"/>
+          </w:r>
+          <w:r>
+            <w:rPr>
+              <w:noProof/>
+              <w:lang w:val="en-GB"/>
+            </w:rPr>
+            <w:t xml:space="preserve"> </w:t>
+          </w:r>
+          <w:r>
+            <w:rPr>
+              <w:noProof/>
+              <w:lang w:val="en-GB"/>
+            </w:rPr>
+            <w:t>[11]</w:t>
+          </w:r>
+          <w:r>
+            <w:fldChar w:fldCharType="end"/>
+          </w:r>
+        </w:sdtContent>
+      </w:sdt>
+      <w:r>
+        <w:t xml:space="preserve"> allows for efficient and effective management of the application's content, ensuring that it remains up-to-date and relevant</w:t>
+      </w:r>
+      <w:r>
+        <w:t xml:space="preserve"> just like GoShare’s</w:t>
+      </w:r>
       <w:r>
         <w:t>. Together, these features help create an application that is intuitive, engaging, and valuable to its users.</w:t>
       </w:r>
@@ -9077,14 +8894,12 @@
                 <w:b/>
               </w:rPr>
             </w:pPr>
-            <w:proofErr w:type="spellStart"/>
             <w:r>
               <w:rPr>
                 <w:b/>
               </w:rPr>
               <w:t>Aramex</w:t>
             </w:r>
-            <w:proofErr w:type="spellEnd"/>
           </w:p>
         </w:tc>
         <w:tc>
@@ -9101,14 +8916,12 @@
                 <w:b/>
               </w:rPr>
             </w:pPr>
-            <w:proofErr w:type="spellStart"/>
             <w:r>
               <w:rPr>
                 <w:b/>
               </w:rPr>
               <w:t>Wakilni</w:t>
             </w:r>
-            <w:proofErr w:type="spellEnd"/>
           </w:p>
         </w:tc>
         <w:tc>
@@ -9125,14 +8938,12 @@
                 <w:b/>
               </w:rPr>
             </w:pPr>
-            <w:proofErr w:type="spellStart"/>
             <w:r>
               <w:rPr>
                 <w:b/>
               </w:rPr>
               <w:t>GoShare</w:t>
             </w:r>
-            <w:proofErr w:type="spellEnd"/>
           </w:p>
         </w:tc>
       </w:tr>
@@ -9450,7 +9261,6 @@
               <w:spacing w:line="360" w:lineRule="auto"/>
             </w:pPr>
             <w:r>
-              <w:lastRenderedPageBreak/>
               <w:t>Accessible content and location</w:t>
             </w:r>
           </w:p>
@@ -9644,44 +9454,21 @@
         </w:tc>
       </w:tr>
     </w:tbl>
-    <w:p>
-      <w:r>
-        <w:t>For any application, security, third-party integration, accessibility, and registration forms are important considerations. Security measures protect user data</w:t>
-      </w:r>
-      <w:r>
-        <w:t xml:space="preserve"> like the usage of https in all 3 systems</w:t>
-      </w:r>
-      <w:r>
-        <w:t xml:space="preserve">, while third-party integrations enhance functionality. </w:t>
-      </w:r>
-      <w:r>
-        <w:t>All 3 systems have a</w:t>
-      </w:r>
-      <w:r>
-        <w:t>ccessible content</w:t>
-      </w:r>
-      <w:r>
-        <w:t xml:space="preserve"> that</w:t>
-      </w:r>
-      <w:r>
-        <w:t xml:space="preserve"> ensures all users can access the application, and registration forms personalize the user experience</w:t>
-      </w:r>
-      <w:r>
-        <w:t xml:space="preserve">; </w:t>
-      </w:r>
-      <w:proofErr w:type="spellStart"/>
-      <w:r>
-        <w:t>wakilni</w:t>
-      </w:r>
-      <w:proofErr w:type="spellEnd"/>
-      <w:r>
-        <w:t xml:space="preserve"> had a login page but not a registration form for some reason</w:t>
-      </w:r>
-      <w:r>
-        <w:t>. Taking these factors into account leads to a secure, functional, accessible, and personalized application, increasing user satisfaction and engagement.</w:t>
-      </w:r>
-    </w:p>
     <w:p/>
+    <w:p>
+      <w:pPr>
+        <w:jc w:val="both"/>
+      </w:pPr>
+      <w:r>
+        <w:t>When it comes to security, all three systems (Aramex, GoShare, and Wakilni) prioritize user data protection by implementing HTTPS across their entire webpages</w:t>
+      </w:r>
+      <w:r>
+        <w:t xml:space="preserve"> and captchas that ensures new users aren’t robots</w:t>
+      </w:r>
+      <w:r>
+        <w:t>. Additionally, third-party integrations in Aramex and GoShare are visible, allowing users to easily access other platforms or services that can enhance their experience. On the other hand, Wakilni does not seem to have any visible third-party integrations. In terms of accessibility, all three systems have made sure that their content is accessible to all users, regardless of their physical abilities. However, Wakilni only offers a login page, and not a registration form, which could be a drawback for potential users who want to create a new account. By taking these factors into consideration, developers can create a secure, functional, and personalized application that provides an optimal user experience.</w:t>
+      </w:r>
+    </w:p>
     <w:p>
       <w:pPr>
         <w:pStyle w:val="Heading2"/>
@@ -9694,6 +9481,7 @@
       <w:bookmarkStart w:id="27" w:name="_heading=h.2bn6wsx" w:colFirst="0" w:colLast="0"/>
       <w:bookmarkEnd w:id="27"/>
       <w:r>
+        <w:lastRenderedPageBreak/>
         <w:t>Conclusion and Motivation</w:t>
       </w:r>
     </w:p>
@@ -9735,7 +9523,7 @@
               <w:noProof/>
               <w:lang w:val="en-GB"/>
             </w:rPr>
-            <w:t>[11]</w:t>
+            <w:t>[12]</w:t>
           </w:r>
           <w:r>
             <w:fldChar w:fldCharType="end"/>
@@ -9776,7 +9564,7 @@
               <w:noProof/>
               <w:lang w:val="en-GB"/>
             </w:rPr>
-            <w:t>[12]</w:t>
+            <w:t>[11]</w:t>
           </w:r>
           <w:r>
             <w:fldChar w:fldCharType="end"/>
@@ -9858,6 +9646,7 @@
     <w:p>
       <w:pPr>
         <w:ind w:firstLine="576"/>
+        <w:jc w:val="both"/>
       </w:pPr>
       <w:r>
         <w:t>The cargo/delivery application project involves developing a comprehensive platform for managing shipments and deliveries, using modern technologies and tools. To ensure that the final product meets the needs of all stakeholders and delivers the desired outcomes, several key phases will be undertaken, including requirements and specification analysis, functional requirements, use case diagrams, system architecture, class diagrams, sequence diagrams, activity diagrams, and financial viability</w:t>
@@ -9953,7 +9742,13 @@
         <w:jc w:val="both"/>
       </w:pPr>
       <w:r>
-        <w:t xml:space="preserve">By allowing clients to request specific item deliveries, offering expedited delivery options, and providing real-time tracking, clients are more likely to trust your services and become repeat customers. Additionally, the six distinct user roles and companion mobile app for workers can help streamline the delivery process, improve communication, and increase </w:t>
+        <w:t xml:space="preserve">By allowing clients to request specific item deliveries, offering expedited delivery options, and providing real-time tracking, clients are more likely to trust your services and become repeat customers. Additionally, the </w:t>
+      </w:r>
+      <w:r>
+        <w:t>four</w:t>
+      </w:r>
+      <w:r>
+        <w:t xml:space="preserve"> distinct user roles and companion mobile app for workers can help streamline the delivery process, improve communication, and increase </w:t>
       </w:r>
       <w:r>
         <w:lastRenderedPageBreak/>
@@ -10211,17 +10006,10 @@
     <w:p>
       <w:pPr>
         <w:ind w:firstLine="576"/>
+        <w:jc w:val="both"/>
       </w:pPr>
       <w:r>
         <w:t>A technique that simplifies information about a system and its users is called a use case diagram. It presents a visual representation of how different components of the system interact with one another. Use case diagrams describe the sequence of events in which the system performs its actions, but they do not provide details on how these events are executed.</w:t>
-      </w:r>
-    </w:p>
-    <w:p>
-      <w:pPr>
-        <w:ind w:firstLine="576"/>
-      </w:pPr>
-      <w:r>
-        <w:t>A use case is an approach to identify, outline, and organize requirements for a system, such as a website for product sales and services. Use case diagrams are commonly created using UML, a standard language for representing real-world structures and systems. Compared to other types of diagrams, use case diagrams offer several advantages.</w:t>
       </w:r>
     </w:p>
     <w:p>
@@ -10230,6 +10018,15 @@
         <w:jc w:val="both"/>
       </w:pPr>
       <w:r>
+        <w:t>A use case is an approach to identify, outline, and organize requirements for a system, such as a website for product sales and services. Use case diagrams are commonly created using UML, a standard language for representing real-world structures and systems. Compared to other types of diagrams, use case diagrams offer several advantages.</w:t>
+      </w:r>
+    </w:p>
+    <w:p>
+      <w:pPr>
+        <w:ind w:firstLine="576"/>
+        <w:jc w:val="both"/>
+      </w:pPr>
+      <w:r>
         <w:t>In the context of the</w:t>
       </w:r>
       <w:r>
@@ -10245,7 +10042,16 @@
         <w:t xml:space="preserve"> branch</w:t>
       </w:r>
       <w:r>
-        <w:t xml:space="preserve"> manager are the three actors depicted in the use case diagrams. The use cases illustrate the tasks and activities that each user can perform in the project.</w:t>
+        <w:t xml:space="preserve"> manager are the </w:t>
+      </w:r>
+      <w:r>
+        <w:rPr>
+          <w:highlight w:val="yellow"/>
+        </w:rPr>
+        <w:t>three</w:t>
+      </w:r>
+      <w:r>
+        <w:t xml:space="preserve"> actors depicted in the use case diagrams. The use cases illustrate the tasks and activities that each user can perform in the project.</w:t>
       </w:r>
     </w:p>
     <w:p>
@@ -10319,24 +10125,6 @@
         <w:ind w:firstLine="810"/>
         <w:jc w:val="both"/>
       </w:pPr>
-      <w:hyperlink r:id="rId20">
-        <w:r>
-          <w:rPr>
-            <w:color w:val="0000FF"/>
-            <w:u w:val="single"/>
-          </w:rPr>
-          <w:t>https://www.youtube.com/watch?v=zid-MVo7M-E</w:t>
-        </w:r>
-      </w:hyperlink>
-    </w:p>
-    <w:p>
-      <w:pPr>
-        <w:tabs>
-          <w:tab w:val="right" w:pos="9000"/>
-        </w:tabs>
-        <w:ind w:firstLine="810"/>
-        <w:jc w:val="both"/>
-      </w:pPr>
     </w:p>
     <w:p>
       <w:pPr>
@@ -10359,7 +10147,24 @@
         <w:jc w:val="both"/>
       </w:pPr>
       <w:r>
-        <w:t>Define the overall architecture of the system. Layered, Dataflow, Multi-tier, Client-Server, etc. It is worth noting the underlying technologies to be used. Draw a figure that shows the complete system Example of such figures:</w:t>
+        <w:t>System architecture is a critical aspect of software system or application design, and it involves defining the structure of the system, including its components, interactions, and relationships with other systems. The architecture serves as a foundation for system development and maintenance, and it enables different teams to work together seamlessly. A well-designed system architecture can lead to a more efficient and effective system that provides a better user experience and allows for easier maintenance and future development.</w:t>
+      </w:r>
+    </w:p>
+    <w:p>
+      <w:pPr>
+        <w:ind w:firstLine="576"/>
+      </w:pPr>
+      <w:r>
+        <w:lastRenderedPageBreak/>
+        <w:t xml:space="preserve">Our project will adopt a multi-tier architecture, which consists of three main tiers: presentation, application, and database. The presentation tier will handle the user interface and interaction with the application, while the application tier will contain the business and processing logic. The database tier will be responsible for storing and managing the data used by the application. The system will utilize PHP, MySQL, HTML, CSS, JavaScript, and Bootstrap technologies, and RESTful API architecture to facilitate communication between the different tiers of the system. We will draw a figure to show the complete system architecture, which will provide a visual representation of the system and its components, and help to identify potential issues and bottlenecks, as well as to optimize the system for performance and scalability. Overall, our goal is to create a reliable, scalable, secure, and maintainable system that meets the needs of our users. </w:t>
+      </w:r>
+    </w:p>
+    <w:p>
+      <w:pPr>
+        <w:ind w:firstLine="576"/>
+      </w:pPr>
+      <w:r>
+        <w:t>Below is a high-level diagram of the complete system architecture:</w:t>
       </w:r>
     </w:p>
     <w:p>
@@ -10372,7 +10177,6 @@
           <w:noProof/>
           <w:lang w:val="en-GB"/>
         </w:rPr>
-        <w:lastRenderedPageBreak/>
         <w:drawing>
           <wp:inline distT="0" distB="0" distL="0" distR="0" wp14:anchorId="7180CA5D" wp14:editId="74E057E7">
             <wp:extent cx="5727700" cy="3784600"/>
@@ -10387,7 +10191,7 @@
                     <pic:cNvPicPr preferRelativeResize="0"/>
                   </pic:nvPicPr>
                   <pic:blipFill>
-                    <a:blip r:embed="rId21"/>
+                    <a:blip r:embed="rId20"/>
                     <a:srcRect/>
                     <a:stretch>
                       <a:fillRect/>
@@ -10463,186 +10267,18 @@
           <w:numId w:val="3"/>
         </w:numPr>
         <w:jc w:val="both"/>
+        <w:rPr>
+          <w:highlight w:val="yellow"/>
+        </w:rPr>
       </w:pPr>
       <w:bookmarkStart w:id="35" w:name="_heading=h.23ckvvd" w:colFirst="0" w:colLast="0"/>
       <w:bookmarkEnd w:id="35"/>
       <w:r>
+        <w:rPr>
+          <w:highlight w:val="yellow"/>
+        </w:rPr>
         <w:t>Class Diagrams</w:t>
       </w:r>
-    </w:p>
-    <w:p>
-      <w:pPr>
-        <w:tabs>
-          <w:tab w:val="right" w:pos="9000"/>
-        </w:tabs>
-        <w:ind w:firstLine="810"/>
-        <w:jc w:val="both"/>
-      </w:pPr>
-      <w:r>
-        <w:t xml:space="preserve">The static design view of the system. It includes all the underlying classes designed and their hierarchy. Check this tutorial: </w:t>
-      </w:r>
-      <w:hyperlink r:id="rId22">
-        <w:r>
-          <w:rPr>
-            <w:color w:val="0000FF"/>
-            <w:u w:val="single"/>
-          </w:rPr>
-          <w:t>https://www.youtube.com/watch?v=UI6lqHOVHic</w:t>
-        </w:r>
-      </w:hyperlink>
-    </w:p>
-    <w:p>
-      <w:pPr>
-        <w:tabs>
-          <w:tab w:val="right" w:pos="9000"/>
-        </w:tabs>
-        <w:ind w:firstLine="810"/>
-        <w:jc w:val="both"/>
-      </w:pPr>
-    </w:p>
-    <w:p>
-      <w:pPr>
-        <w:pStyle w:val="Heading2"/>
-        <w:numPr>
-          <w:ilvl w:val="1"/>
-          <w:numId w:val="3"/>
-        </w:numPr>
-        <w:jc w:val="both"/>
-      </w:pPr>
-      <w:bookmarkStart w:id="36" w:name="_heading=h.ihv636" w:colFirst="0" w:colLast="0"/>
-      <w:bookmarkEnd w:id="36"/>
-      <w:r>
-        <w:t>Sequence Diagrams</w:t>
-      </w:r>
-    </w:p>
-    <w:p>
-      <w:pPr>
-        <w:ind w:firstLine="576"/>
-        <w:jc w:val="both"/>
-      </w:pPr>
-      <w:r>
-        <w:t>Sequence Diagrams are interaction diagrams that detail how operations are carried out. They capture the interaction between objects in the context of a collaboration. Sequence Diagrams are time focus and they show the order of the interaction visually by using the vertical axis of the diagram to represent time what messages are sent and when.</w:t>
-      </w:r>
-    </w:p>
-    <w:p>
-      <w:pPr>
-        <w:ind w:firstLine="576"/>
-        <w:jc w:val="both"/>
-      </w:pPr>
-      <w:r>
-        <w:t xml:space="preserve">Check this tutorial: </w:t>
-      </w:r>
-      <w:hyperlink r:id="rId23">
-        <w:r>
-          <w:rPr>
-            <w:color w:val="0000FF"/>
-            <w:u w:val="single"/>
-          </w:rPr>
-          <w:t>https://www.youtube.com/watch?v=pCK6prSq8aw</w:t>
-        </w:r>
-      </w:hyperlink>
-    </w:p>
-    <w:p>
-      <w:pPr>
-        <w:tabs>
-          <w:tab w:val="right" w:pos="9000"/>
-        </w:tabs>
-        <w:jc w:val="both"/>
-      </w:pPr>
-    </w:p>
-    <w:p>
-      <w:pPr>
-        <w:pStyle w:val="Heading2"/>
-        <w:numPr>
-          <w:ilvl w:val="1"/>
-          <w:numId w:val="3"/>
-        </w:numPr>
-        <w:jc w:val="both"/>
-      </w:pPr>
-      <w:bookmarkStart w:id="37" w:name="_heading=h.32hioqz" w:colFirst="0" w:colLast="0"/>
-      <w:bookmarkEnd w:id="37"/>
-      <w:r>
-        <w:lastRenderedPageBreak/>
-        <w:t>Activity Diagrams</w:t>
-      </w:r>
-    </w:p>
-    <w:p>
-      <w:pPr>
-        <w:ind w:firstLine="576"/>
-        <w:jc w:val="both"/>
-      </w:pPr>
-      <w:r>
-        <w:t>Activity Diagrams describe how activities are coordinated to provide a service which can be at different levels of abstraction. Typically, an event needs to be achieved by some operations, particularly where the operation is intended to achieve a number of different things that require coordination, or how the events in a single use case relate to one another, in particular, use cases where activities may overlap and require coordination.</w:t>
-      </w:r>
-    </w:p>
-    <w:p>
-      <w:pPr>
-        <w:ind w:firstLine="576"/>
-        <w:jc w:val="both"/>
-      </w:pPr>
-      <w:r>
-        <w:t xml:space="preserve">Check this tutorial: </w:t>
-      </w:r>
-      <w:hyperlink r:id="rId24">
-        <w:r>
-          <w:rPr>
-            <w:color w:val="0000FF"/>
-            <w:u w:val="single"/>
-          </w:rPr>
-          <w:t>https://www.youtube.com/watch?v=3Hw_VXea73o</w:t>
-        </w:r>
-      </w:hyperlink>
-    </w:p>
-    <w:p>
-      <w:pPr>
-        <w:ind w:firstLine="576"/>
-        <w:jc w:val="both"/>
-      </w:pPr>
-    </w:p>
-    <w:p>
-      <w:pPr>
-        <w:pStyle w:val="Heading2"/>
-        <w:numPr>
-          <w:ilvl w:val="1"/>
-          <w:numId w:val="3"/>
-        </w:numPr>
-        <w:jc w:val="both"/>
-      </w:pPr>
-      <w:bookmarkStart w:id="38" w:name="_heading=h.1hmsyys" w:colFirst="0" w:colLast="0"/>
-      <w:bookmarkEnd w:id="38"/>
-      <w:r>
-        <w:t>Entity-Relationship (ER) Diagrams</w:t>
-      </w:r>
-    </w:p>
-    <w:p>
-      <w:pPr>
-        <w:ind w:firstLine="576"/>
-        <w:jc w:val="both"/>
-      </w:pPr>
-      <w:r>
-        <w:t>An entity relationship diagram (ERD) is a graphical representation of entities and their relationships to each other, typically used for modeling the organization of data within databases or information systems. Check these tutorials starting with the first one:</w:t>
-      </w:r>
-    </w:p>
-    <w:p>
-      <w:pPr>
-        <w:tabs>
-          <w:tab w:val="right" w:pos="9000"/>
-        </w:tabs>
-        <w:ind w:firstLine="810"/>
-        <w:jc w:val="both"/>
-      </w:pPr>
-      <w:r>
-        <w:t xml:space="preserve">Tutorial 1: </w:t>
-      </w:r>
-      <w:hyperlink r:id="rId25">
-        <w:r>
-          <w:rPr>
-            <w:color w:val="0000FF"/>
-            <w:u w:val="single"/>
-          </w:rPr>
-          <w:t>https://www.youtube.com/watch?v=QpdhBUYk7Kk</w:t>
-        </w:r>
-      </w:hyperlink>
     </w:p>
     <w:p>
       <w:pPr>
@@ -10657,15 +10293,15 @@
         </w:rPr>
       </w:pPr>
       <w:r>
-        <w:t xml:space="preserve">Tutorial 2: </w:t>
-      </w:r>
-      <w:hyperlink r:id="rId26">
+        <w:t xml:space="preserve">The static design view of the system. It includes all the underlying classes designed and their hierarchy. Check this tutorial: </w:t>
+      </w:r>
+      <w:hyperlink r:id="rId21">
         <w:r>
           <w:rPr>
             <w:color w:val="0000FF"/>
             <w:u w:val="single"/>
           </w:rPr>
-          <w:t>https://www.youtube.com/watch?v=-CuY5ADwn24</w:t>
+          <w:t>https://www.youtube.com/watch?v=UI6lqHOVHic</w:t>
         </w:r>
       </w:hyperlink>
     </w:p>
@@ -10677,17 +10313,15 @@
         <w:ind w:firstLine="810"/>
         <w:jc w:val="both"/>
       </w:pPr>
-      <w:bookmarkStart w:id="39" w:name="_GoBack"/>
-      <w:bookmarkEnd w:id="39"/>
       <w:r>
         <w:rPr>
           <w:noProof/>
           <w:lang w:val="en-GB"/>
         </w:rPr>
         <w:drawing>
-          <wp:inline distT="0" distB="0" distL="0" distR="0" wp14:anchorId="30B5C548" wp14:editId="5D95F8BA">
-            <wp:extent cx="5732145" cy="3222625"/>
-            <wp:effectExtent l="0" t="0" r="1905" b="0"/>
+          <wp:inline distT="0" distB="0" distL="0" distR="0" wp14:anchorId="11BC8242" wp14:editId="07DDE59D">
+            <wp:extent cx="5610225" cy="2314575"/>
+            <wp:effectExtent l="0" t="0" r="9525" b="9525"/>
             <wp:docPr id="15" name="Picture 15"/>
             <wp:cNvGraphicFramePr>
               <a:graphicFrameLocks xmlns:a="http://schemas.openxmlformats.org/drawingml/2006/main" noChangeAspect="1"/>
@@ -10699,8 +10333,224 @@
                     <pic:cNvPr id="15" name="Screenshot (275).png"/>
                     <pic:cNvPicPr/>
                   </pic:nvPicPr>
+                  <pic:blipFill rotWithShape="1">
+                    <a:blip r:embed="rId22">
+                      <a:extLst>
+                        <a:ext uri="{28A0092B-C50C-407E-A947-70E740481C1C}">
+                          <a14:useLocalDpi xmlns:a14="http://schemas.microsoft.com/office/drawing/2010/main" val="0"/>
+                        </a:ext>
+                      </a:extLst>
+                    </a:blip>
+                    <a:srcRect l="3676" t="4833" r="2179" b="26080"/>
+                    <a:stretch/>
+                  </pic:blipFill>
+                  <pic:spPr bwMode="auto">
+                    <a:xfrm>
+                      <a:off x="0" y="0"/>
+                      <a:ext cx="5618689" cy="2318067"/>
+                    </a:xfrm>
+                    <a:prstGeom prst="rect">
+                      <a:avLst/>
+                    </a:prstGeom>
+                    <a:ln>
+                      <a:noFill/>
+                    </a:ln>
+                    <a:extLst>
+                      <a:ext uri="{53640926-AAD7-44D8-BBD7-CCE9431645EC}">
+                        <a14:shadowObscured xmlns:a14="http://schemas.microsoft.com/office/drawing/2010/main"/>
+                      </a:ext>
+                    </a:extLst>
+                  </pic:spPr>
+                </pic:pic>
+              </a:graphicData>
+            </a:graphic>
+          </wp:inline>
+        </w:drawing>
+      </w:r>
+    </w:p>
+    <w:p>
+      <w:pPr>
+        <w:tabs>
+          <w:tab w:val="right" w:pos="9000"/>
+        </w:tabs>
+        <w:ind w:firstLine="810"/>
+        <w:jc w:val="both"/>
+      </w:pPr>
+    </w:p>
+    <w:p>
+      <w:pPr>
+        <w:pStyle w:val="Heading2"/>
+        <w:numPr>
+          <w:ilvl w:val="1"/>
+          <w:numId w:val="3"/>
+        </w:numPr>
+        <w:jc w:val="both"/>
+      </w:pPr>
+      <w:bookmarkStart w:id="36" w:name="_heading=h.ihv636" w:colFirst="0" w:colLast="0"/>
+      <w:bookmarkEnd w:id="36"/>
+      <w:r>
+        <w:t>Sequence Diagrams</w:t>
+      </w:r>
+    </w:p>
+    <w:p>
+      <w:pPr>
+        <w:ind w:firstLine="576"/>
+        <w:jc w:val="both"/>
+      </w:pPr>
+      <w:r>
+        <w:t xml:space="preserve">A sequence diagram is a type of interaction diagram used to illustrate the interactions and relationships between different objects or components within an application or system. The diagram is time-focused and visually represents the order of interactions by using a vertical axis to depict time and horizontal arrows to indicate the flow of messages between objects or components. Sequence diagrams are useful for modeling complex processes and ensuring that different components within a system are communicating and interacting correctly. They can also help identify potential errors or areas of inefficiency in a system's design. By showing the interactions between objects or components, sequence diagrams can help developers better understand the overall flow of a system and make necessary adjustments to improve performance and functionality. To create a sequence diagram, you must first identify the objects or components within the system and the messages they send to each other. Each object </w:t>
+      </w:r>
+      <w:r>
+        <w:lastRenderedPageBreak/>
+        <w:t>is represented as a lifeline, and the messages are depicted as arrows connecting the lifelines. Additional information, such as the order and duration of messages, can be added to the diagram to provide more detailed insight into the system's operation. Overall, sequence diagrams are a valuable tool for designing, testing, and maintaining complex applications and systems.</w:t>
+      </w:r>
+    </w:p>
+    <w:p>
+      <w:pPr>
+        <w:ind w:firstLine="576"/>
+      </w:pPr>
+      <w:r>
+        <w:t xml:space="preserve">Check this tutorial: </w:t>
+      </w:r>
+      <w:hyperlink r:id="rId23">
+        <w:r>
+          <w:rPr>
+            <w:color w:val="0000FF"/>
+            <w:u w:val="single"/>
+          </w:rPr>
+          <w:t>https://www.youtube.com/watch?v=pCK6prSq8aw</w:t>
+        </w:r>
+      </w:hyperlink>
+    </w:p>
+    <w:p>
+      <w:pPr>
+        <w:tabs>
+          <w:tab w:val="right" w:pos="9000"/>
+        </w:tabs>
+        <w:jc w:val="both"/>
+      </w:pPr>
+    </w:p>
+    <w:p>
+      <w:pPr>
+        <w:pStyle w:val="Heading2"/>
+        <w:numPr>
+          <w:ilvl w:val="1"/>
+          <w:numId w:val="3"/>
+        </w:numPr>
+        <w:jc w:val="both"/>
+      </w:pPr>
+      <w:bookmarkStart w:id="37" w:name="_heading=h.32hioqz" w:colFirst="0" w:colLast="0"/>
+      <w:bookmarkEnd w:id="37"/>
+      <w:r>
+        <w:t>Activity Diagrams</w:t>
+      </w:r>
+    </w:p>
+    <w:p>
+      <w:pPr>
+        <w:ind w:firstLine="576"/>
+        <w:jc w:val="both"/>
+      </w:pPr>
+      <w:r>
+        <w:t>An activity diagram is a type of UML (Unified Modeling Language) diagram that shows the flow of activities within a system or process. It depicts the sequence of actions or steps involved in completing a task, and can be used to model a wide range of scenarios, including business workflows, software processes, and system interactions.</w:t>
+      </w:r>
+    </w:p>
+    <w:p>
+      <w:pPr>
+        <w:ind w:firstLine="576"/>
+        <w:jc w:val="both"/>
+      </w:pPr>
+      <w:r>
+        <w:t>Activity diagrams are useful for visualizing complex processes, breaking them down into simpler steps, and identifying potential bottlenecks or inefficiencies. They can help stakeholders understand the flow of a process, and can also be used to communicate the design of a system to developers. An activity diagram consists of nodes and edges. The nodes represent activities, decisions, and initial or final states, while the edges represent the flow of control between them. Each activity node can contain a description of the action it represents, as well as other details such as inputs, outputs, and conditions.</w:t>
+      </w:r>
+    </w:p>
+    <w:p>
+      <w:pPr>
+        <w:ind w:firstLine="576"/>
+        <w:jc w:val="both"/>
+      </w:pPr>
+      <w:r>
+        <w:t>Activity diagrams are particularly useful for modeling use cases, as they can provide a clear and concise overview of the steps involved in completing a particular task or process. They can also be used to document business processes, system interactions, and software workflows. Overall, activity diagrams are a valuable tool for system analysts, designers, and developers, helping them to better understand and communicate the flow of activities within a system or process.</w:t>
+      </w:r>
+    </w:p>
+    <w:p>
+      <w:pPr>
+        <w:ind w:firstLine="576"/>
+        <w:jc w:val="both"/>
+      </w:pPr>
+      <w:r>
+        <w:lastRenderedPageBreak/>
+        <w:t xml:space="preserve">Check this tutorial: </w:t>
+      </w:r>
+      <w:hyperlink r:id="rId24">
+        <w:r>
+          <w:rPr>
+            <w:color w:val="0000FF"/>
+            <w:u w:val="single"/>
+          </w:rPr>
+          <w:t>https://www.youtube.com/watch?v=3Hw_VXea73o</w:t>
+        </w:r>
+      </w:hyperlink>
+    </w:p>
+    <w:p>
+      <w:pPr>
+        <w:ind w:firstLine="576"/>
+        <w:jc w:val="both"/>
+      </w:pPr>
+    </w:p>
+    <w:p>
+      <w:pPr>
+        <w:pStyle w:val="Heading2"/>
+        <w:numPr>
+          <w:ilvl w:val="1"/>
+          <w:numId w:val="3"/>
+        </w:numPr>
+        <w:jc w:val="both"/>
+      </w:pPr>
+      <w:bookmarkStart w:id="38" w:name="_heading=h.1hmsyys" w:colFirst="0" w:colLast="0"/>
+      <w:bookmarkEnd w:id="38"/>
+      <w:r>
+        <w:t>Entity-Relationship (ER) Diagrams</w:t>
+      </w:r>
+    </w:p>
+    <w:p>
+      <w:pPr>
+        <w:ind w:firstLine="576"/>
+        <w:jc w:val="both"/>
+      </w:pPr>
+      <w:r>
+        <w:t>An ER diagram, also known as an entity relationship diagram, is a visual representation of the entities, attributes, and relationships within a database or information system. This diagram helps in the conceptual design of databases, providing a clear view of how data is organized and how different entities and attributes relate to each other. An ER diagram consists of various elements, including entities, attributes, relationships, and cardinalities. Entities are the objects or concepts within the system, such as customers or orders, while attributes are the properties or characteristics of these entities, such as a customer's name or address. Relationships represent how different entities are related to each other, such as how an order is related to a customer. Cardinalities specify the nature of these relationships, such as how many orders a customer can have. Drawing an ER diagram is an essential step in the database design process, allowing designers to create a blueprint for the data model and identify potential issues before implementation. ER diagrams are also useful in communicating database design concepts to stakeholders and developers, ensuring everyone has a shared understanding of the data model.</w:t>
+      </w:r>
+    </w:p>
+    <w:p>
+      <w:pPr>
+        <w:tabs>
+          <w:tab w:val="right" w:pos="9000"/>
+        </w:tabs>
+        <w:ind w:firstLine="810"/>
+      </w:pPr>
+      <w:r>
+        <w:rPr>
+          <w:noProof/>
+          <w:lang w:val="en-GB"/>
+        </w:rPr>
+        <w:lastRenderedPageBreak/>
+        <w:drawing>
+          <wp:inline distT="0" distB="0" distL="0" distR="0" wp14:anchorId="7A203470" wp14:editId="7AB960B6">
+            <wp:extent cx="5732145" cy="2846705"/>
+            <wp:effectExtent l="0" t="0" r="1905" b="0"/>
+            <wp:docPr id="16" name="Picture 16"/>
+            <wp:cNvGraphicFramePr>
+              <a:graphicFrameLocks xmlns:a="http://schemas.openxmlformats.org/drawingml/2006/main" noChangeAspect="1"/>
+            </wp:cNvGraphicFramePr>
+            <a:graphic xmlns:a="http://schemas.openxmlformats.org/drawingml/2006/main">
+              <a:graphicData uri="http://schemas.openxmlformats.org/drawingml/2006/picture">
+                <pic:pic xmlns:pic="http://schemas.openxmlformats.org/drawingml/2006/picture">
+                  <pic:nvPicPr>
+                    <pic:cNvPr id="16" name="ERdiagramSenior.jpeg"/>
+                    <pic:cNvPicPr/>
+                  </pic:nvPicPr>
                   <pic:blipFill>
-                    <a:blip r:embed="rId27">
+                    <a:blip r:embed="rId25">
                       <a:extLst>
                         <a:ext uri="{28A0092B-C50C-407E-A947-70E740481C1C}">
                           <a14:useLocalDpi xmlns:a14="http://schemas.microsoft.com/office/drawing/2010/main" val="0"/>
@@ -10714,7 +10564,7 @@
                   <pic:spPr>
                     <a:xfrm>
                       <a:off x="0" y="0"/>
-                      <a:ext cx="5732145" cy="3222625"/>
+                      <a:ext cx="5732145" cy="2846705"/>
                     </a:xfrm>
                     <a:prstGeom prst="rect">
                       <a:avLst/>
@@ -10727,7 +10577,37 @@
         </w:drawing>
       </w:r>
     </w:p>
-    <w:p/>
+    <w:p>
+      <w:pPr>
+        <w:tabs>
+          <w:tab w:val="right" w:pos="9000"/>
+        </w:tabs>
+        <w:ind w:firstLine="810"/>
+        <w:jc w:val="both"/>
+        <w:rPr>
+          <w:color w:val="0000FF"/>
+          <w:u w:val="single"/>
+        </w:rPr>
+      </w:pPr>
+      <w:r>
+        <w:rPr>
+          <w:color w:val="0000FF"/>
+          <w:u w:val="single"/>
+        </w:rPr>
+        <w:t xml:space="preserve"> </w:t>
+      </w:r>
+    </w:p>
+    <w:p>
+      <w:pPr>
+        <w:tabs>
+          <w:tab w:val="right" w:pos="9000"/>
+        </w:tabs>
+        <w:ind w:firstLine="810"/>
+        <w:jc w:val="both"/>
+      </w:pPr>
+      <w:bookmarkStart w:id="39" w:name="_GoBack"/>
+      <w:bookmarkEnd w:id="39"/>
+    </w:p>
     <w:p>
       <w:pPr>
         <w:pStyle w:val="Heading2"/>
@@ -10740,7 +10620,6 @@
       <w:bookmarkStart w:id="40" w:name="_heading=h.41mghml" w:colFirst="0" w:colLast="0"/>
       <w:bookmarkEnd w:id="40"/>
       <w:r>
-        <w:lastRenderedPageBreak/>
         <w:t>Non-Technical Aspects</w:t>
       </w:r>
     </w:p>
@@ -10794,7 +10673,7 @@
                     <pic:cNvPicPr preferRelativeResize="0"/>
                   </pic:nvPicPr>
                   <pic:blipFill>
-                    <a:blip r:embed="rId28"/>
+                    <a:blip r:embed="rId26"/>
                     <a:srcRect/>
                     <a:stretch>
                       <a:fillRect/>
@@ -10840,6 +10719,7 @@
           <w:b/>
           <w:color w:val="000000"/>
         </w:rPr>
+        <w:lastRenderedPageBreak/>
         <w:t xml:space="preserve">Figure </w:t>
       </w:r>
       <w:r>
@@ -10921,7 +10801,6 @@
       <w:bookmarkStart w:id="45" w:name="_heading=h.4f1mdlm" w:colFirst="0" w:colLast="0"/>
       <w:bookmarkEnd w:id="45"/>
       <w:r>
-        <w:lastRenderedPageBreak/>
         <w:t>Risks</w:t>
       </w:r>
     </w:p>
@@ -10984,7 +10863,7 @@
                     <pic:cNvPicPr preferRelativeResize="0"/>
                   </pic:nvPicPr>
                   <pic:blipFill>
-                    <a:blip r:embed="rId29"/>
+                    <a:blip r:embed="rId27"/>
                     <a:srcRect/>
                     <a:stretch>
                       <a:fillRect/>
@@ -11030,6 +10909,7 @@
           <w:b/>
           <w:color w:val="000000"/>
         </w:rPr>
+        <w:lastRenderedPageBreak/>
         <w:t xml:space="preserve">Figure </w:t>
       </w:r>
       <w:r>
@@ -11125,7 +11005,6 @@
       <w:bookmarkStart w:id="50" w:name="_heading=h.nmf14n" w:colFirst="0" w:colLast="0"/>
       <w:bookmarkEnd w:id="50"/>
       <w:r>
-        <w:lastRenderedPageBreak/>
         <w:t>Relevant Standards</w:t>
       </w:r>
     </w:p>
@@ -11135,15 +11014,7 @@
         <w:jc w:val="both"/>
       </w:pPr>
       <w:r>
-        <w:t xml:space="preserve">List the technical (and possibly the non-technical) standards that are relevant to your design. Examples are the </w:t>
-      </w:r>
-      <w:proofErr w:type="spellStart"/>
-      <w:r>
-        <w:t>WiFi</w:t>
-      </w:r>
-      <w:proofErr w:type="spellEnd"/>
-      <w:r>
-        <w:t xml:space="preserve"> standard (IEEE) and International Standardization Organization (ISO).</w:t>
+        <w:t>List the technical (and possibly the non-technical) standards that are relevant to your design. Examples are the WiFi standard (IEEE) and International Standardization Organization (ISO).</w:t>
       </w:r>
     </w:p>
     <w:p/>
@@ -11826,7 +11697,7 @@
               </w:tblGrid>
               <w:tr>
                 <w:trPr>
-                  <w:divId w:val="976185792"/>
+                  <w:divId w:val="365638918"/>
                   <w:tblCellSpacing w:w="15" w:type="dxa"/>
                 </w:trPr>
                 <w:tc>
@@ -11886,7 +11757,7 @@
               </w:tr>
               <w:tr>
                 <w:trPr>
-                  <w:divId w:val="976185792"/>
+                  <w:divId w:val="365638918"/>
                   <w:tblCellSpacing w:w="15" w:type="dxa"/>
                 </w:trPr>
                 <w:tc>
@@ -11932,7 +11803,7 @@
               </w:tr>
               <w:tr>
                 <w:trPr>
-                  <w:divId w:val="976185792"/>
+                  <w:divId w:val="365638918"/>
                   <w:tblCellSpacing w:w="15" w:type="dxa"/>
                 </w:trPr>
                 <w:tc>
@@ -11991,7 +11862,7 @@
               </w:tr>
               <w:tr>
                 <w:trPr>
-                  <w:divId w:val="976185792"/>
+                  <w:divId w:val="365638918"/>
                   <w:tblCellSpacing w:w="15" w:type="dxa"/>
                 </w:trPr>
                 <w:tc>
@@ -12050,7 +11921,7 @@
               </w:tr>
               <w:tr>
                 <w:trPr>
-                  <w:divId w:val="976185792"/>
+                  <w:divId w:val="365638918"/>
                   <w:tblCellSpacing w:w="15" w:type="dxa"/>
                 </w:trPr>
                 <w:tc>
@@ -12096,7 +11967,7 @@
               </w:tr>
               <w:tr>
                 <w:trPr>
-                  <w:divId w:val="976185792"/>
+                  <w:divId w:val="365638918"/>
                   <w:tblCellSpacing w:w="15" w:type="dxa"/>
                 </w:trPr>
                 <w:tc>
@@ -12156,7 +12027,7 @@
               </w:tr>
               <w:tr>
                 <w:trPr>
-                  <w:divId w:val="976185792"/>
+                  <w:divId w:val="365638918"/>
                   <w:tblCellSpacing w:w="15" w:type="dxa"/>
                 </w:trPr>
                 <w:tc>
@@ -12216,7 +12087,7 @@
               </w:tr>
               <w:tr>
                 <w:trPr>
-                  <w:divId w:val="976185792"/>
+                  <w:divId w:val="365638918"/>
                   <w:tblCellSpacing w:w="15" w:type="dxa"/>
                 </w:trPr>
                 <w:tc>
@@ -12262,7 +12133,7 @@
               </w:tr>
               <w:tr>
                 <w:trPr>
-                  <w:divId w:val="976185792"/>
+                  <w:divId w:val="365638918"/>
                   <w:tblCellSpacing w:w="15" w:type="dxa"/>
                 </w:trPr>
                 <w:tc>
@@ -12309,7 +12180,7 @@
               </w:tr>
               <w:tr>
                 <w:trPr>
-                  <w:divId w:val="976185792"/>
+                  <w:divId w:val="365638918"/>
                   <w:tblCellSpacing w:w="15" w:type="dxa"/>
                 </w:trPr>
                 <w:tc>
@@ -12355,7 +12226,7 @@
               </w:tr>
               <w:tr>
                 <w:trPr>
-                  <w:divId w:val="976185792"/>
+                  <w:divId w:val="365638918"/>
                   <w:tblCellSpacing w:w="15" w:type="dxa"/>
                 </w:trPr>
                 <w:tc>
@@ -12394,14 +12265,14 @@
                       <w:rPr>
                         <w:noProof/>
                       </w:rPr>
-                      <w:t>"TechnoPedia," TechnoPedia, [Online]. Available: https://www.techopedia.com/definition/5435/graphical-user-interface-gui. [Accessed 2023].</w:t>
+                      <w:t>"techtarget," techtarget, [Online]. Available: https://www.techtarget.com/searchcontentmanagement/definition/content-management-system-CMS. [Accessed 2023].</w:t>
                     </w:r>
                   </w:p>
                 </w:tc>
               </w:tr>
               <w:tr>
                 <w:trPr>
-                  <w:divId w:val="976185792"/>
+                  <w:divId w:val="365638918"/>
                   <w:tblCellSpacing w:w="15" w:type="dxa"/>
                 </w:trPr>
                 <w:tc>
@@ -12440,7 +12311,7 @@
                       <w:rPr>
                         <w:noProof/>
                       </w:rPr>
-                      <w:t>"techtarget," techtarget, [Online]. Available: https://www.techtarget.com/searchcontentmanagement/definition/content-management-system-CMS. [Accessed 2023].</w:t>
+                      <w:t>"TechnoPedia," TechnoPedia, [Online]. Available: https://www.techopedia.com/definition/5435/graphical-user-interface-gui. [Accessed 2023].</w:t>
                     </w:r>
                   </w:p>
                 </w:tc>
@@ -12448,7 +12319,7 @@
             </w:tbl>
             <w:p>
               <w:pPr>
-                <w:divId w:val="976185792"/>
+                <w:divId w:val="365638918"/>
                 <w:rPr>
                   <w:noProof/>
                 </w:rPr>
@@ -12564,7 +12435,7 @@
         <w:noProof/>
         <w:color w:val="000000"/>
       </w:rPr>
-      <w:t>20</w:t>
+      <w:t>23</w:t>
     </w:r>
     <w:r>
       <w:rPr>
@@ -16359,7 +16230,7 @@
     <b:ProductionCompany>TechnoPedia</b:ProductionCompany>
     <b:YearAccessed>2023</b:YearAccessed>
     <b:URL>https://www.techopedia.com/definition/5435/graphical-user-interface-gui</b:URL>
-    <b:RefOrder>11</b:RefOrder>
+    <b:RefOrder>12</b:RefOrder>
   </b:Source>
   <b:Source>
     <b:Tag>tec23</b:Tag>
@@ -16369,7 +16240,7 @@
     <b:ProductionCompany>techtarget</b:ProductionCompany>
     <b:YearAccessed>2023</b:YearAccessed>
     <b:URL>https://www.techtarget.com/searchcontentmanagement/definition/content-management-system-CMS</b:URL>
-    <b:RefOrder>12</b:RefOrder>
+    <b:RefOrder>11</b:RefOrder>
   </b:Source>
   <b:Source>
     <b:Tag>Mel23</b:Tag>
@@ -16504,7 +16375,7 @@
 </file>
 
 <file path=customXml/itemProps2.xml><?xml version="1.0" encoding="utf-8"?>
-<ds:datastoreItem xmlns:ds="http://schemas.openxmlformats.org/officeDocument/2006/customXml" ds:itemID="{A20F6278-88A8-4B09-BEFD-23C747ECED7F}">
+<ds:datastoreItem xmlns:ds="http://schemas.openxmlformats.org/officeDocument/2006/customXml" ds:itemID="{2E094E54-17D3-4CC5-A7B5-9158484CA4FA}">
   <ds:schemaRefs>
     <ds:schemaRef ds:uri="http://schemas.openxmlformats.org/officeDocument/2006/bibliography"/>
   </ds:schemaRefs>

</xml_diff>

<commit_message>
client history and tracking
</commit_message>
<xml_diff>
--- a/Report/CENG495_CCE_Final_Report_Antonio_Fawzy.docx
+++ b/Report/CENG495_CCE_Final_Report_Antonio_Fawzy.docx
@@ -105,13 +105,14 @@
           <w:szCs w:val="28"/>
         </w:rPr>
       </w:pPr>
+      <w:proofErr w:type="spellStart"/>
       <w:r>
         <w:rPr>
           <w:b/>
           <w:sz w:val="28"/>
           <w:szCs w:val="28"/>
         </w:rPr>
-        <w:t>Fizzy</w:t>
+        <w:t>Faw</w:t>
       </w:r>
       <w:r>
         <w:rPr>
@@ -119,8 +120,27 @@
           <w:sz w:val="28"/>
           <w:szCs w:val="28"/>
         </w:rPr>
-        <w:t xml:space="preserve"> Ghazawy</w:t>
-      </w:r>
+        <w:t>zy</w:t>
+      </w:r>
+      <w:proofErr w:type="spellEnd"/>
+      <w:r>
+        <w:rPr>
+          <w:b/>
+          <w:sz w:val="28"/>
+          <w:szCs w:val="28"/>
+        </w:rPr>
+        <w:t xml:space="preserve"> </w:t>
+      </w:r>
+      <w:proofErr w:type="spellStart"/>
+      <w:r>
+        <w:rPr>
+          <w:b/>
+          <w:sz w:val="28"/>
+          <w:szCs w:val="28"/>
+        </w:rPr>
+        <w:t>Ghazawy</w:t>
+      </w:r>
+      <w:proofErr w:type="spellEnd"/>
     </w:p>
     <w:p>
       <w:pPr>
@@ -456,11 +476,24 @@
       <w:bookmarkStart w:id="4" w:name="_heading=h.2et92p0" w:colFirst="0" w:colLast="0"/>
       <w:bookmarkEnd w:id="4"/>
       <w:r>
-        <w:t>Dr. Z</w:t>
-      </w:r>
-      <w:r>
-        <w:t>aher Merhi</w:t>
-      </w:r>
+        <w:t xml:space="preserve">Dr. </w:t>
+      </w:r>
+      <w:proofErr w:type="spellStart"/>
+      <w:r>
+        <w:t>Z</w:t>
+      </w:r>
+      <w:r>
+        <w:t>aher</w:t>
+      </w:r>
+      <w:proofErr w:type="spellEnd"/>
+      <w:r>
+        <w:t xml:space="preserve"> </w:t>
+      </w:r>
+      <w:proofErr w:type="spellStart"/>
+      <w:r>
+        <w:t>Merhi</w:t>
+      </w:r>
+      <w:proofErr w:type="spellEnd"/>
     </w:p>
     <w:p>
       <w:pPr>
@@ -6319,8 +6352,16 @@
         <w:rPr>
           <w:lang w:val="fr-FR"/>
         </w:rPr>
-        <w:t>Ex: example</w:t>
-      </w:r>
+        <w:t xml:space="preserve">Ex: </w:t>
+      </w:r>
+      <w:proofErr w:type="spellStart"/>
+      <w:r>
+        <w:rPr>
+          <w:lang w:val="fr-FR"/>
+        </w:rPr>
+        <w:t>example</w:t>
+      </w:r>
+      <w:proofErr w:type="spellEnd"/>
     </w:p>
     <w:p>
       <w:pPr>
@@ -6336,7 +6377,21 @@
         <w:rPr>
           <w:lang w:val="fr-FR"/>
         </w:rPr>
-        <w:t>GUI: Graphical User Interface</w:t>
+        <w:t xml:space="preserve">GUI: </w:t>
+      </w:r>
+      <w:proofErr w:type="spellStart"/>
+      <w:r>
+        <w:rPr>
+          <w:lang w:val="fr-FR"/>
+        </w:rPr>
+        <w:t>Graphical</w:t>
+      </w:r>
+      <w:proofErr w:type="spellEnd"/>
+      <w:r>
+        <w:rPr>
+          <w:lang w:val="fr-FR"/>
+        </w:rPr>
+        <w:t xml:space="preserve"> User Interface</w:t>
       </w:r>
     </w:p>
     <w:p>
@@ -7757,8 +7812,13 @@
         <w:t xml:space="preserve"> closely </w:t>
       </w:r>
       <w:r>
-        <w:t>already existing applications (like Wakilni</w:t>
-      </w:r>
+        <w:t xml:space="preserve">already existing applications (like </w:t>
+      </w:r>
+      <w:proofErr w:type="spellStart"/>
+      <w:r>
+        <w:t>Wakilni</w:t>
+      </w:r>
+      <w:proofErr w:type="spellEnd"/>
       <w:r>
         <w:t xml:space="preserve"> </w:t>
       </w:r>
@@ -7793,8 +7853,13 @@
         </w:sdtContent>
       </w:sdt>
       <w:r>
-        <w:t>, Aramex</w:t>
-      </w:r>
+        <w:t xml:space="preserve">, </w:t>
+      </w:r>
+      <w:proofErr w:type="spellStart"/>
+      <w:r>
+        <w:t>Aramex</w:t>
+      </w:r>
+      <w:proofErr w:type="spellEnd"/>
       <w:sdt>
         <w:sdtPr>
           <w:id w:val="1164518189"/>
@@ -7833,8 +7898,13 @@
         </w:sdtContent>
       </w:sdt>
       <w:r>
-        <w:t xml:space="preserve"> and GoShare</w:t>
-      </w:r>
+        <w:t xml:space="preserve"> and </w:t>
+      </w:r>
+      <w:proofErr w:type="spellStart"/>
+      <w:r>
+        <w:t>GoShare</w:t>
+      </w:r>
+      <w:proofErr w:type="spellEnd"/>
       <w:sdt>
         <w:sdtPr>
           <w:id w:val="-658222048"/>
@@ -7912,8 +7982,13 @@
         <w:t>System 1</w:t>
       </w:r>
       <w:r>
-        <w:t>: Aramex</w:t>
-      </w:r>
+        <w:t xml:space="preserve">: </w:t>
+      </w:r>
+      <w:proofErr w:type="spellStart"/>
+      <w:r>
+        <w:t>Aramex</w:t>
+      </w:r>
+      <w:proofErr w:type="spellEnd"/>
     </w:p>
     <w:p>
       <w:pPr>
@@ -7923,9 +7998,11 @@
         <w:ind w:firstLine="810"/>
         <w:jc w:val="both"/>
       </w:pPr>
+      <w:proofErr w:type="spellStart"/>
       <w:r>
         <w:t>Aramex</w:t>
       </w:r>
+      <w:proofErr w:type="spellEnd"/>
       <w:sdt>
         <w:sdtPr>
           <w:id w:val="-1955387996"/>
@@ -7964,7 +8041,15 @@
         </w:sdtContent>
       </w:sdt>
       <w:r>
-        <w:t xml:space="preserve"> is a global logistics and transportation company based in Dubai, United Arab Emirates. It provides a range of services including express courier delivery, freight forwarding, logistics and supply chain management. Aramex operates in more than 65 countries worldwide and is known for its innovative solutions and use of technology in the logistics industry.</w:t>
+        <w:t xml:space="preserve"> is a global logistics and transportation company based in Dubai, United Arab Emirates. It provides a range of services including express courier delivery, freight forwarding, logistics and supply chain management. </w:t>
+      </w:r>
+      <w:proofErr w:type="spellStart"/>
+      <w:r>
+        <w:t>Aramex</w:t>
+      </w:r>
+      <w:proofErr w:type="spellEnd"/>
+      <w:r>
+        <w:t xml:space="preserve"> operates in more than 65 countries worldwide and is known for its innovative solutions and use of technology in the logistics industry.</w:t>
       </w:r>
       <w:r>
         <w:t xml:space="preserve"> T</w:t>
@@ -8083,8 +8168,13 @@
         </w:tabs>
         <w:jc w:val="both"/>
       </w:pPr>
-      <w:r>
-        <w:t>Aramex Application Programming Interface (APIs)</w:t>
+      <w:proofErr w:type="spellStart"/>
+      <w:r>
+        <w:t>Aramex</w:t>
+      </w:r>
+      <w:proofErr w:type="spellEnd"/>
+      <w:r>
+        <w:t xml:space="preserve"> Application Programming Interface (APIs)</w:t>
       </w:r>
     </w:p>
     <w:p>
@@ -8163,8 +8253,13 @@
         </w:tabs>
         <w:jc w:val="both"/>
       </w:pPr>
-      <w:r>
-        <w:t>ClickToShip: a separate desktop application without constant link to the internet</w:t>
+      <w:proofErr w:type="spellStart"/>
+      <w:r>
+        <w:t>ClickToShip</w:t>
+      </w:r>
+      <w:proofErr w:type="spellEnd"/>
+      <w:r>
+        <w:t>: a separate desktop application without constant link to the internet</w:t>
       </w:r>
     </w:p>
     <w:p>
@@ -8179,14 +8274,27 @@
         </w:tabs>
         <w:jc w:val="both"/>
       </w:pPr>
-      <w:r>
-        <w:t>Aramex app</w:t>
+      <w:proofErr w:type="spellStart"/>
+      <w:r>
+        <w:t>Aramex</w:t>
+      </w:r>
+      <w:proofErr w:type="spellEnd"/>
+      <w:r>
+        <w:t xml:space="preserve"> app</w:t>
       </w:r>
       <w:r>
         <w:t>:</w:t>
       </w:r>
       <w:r>
-        <w:t xml:space="preserve"> a mobile application that enables Aramex customers worldwide to perform a range of tasks, including tracking deliveries, monitoring shipment progress, managing their accounts, calculating the costs and transit times of upcoming shipments, scheduling pickups and deliveries at preferred locations, dates, and times, making secure payments, and receiving a clear breakdown of delivery dates and custom charges</w:t>
+        <w:t xml:space="preserve"> a mobile application that enables </w:t>
+      </w:r>
+      <w:proofErr w:type="spellStart"/>
+      <w:r>
+        <w:t>Aramex</w:t>
+      </w:r>
+      <w:proofErr w:type="spellEnd"/>
+      <w:r>
+        <w:t xml:space="preserve"> customers worldwide to perform a range of tasks, including tracking deliveries, monitoring shipment progress, managing their accounts, calculating the costs and transit times of upcoming shipments, scheduling pickups and deliveries at preferred locations, dates, and times, making secure payments, and receiving a clear breakdown of delivery dates and custom charges</w:t>
       </w:r>
       <w:r>
         <w:t>…</w:t>
@@ -8333,7 +8441,15 @@
         </w:r>
       </w:fldSimple>
       <w:r>
-        <w:t>:  Aramex's Website</w:t>
+        <w:t xml:space="preserve">:  </w:t>
+      </w:r>
+      <w:proofErr w:type="spellStart"/>
+      <w:r>
+        <w:t>Aramex's</w:t>
+      </w:r>
+      <w:proofErr w:type="spellEnd"/>
+      <w:r>
+        <w:t xml:space="preserve"> Website</w:t>
       </w:r>
       <w:sdt>
         <w:sdtPr>
@@ -8378,8 +8494,13 @@
         <w:t>System 2</w:t>
       </w:r>
       <w:r>
-        <w:t>: Wakilni</w:t>
-      </w:r>
+        <w:t xml:space="preserve">: </w:t>
+      </w:r>
+      <w:proofErr w:type="spellStart"/>
+      <w:r>
+        <w:t>Wakilni</w:t>
+      </w:r>
+      <w:proofErr w:type="spellEnd"/>
     </w:p>
     <w:p>
       <w:pPr>
@@ -8389,9 +8510,11 @@
         <w:ind w:firstLine="810"/>
         <w:jc w:val="both"/>
       </w:pPr>
+      <w:proofErr w:type="spellStart"/>
       <w:r>
         <w:t>Wakilni</w:t>
       </w:r>
+      <w:proofErr w:type="spellEnd"/>
       <w:sdt>
         <w:sdtPr>
           <w:id w:val="-343093990"/>
@@ -8430,7 +8553,15 @@
         </w:sdtContent>
       </w:sdt>
       <w:r>
-        <w:t xml:space="preserve"> is a delivery company that offers a range of innovative solutions to help individuals and businesses in the Middle East manage their daily tasks more efficiently. Founded in 2015, the company connects customers with trusted service providers who can take care of tasks like grocery delivery, laundry, home cleaning, and more. Wakilni's personalized approach and use of machine learning algorithms ensure that each customer receives customized service tailored to their unique preferences and behavior</w:t>
+        <w:t xml:space="preserve"> is a delivery company that offers a range of innovative solutions to help individuals and businesses in the Middle East manage their daily tasks more efficiently. Founded in 2015, the company connects customers with trusted service providers who can take care of tasks like grocery delivery, laundry, home cleaning, and more. </w:t>
+      </w:r>
+      <w:proofErr w:type="spellStart"/>
+      <w:r>
+        <w:t>Wakilni's</w:t>
+      </w:r>
+      <w:proofErr w:type="spellEnd"/>
+      <w:r>
+        <w:t xml:space="preserve"> personalized approach and use of machine learning algorithms ensure that each customer receives customized service tailored to their unique preferences and behavior</w:t>
       </w:r>
       <w:r>
         <w:t xml:space="preserve">. </w:t>
@@ -8589,7 +8720,21 @@
         <w:rPr>
           <w:rFonts w:asciiTheme="majorBidi" w:hAnsiTheme="majorBidi" w:cstheme="majorBidi"/>
         </w:rPr>
-        <w:t>Extra mile fund donations: As of October 2020, Wakilni will donate 750 liras from each commissioned delivery to its Extra Mile Fund</w:t>
+        <w:t xml:space="preserve">Extra mile fund donations: As of October 2020, </w:t>
+      </w:r>
+      <w:proofErr w:type="spellStart"/>
+      <w:r>
+        <w:rPr>
+          <w:rFonts w:asciiTheme="majorBidi" w:hAnsiTheme="majorBidi" w:cstheme="majorBidi"/>
+        </w:rPr>
+        <w:t>Wakilni</w:t>
+      </w:r>
+      <w:proofErr w:type="spellEnd"/>
+      <w:r>
+        <w:rPr>
+          <w:rFonts w:asciiTheme="majorBidi" w:hAnsiTheme="majorBidi" w:cstheme="majorBidi"/>
+        </w:rPr>
+        <w:t xml:space="preserve"> will donate 750 liras from each commissioned delivery to its Extra Mile Fund</w:t>
       </w:r>
       <w:r>
         <w:rPr>
@@ -8603,7 +8748,35 @@
         <w:rPr>
           <w:rFonts w:asciiTheme="majorBidi" w:hAnsiTheme="majorBidi" w:cstheme="majorBidi"/>
         </w:rPr>
-        <w:t>This money will go towards helping members of the Wakilni community reboot their businesses by accessing needed services, whether in terms of online exposure, marketing, legal counseling, etc. and Wakilni will be sponsoring this access to services.</w:t>
+        <w:t xml:space="preserve">This money will go towards helping members of the </w:t>
+      </w:r>
+      <w:proofErr w:type="spellStart"/>
+      <w:r>
+        <w:rPr>
+          <w:rFonts w:asciiTheme="majorBidi" w:hAnsiTheme="majorBidi" w:cstheme="majorBidi"/>
+        </w:rPr>
+        <w:t>Wakilni</w:t>
+      </w:r>
+      <w:proofErr w:type="spellEnd"/>
+      <w:r>
+        <w:rPr>
+          <w:rFonts w:asciiTheme="majorBidi" w:hAnsiTheme="majorBidi" w:cstheme="majorBidi"/>
+        </w:rPr>
+        <w:t xml:space="preserve"> community reboot their businesses by accessing needed services, whether in terms of online exposure, marketing, legal counseling, etc. and </w:t>
+      </w:r>
+      <w:proofErr w:type="spellStart"/>
+      <w:r>
+        <w:rPr>
+          <w:rFonts w:asciiTheme="majorBidi" w:hAnsiTheme="majorBidi" w:cstheme="majorBidi"/>
+        </w:rPr>
+        <w:t>Wakilni</w:t>
+      </w:r>
+      <w:proofErr w:type="spellEnd"/>
+      <w:r>
+        <w:rPr>
+          <w:rFonts w:asciiTheme="majorBidi" w:hAnsiTheme="majorBidi" w:cstheme="majorBidi"/>
+        </w:rPr>
+        <w:t xml:space="preserve"> will be sponsoring this access to services.</w:t>
       </w:r>
       <w:sdt>
         <w:sdtPr>
@@ -8747,7 +8920,15 @@
         </w:r>
       </w:fldSimple>
       <w:r>
-        <w:t>: Wakilni Website</w:t>
+        <w:t xml:space="preserve">: </w:t>
+      </w:r>
+      <w:proofErr w:type="spellStart"/>
+      <w:r>
+        <w:t>Wakilni</w:t>
+      </w:r>
+      <w:proofErr w:type="spellEnd"/>
+      <w:r>
+        <w:t xml:space="preserve"> Website</w:t>
       </w:r>
       <w:sdt>
         <w:sdtPr>
@@ -8795,17 +8976,24 @@
         <w:t>ystem 3</w:t>
       </w:r>
       <w:r>
-        <w:t>: GoShare</w:t>
-      </w:r>
+        <w:t xml:space="preserve">: </w:t>
+      </w:r>
+      <w:proofErr w:type="spellStart"/>
+      <w:r>
+        <w:t>GoShare</w:t>
+      </w:r>
+      <w:proofErr w:type="spellEnd"/>
     </w:p>
     <w:p>
       <w:pPr>
         <w:ind w:firstLine="576"/>
         <w:jc w:val="both"/>
       </w:pPr>
+      <w:proofErr w:type="spellStart"/>
       <w:r>
         <w:t>GoShare</w:t>
       </w:r>
+      <w:proofErr w:type="spellEnd"/>
       <w:sdt>
         <w:sdtPr>
           <w:id w:val="1657879849"/>
@@ -8852,8 +9040,13 @@
       <w:r>
         <w:t xml:space="preserve">We personally chose </w:t>
       </w:r>
-      <w:r>
-        <w:t xml:space="preserve">GoShare </w:t>
+      <w:proofErr w:type="spellStart"/>
+      <w:r>
+        <w:t>GoShare</w:t>
+      </w:r>
+      <w:proofErr w:type="spellEnd"/>
+      <w:r>
+        <w:t xml:space="preserve"> </w:t>
       </w:r>
       <w:r>
         <w:t xml:space="preserve">as it </w:t>
@@ -8872,7 +9065,15 @@
         <w:br/>
       </w:r>
       <w:r>
-        <w:t>Here are some key points about GoShare:</w:t>
+        <w:t xml:space="preserve">Here are some key points about </w:t>
+      </w:r>
+      <w:proofErr w:type="spellStart"/>
+      <w:r>
+        <w:t>GoShare</w:t>
+      </w:r>
+      <w:proofErr w:type="spellEnd"/>
+      <w:r>
+        <w:t>:</w:t>
       </w:r>
     </w:p>
     <w:p/>
@@ -8884,8 +9085,13 @@
           <w:numId w:val="16"/>
         </w:numPr>
       </w:pPr>
-      <w:r>
-        <w:t>GoShare offers a variety of services, including local delivery, hauling, and moving. Customers can use the company's app or website to book a driver and a truck for a range of jobs, from small-item delivery to full-scale residential moves.</w:t>
+      <w:proofErr w:type="spellStart"/>
+      <w:r>
+        <w:t>GoShare</w:t>
+      </w:r>
+      <w:proofErr w:type="spellEnd"/>
+      <w:r>
+        <w:t xml:space="preserve"> offers a variety of services, including local delivery, hauling, and moving. Customers can use the company's app or website to book a driver and a truck for a range of jobs, from small-item delivery to full-scale residential moves.</w:t>
       </w:r>
     </w:p>
     <w:p>
@@ -8897,7 +9103,15 @@
         </w:numPr>
       </w:pPr>
       <w:r>
-        <w:t>One of GoShare's key selling points is its on-demand availability. The company's large network of independent contractors allows it to offer fast service, with many jobs completed within an hour of booking.</w:t>
+        <w:t xml:space="preserve">One of </w:t>
+      </w:r>
+      <w:proofErr w:type="spellStart"/>
+      <w:r>
+        <w:t>GoShare's</w:t>
+      </w:r>
+      <w:proofErr w:type="spellEnd"/>
+      <w:r>
+        <w:t xml:space="preserve"> key selling points is its on-demand availability. The company's large network of independent contractors allows it to offer fast service, with many jobs completed within an hour of booking.</w:t>
       </w:r>
     </w:p>
     <w:p>
@@ -8908,8 +9122,13 @@
           <w:numId w:val="16"/>
         </w:numPr>
       </w:pPr>
-      <w:r>
-        <w:t>GoShare drivers are rigorously vetted and insured, so customers can trust that their items are in safe hands. Drivers are also equipped with a range of tools and materials to help them complete jobs efficiently and effectively.</w:t>
+      <w:proofErr w:type="spellStart"/>
+      <w:r>
+        <w:t>GoShare</w:t>
+      </w:r>
+      <w:proofErr w:type="spellEnd"/>
+      <w:r>
+        <w:t xml:space="preserve"> drivers are rigorously vetted and insured, so customers can trust that their items are in safe hands. Drivers are also equipped with a range of tools and materials to help them complete jobs efficiently and effectively.</w:t>
       </w:r>
     </w:p>
     <w:p>
@@ -8920,8 +9139,13 @@
           <w:numId w:val="16"/>
         </w:numPr>
       </w:pPr>
-      <w:r>
-        <w:t>GoShare is committed to sustainability and reducing its carbon footprint. The company's fleet of trucks includes electric and hybrid vehicles, and it encourages its drivers to adopt eco-friendly driving habits.</w:t>
+      <w:proofErr w:type="spellStart"/>
+      <w:r>
+        <w:t>GoShare</w:t>
+      </w:r>
+      <w:proofErr w:type="spellEnd"/>
+      <w:r>
+        <w:t xml:space="preserve"> is committed to sustainability and reducing its carbon footprint. The company's fleet of trucks includes electric and hybrid vehicles, and it encourages its drivers to adopt eco-friendly driving habits.</w:t>
       </w:r>
     </w:p>
     <w:p>
@@ -8933,7 +9157,15 @@
         </w:numPr>
       </w:pPr>
       <w:r>
-        <w:t>In addition to its core services, GoShare also offers business solutions for companies looking to streamline their logistics operations. The company's platform allows businesses to manage deliveries, track shipments, and access real-time data on their delivery performance.</w:t>
+        <w:t xml:space="preserve">In addition to its core services, </w:t>
+      </w:r>
+      <w:proofErr w:type="spellStart"/>
+      <w:r>
+        <w:t>GoShare</w:t>
+      </w:r>
+      <w:proofErr w:type="spellEnd"/>
+      <w:r>
+        <w:t xml:space="preserve"> also offers business solutions for companies looking to streamline their logistics operations. The company's platform allows businesses to manage deliveries, track shipments, and access real-time data on their delivery performance.</w:t>
       </w:r>
     </w:p>
     <w:p>
@@ -8947,7 +9179,23 @@
         <w:jc w:val="both"/>
       </w:pPr>
       <w:r>
-        <w:t>Overall, GoShare is a dynamic and rapidly expanding company that is shaking up the traditional logistics industry. With its on-demand availability, focus on sustainability, and commitment to innovation, GoShare is poised for continued success in the years to come.</w:t>
+        <w:t xml:space="preserve">Overall, </w:t>
+      </w:r>
+      <w:proofErr w:type="spellStart"/>
+      <w:r>
+        <w:t>GoShare</w:t>
+      </w:r>
+      <w:proofErr w:type="spellEnd"/>
+      <w:r>
+        <w:t xml:space="preserve"> is a dynamic and rapidly expanding company that is shaking up the traditional logistics industry. With its on-demand availability, focus on sustainability, and commitment to innovation, </w:t>
+      </w:r>
+      <w:proofErr w:type="spellStart"/>
+      <w:r>
+        <w:t>GoShare</w:t>
+      </w:r>
+      <w:proofErr w:type="spellEnd"/>
+      <w:r>
+        <w:t xml:space="preserve"> is poised for continued success in the years to come.</w:t>
       </w:r>
       <w:sdt>
         <w:sdtPr>
@@ -9066,8 +9314,13 @@
         </w:r>
       </w:fldSimple>
       <w:r>
-        <w:t>: GoShare</w:t>
-      </w:r>
+        <w:t xml:space="preserve">: </w:t>
+      </w:r>
+      <w:proofErr w:type="spellStart"/>
+      <w:r>
+        <w:t>GoShare</w:t>
+      </w:r>
+      <w:proofErr w:type="spellEnd"/>
       <w:sdt>
         <w:sdtPr>
           <w:id w:val="-1419863040"/>
@@ -9207,12 +9460,14 @@
                 <w:b/>
               </w:rPr>
             </w:pPr>
+            <w:proofErr w:type="spellStart"/>
             <w:r>
               <w:rPr>
                 <w:b/>
               </w:rPr>
               <w:t>Aramex</w:t>
             </w:r>
+            <w:proofErr w:type="spellEnd"/>
           </w:p>
         </w:tc>
         <w:tc>
@@ -9229,12 +9484,14 @@
                 <w:b/>
               </w:rPr>
             </w:pPr>
+            <w:proofErr w:type="spellStart"/>
             <w:r>
               <w:rPr>
                 <w:b/>
               </w:rPr>
               <w:t>Wakilni</w:t>
             </w:r>
+            <w:proofErr w:type="spellEnd"/>
           </w:p>
         </w:tc>
         <w:tc>
@@ -9251,12 +9508,14 @@
                 <w:b/>
               </w:rPr>
             </w:pPr>
+            <w:proofErr w:type="spellStart"/>
             <w:r>
               <w:rPr>
                 <w:b/>
               </w:rPr>
               <w:t>GoShare</w:t>
             </w:r>
+            <w:proofErr w:type="spellEnd"/>
           </w:p>
         </w:tc>
       </w:tr>
@@ -9788,7 +10047,31 @@
         <w:t>r</w:t>
       </w:r>
       <w:r>
-        <w:t xml:space="preserve">esponsiveness are crucial components. In the case of the three systems we reviewed - Aramex, GoShare, and Wakilni - we found that each had their own strengths and weaknesses in terms of GUI design. When it comes to UI, all three systems were generally easy to use, with clear </w:t>
+        <w:t xml:space="preserve">esponsiveness are crucial components. In the case of the three systems we reviewed - </w:t>
+      </w:r>
+      <w:proofErr w:type="spellStart"/>
+      <w:r>
+        <w:t>Aramex</w:t>
+      </w:r>
+      <w:proofErr w:type="spellEnd"/>
+      <w:r>
+        <w:t xml:space="preserve">, </w:t>
+      </w:r>
+      <w:proofErr w:type="spellStart"/>
+      <w:r>
+        <w:t>GoShare</w:t>
+      </w:r>
+      <w:proofErr w:type="spellEnd"/>
+      <w:r>
+        <w:t xml:space="preserve">, and </w:t>
+      </w:r>
+      <w:proofErr w:type="spellStart"/>
+      <w:r>
+        <w:t>Wakilni</w:t>
+      </w:r>
+      <w:proofErr w:type="spellEnd"/>
+      <w:r>
+        <w:t xml:space="preserve"> - we found that each had their own strengths and weaknesses in terms of GUI design. When it comes to UI, all three systems were generally easy to use, with clear </w:t>
       </w:r>
       <w:r>
         <w:lastRenderedPageBreak/>
@@ -9804,7 +10087,31 @@
         <w:t>e</w:t>
       </w:r>
       <w:r>
-        <w:t>. However, we found that Aramex and GoShare's navigation was slightly more confusing compared to Wakilni, which had a more intuitive layout that made it easier to find what we needed</w:t>
+        <w:t xml:space="preserve">. However, we found that </w:t>
+      </w:r>
+      <w:proofErr w:type="spellStart"/>
+      <w:r>
+        <w:t>Aramex</w:t>
+      </w:r>
+      <w:proofErr w:type="spellEnd"/>
+      <w:r>
+        <w:t xml:space="preserve"> and </w:t>
+      </w:r>
+      <w:proofErr w:type="spellStart"/>
+      <w:r>
+        <w:t>GoShare's</w:t>
+      </w:r>
+      <w:proofErr w:type="spellEnd"/>
+      <w:r>
+        <w:t xml:space="preserve"> navigation was slightly more confusing compared to </w:t>
+      </w:r>
+      <w:proofErr w:type="spellStart"/>
+      <w:r>
+        <w:t>Wakilni</w:t>
+      </w:r>
+      <w:proofErr w:type="spellEnd"/>
+      <w:r>
+        <w:t>, which had a more intuitive layout that made it easier to find what we needed</w:t>
       </w:r>
       <w:r>
         <w:t xml:space="preserve"> </w:t>
@@ -9822,7 +10129,55 @@
         <w:t>really accessible and available from the get-go</w:t>
       </w:r>
       <w:r>
-        <w:t>. In terms of design, all three systems had a simple and professional look, with no obvious errors or unprofessional features. However, we noticed that Wakilni had a more modern and aesthetically pleasing design compared to Aramex and GoShare. When it came to responsiveness, we found that Aramex was slightly slower and less dynamic compared to GoShare and Wakilni. This could potentially impact user experience and satisfaction.</w:t>
+        <w:t xml:space="preserve">. In terms of design, all three systems had a simple and professional look, with no obvious errors or unprofessional features. However, we noticed that </w:t>
+      </w:r>
+      <w:proofErr w:type="spellStart"/>
+      <w:r>
+        <w:t>Wakilni</w:t>
+      </w:r>
+      <w:proofErr w:type="spellEnd"/>
+      <w:r>
+        <w:t xml:space="preserve"> had a more modern and aesthetically pleasing design compared to </w:t>
+      </w:r>
+      <w:proofErr w:type="spellStart"/>
+      <w:r>
+        <w:t>Aramex</w:t>
+      </w:r>
+      <w:proofErr w:type="spellEnd"/>
+      <w:r>
+        <w:t xml:space="preserve"> and </w:t>
+      </w:r>
+      <w:proofErr w:type="spellStart"/>
+      <w:r>
+        <w:t>GoShare</w:t>
+      </w:r>
+      <w:proofErr w:type="spellEnd"/>
+      <w:r>
+        <w:t xml:space="preserve">. When it came to responsiveness, we found that </w:t>
+      </w:r>
+      <w:proofErr w:type="spellStart"/>
+      <w:r>
+        <w:t>Aramex</w:t>
+      </w:r>
+      <w:proofErr w:type="spellEnd"/>
+      <w:r>
+        <w:t xml:space="preserve"> was slightly slower and less dynamic compared to </w:t>
+      </w:r>
+      <w:proofErr w:type="spellStart"/>
+      <w:r>
+        <w:t>GoShare</w:t>
+      </w:r>
+      <w:proofErr w:type="spellEnd"/>
+      <w:r>
+        <w:t xml:space="preserve"> and </w:t>
+      </w:r>
+      <w:proofErr w:type="spellStart"/>
+      <w:r>
+        <w:t>Wakilni</w:t>
+      </w:r>
+      <w:proofErr w:type="spellEnd"/>
+      <w:r>
+        <w:t>. This could potentially impact user experience and satisfaction.</w:t>
       </w:r>
       <w:r>
         <w:t xml:space="preserve"> </w:t>
@@ -9918,12 +10273,14 @@
                 <w:b/>
               </w:rPr>
             </w:pPr>
+            <w:proofErr w:type="spellStart"/>
             <w:r>
               <w:rPr>
                 <w:b/>
               </w:rPr>
               <w:t>Aramex</w:t>
             </w:r>
+            <w:proofErr w:type="spellEnd"/>
           </w:p>
         </w:tc>
         <w:tc>
@@ -9940,12 +10297,14 @@
                 <w:b/>
               </w:rPr>
             </w:pPr>
+            <w:proofErr w:type="spellStart"/>
             <w:r>
               <w:rPr>
                 <w:b/>
               </w:rPr>
               <w:t>Wakilni</w:t>
             </w:r>
+            <w:proofErr w:type="spellEnd"/>
           </w:p>
         </w:tc>
         <w:tc>
@@ -9962,12 +10321,14 @@
                 <w:b/>
               </w:rPr>
             </w:pPr>
+            <w:proofErr w:type="spellStart"/>
             <w:r>
               <w:rPr>
                 <w:b/>
               </w:rPr>
               <w:t>GoShare</w:t>
             </w:r>
+            <w:proofErr w:type="spellEnd"/>
           </w:p>
         </w:tc>
       </w:tr>
@@ -10501,7 +10862,49 @@
           <w:lang w:val="en-GB"/>
         </w:rPr>
         <w:lastRenderedPageBreak/>
-        <w:t>While Aramex and Wakilni have strong usability, with an intuitive homepage that allows for easy ordering, GoShare's usability is lacking</w:t>
+        <w:t xml:space="preserve">While </w:t>
+      </w:r>
+      <w:proofErr w:type="spellStart"/>
+      <w:r>
+        <w:rPr>
+          <w:lang w:val="en-GB"/>
+        </w:rPr>
+        <w:t>Aramex</w:t>
+      </w:r>
+      <w:proofErr w:type="spellEnd"/>
+      <w:r>
+        <w:rPr>
+          <w:lang w:val="en-GB"/>
+        </w:rPr>
+        <w:t xml:space="preserve"> and </w:t>
+      </w:r>
+      <w:proofErr w:type="spellStart"/>
+      <w:r>
+        <w:rPr>
+          <w:lang w:val="en-GB"/>
+        </w:rPr>
+        <w:t>Wakilni</w:t>
+      </w:r>
+      <w:proofErr w:type="spellEnd"/>
+      <w:r>
+        <w:rPr>
+          <w:lang w:val="en-GB"/>
+        </w:rPr>
+        <w:t xml:space="preserve"> have strong usability, with an intuitive homepage that allows for easy ordering, </w:t>
+      </w:r>
+      <w:proofErr w:type="spellStart"/>
+      <w:r>
+        <w:rPr>
+          <w:lang w:val="en-GB"/>
+        </w:rPr>
+        <w:t>GoShare's</w:t>
+      </w:r>
+      <w:proofErr w:type="spellEnd"/>
+      <w:r>
+        <w:rPr>
+          <w:lang w:val="en-GB"/>
+        </w:rPr>
+        <w:t xml:space="preserve"> usability is lacking</w:t>
       </w:r>
       <w:r>
         <w:rPr>
@@ -10722,12 +11125,14 @@
                 <w:b/>
               </w:rPr>
             </w:pPr>
+            <w:proofErr w:type="spellStart"/>
             <w:r>
               <w:rPr>
                 <w:b/>
               </w:rPr>
               <w:t>Wakilni</w:t>
             </w:r>
+            <w:proofErr w:type="spellEnd"/>
           </w:p>
         </w:tc>
         <w:tc>
@@ -10744,12 +11149,14 @@
                 <w:b/>
               </w:rPr>
             </w:pPr>
+            <w:proofErr w:type="spellStart"/>
             <w:r>
               <w:rPr>
                 <w:b/>
               </w:rPr>
               <w:t>GoShare</w:t>
             </w:r>
+            <w:proofErr w:type="spellEnd"/>
           </w:p>
         </w:tc>
       </w:tr>
@@ -11263,7 +11670,55 @@
         <w:jc w:val="both"/>
       </w:pPr>
       <w:r>
-        <w:t>All three systems we reviewed - Aramex, GoShare, and Wakilni - prioritize user data protection by implementing HTTPS and captchas throughout their webpages to prevent unauthorized access and display the padlock icon next to the URL for added security. In addition, Aramex, GoShare, and Wakilni offer visible third-party integrations with popular platforms such as Google, Facebook, and Instagram, making it easy for users to access other services that can enhance their experience</w:t>
+        <w:t xml:space="preserve">All three systems we reviewed - </w:t>
+      </w:r>
+      <w:proofErr w:type="spellStart"/>
+      <w:r>
+        <w:t>Aramex</w:t>
+      </w:r>
+      <w:proofErr w:type="spellEnd"/>
+      <w:r>
+        <w:t xml:space="preserve">, </w:t>
+      </w:r>
+      <w:proofErr w:type="spellStart"/>
+      <w:r>
+        <w:t>GoShare</w:t>
+      </w:r>
+      <w:proofErr w:type="spellEnd"/>
+      <w:r>
+        <w:t xml:space="preserve">, and </w:t>
+      </w:r>
+      <w:proofErr w:type="spellStart"/>
+      <w:r>
+        <w:t>Wakilni</w:t>
+      </w:r>
+      <w:proofErr w:type="spellEnd"/>
+      <w:r>
+        <w:t xml:space="preserve"> - prioritize user data protection by implementing HTTPS and captchas throughout their webpages to prevent unauthorized access and display the padlock icon next to the URL for added security. In addition, </w:t>
+      </w:r>
+      <w:proofErr w:type="spellStart"/>
+      <w:r>
+        <w:t>Aramex</w:t>
+      </w:r>
+      <w:proofErr w:type="spellEnd"/>
+      <w:r>
+        <w:t xml:space="preserve">, </w:t>
+      </w:r>
+      <w:proofErr w:type="spellStart"/>
+      <w:r>
+        <w:t>GoShare</w:t>
+      </w:r>
+      <w:proofErr w:type="spellEnd"/>
+      <w:r>
+        <w:t xml:space="preserve">, and </w:t>
+      </w:r>
+      <w:proofErr w:type="spellStart"/>
+      <w:r>
+        <w:t>Wakilni</w:t>
+      </w:r>
+      <w:proofErr w:type="spellEnd"/>
+      <w:r>
+        <w:t xml:space="preserve"> offer visible third-party integrations with popular platforms such as Google, Facebook, and Instagram, making it easy for users to access other services that can enhance their experience</w:t>
       </w:r>
       <w:r>
         <w:t xml:space="preserve"> like a </w:t>
@@ -11279,13 +11734,37 @@
       </w:r>
       <w:r>
         <w:lastRenderedPageBreak/>
-        <w:t>made explicit efforts to ensure that their content is accessible to all users, regardless of their physical abilities. Aramex and GoShare offer registration forms</w:t>
+        <w:t xml:space="preserve">made explicit efforts to ensure that their content is accessible to all users, regardless of their physical abilities. </w:t>
+      </w:r>
+      <w:proofErr w:type="spellStart"/>
+      <w:r>
+        <w:t>Aramex</w:t>
+      </w:r>
+      <w:proofErr w:type="spellEnd"/>
+      <w:r>
+        <w:t xml:space="preserve"> and </w:t>
+      </w:r>
+      <w:proofErr w:type="spellStart"/>
+      <w:r>
+        <w:t>GoShare</w:t>
+      </w:r>
+      <w:proofErr w:type="spellEnd"/>
+      <w:r>
+        <w:t xml:space="preserve"> offer registration forms</w:t>
       </w:r>
       <w:r>
         <w:t xml:space="preserve"> and Login pages</w:t>
       </w:r>
       <w:r>
-        <w:t>, while Wakilni only offers a login page, which could be a potential drawback for new users who want to create an account.</w:t>
+        <w:t xml:space="preserve">, while </w:t>
+      </w:r>
+      <w:proofErr w:type="spellStart"/>
+      <w:r>
+        <w:t>Wakilni</w:t>
+      </w:r>
+      <w:proofErr w:type="spellEnd"/>
+      <w:r>
+        <w:t xml:space="preserve"> only offers a login page, which could be a potential drawback for new users who want to create an account.</w:t>
       </w:r>
       <w:r>
         <w:t xml:space="preserve"> By taking these factors into consideration, developers can create a secure, functional, and personalized application that provides an optimal user experience.</w:t>
@@ -11951,6 +12430,9 @@
     <w:p>
       <w:pPr>
         <w:pStyle w:val="Caption"/>
+        <w:rPr>
+          <w:lang w:val="en-GB"/>
+        </w:rPr>
       </w:pPr>
       <w:bookmarkStart w:id="37" w:name="_Toc131358977"/>
       <w:r>
@@ -11989,6 +12471,34 @@
         <w:t>: client use case diagram</w:t>
       </w:r>
       <w:bookmarkEnd w:id="37"/>
+    </w:p>
+    <w:p>
+      <w:pPr>
+        <w:keepNext/>
+      </w:pPr>
+      <w:r>
+        <w:t>The users are able to register and sign in to their accounts, which allows them to save their information for future use. Upon logging in, users can view the services offered by the company, along with their corresponding prices. The user interface includes t</w:t>
+      </w:r>
+      <w:r>
+        <w:t>hree main tabs: Track Delivery</w:t>
+      </w:r>
+      <w:r>
+        <w:t xml:space="preserve">, Order Delivery, and History. Order Delivery allows users to enter the necessary information to place an order, while Track Delivery enables them to view the </w:t>
+      </w:r>
+      <w:r>
+        <w:lastRenderedPageBreak/>
+        <w:t>current location of a delivery by entering the order ID. The History tab provides users with access to their previous orders, including dates and costs. Additionally, users can provide feedback by rating the company or sending a message to the support team.</w:t>
+      </w:r>
+    </w:p>
+    <w:p>
+      <w:pPr>
+        <w:keepNext/>
+      </w:pPr>
+    </w:p>
+    <w:p>
+      <w:pPr>
+        <w:keepNext/>
+      </w:pPr>
     </w:p>
     <w:p>
       <w:pPr>
@@ -11999,7 +12509,6 @@
           <w:noProof/>
           <w:lang w:val="en-GB"/>
         </w:rPr>
-        <w:lastRenderedPageBreak/>
         <w:drawing>
           <wp:inline distT="0" distB="0" distL="0" distR="0" wp14:anchorId="558EF90F" wp14:editId="02DABB9D">
             <wp:extent cx="5958392" cy="4495800"/>
@@ -12053,6 +12562,9 @@
     <w:p>
       <w:pPr>
         <w:pStyle w:val="Caption"/>
+        <w:rPr>
+          <w:lang w:val="en-GB"/>
+        </w:rPr>
       </w:pPr>
       <w:bookmarkStart w:id="38" w:name="_Toc131358978"/>
       <w:r>
@@ -12097,6 +12609,23 @@
         <w:t>use case diagram</w:t>
       </w:r>
       <w:bookmarkEnd w:id="38"/>
+    </w:p>
+    <w:p>
+      <w:pPr>
+        <w:keepNext/>
+      </w:pPr>
+      <w:r>
+        <w:t xml:space="preserve">As the executive leader of the company, the CEO holds authority over a broad range of features within the application. Upon logging in to the system, the CEO is granted access to various tools that enable him to track and manage deliveries, oversee branch operations, monitor worker activity, and view financial reports related to the company's profits. In </w:t>
+      </w:r>
+      <w:r>
+        <w:lastRenderedPageBreak/>
+        <w:t>essence, the CEO is afforded the ability to exercise a high degree of control over the various aspects of the business via the application's user interface.</w:t>
+      </w:r>
+    </w:p>
+    <w:p>
+      <w:pPr>
+        <w:keepNext/>
+      </w:pPr>
     </w:p>
     <w:p>
       <w:pPr>
@@ -12107,7 +12636,6 @@
           <w:noProof/>
           <w:lang w:val="en-GB"/>
         </w:rPr>
-        <w:lastRenderedPageBreak/>
         <w:drawing>
           <wp:inline distT="0" distB="0" distL="0" distR="0" wp14:anchorId="299FC171" wp14:editId="562C4FA5">
             <wp:extent cx="5866925" cy="3190875"/>
@@ -12161,6 +12689,9 @@
     <w:p>
       <w:pPr>
         <w:pStyle w:val="Caption"/>
+        <w:rPr>
+          <w:lang w:val="en-GB"/>
+        </w:rPr>
       </w:pPr>
       <w:bookmarkStart w:id="39" w:name="_Toc131358979"/>
       <w:r>
@@ -12205,6 +12736,86 @@
         <w:t>use case diagram</w:t>
       </w:r>
       <w:bookmarkEnd w:id="39"/>
+    </w:p>
+    <w:p>
+      <w:pPr>
+        <w:keepNext/>
+        <w:jc w:val="both"/>
+        <w:rPr>
+          <w:lang w:val="en-GB"/>
+        </w:rPr>
+      </w:pPr>
+      <w:r>
+        <w:rPr>
+          <w:lang w:val="en-GB"/>
+        </w:rPr>
+        <w:t>The branch manager is responsible for overseeing the delivery operations within his designated branch. Through the application's user interface, the branch manager is granted access to features that enable him to manage and view deliveries within his branch, as well as monitor the activity of workers assigned to those deliveries. By tracking the progress of deliveries and reviewing worker performance, the branch manager is equipped to detect and</w:t>
+      </w:r>
+      <w:r>
+        <w:rPr>
+          <w:lang w:val="en-GB"/>
+        </w:rPr>
+        <w:t xml:space="preserve"> a</w:t>
+      </w:r>
+      <w:r>
+        <w:rPr>
+          <w:lang w:val="en-GB"/>
+        </w:rPr>
+        <w:t>ddress any</w:t>
+      </w:r>
+      <w:r>
+        <w:rPr>
+          <w:lang w:val="en-GB"/>
+        </w:rPr>
+        <w:t xml:space="preserve"> </w:t>
+      </w:r>
+      <w:r>
+        <w:rPr>
+          <w:lang w:val="en-GB"/>
+        </w:rPr>
+        <w:lastRenderedPageBreak/>
+        <w:t>issues that may arise and optimize the overall efficiency of delivery operations within his branch.</w:t>
+      </w:r>
+    </w:p>
+    <w:p>
+      <w:pPr>
+        <w:keepNext/>
+        <w:rPr>
+          <w:lang w:val="en-GB"/>
+        </w:rPr>
+      </w:pPr>
+    </w:p>
+    <w:p>
+      <w:pPr>
+        <w:keepNext/>
+        <w:rPr>
+          <w:lang w:val="en-GB"/>
+        </w:rPr>
+      </w:pPr>
+    </w:p>
+    <w:p>
+      <w:pPr>
+        <w:keepNext/>
+        <w:rPr>
+          <w:lang w:val="en-GB"/>
+        </w:rPr>
+      </w:pPr>
+    </w:p>
+    <w:p>
+      <w:pPr>
+        <w:keepNext/>
+        <w:rPr>
+          <w:vanish/>
+          <w:lang w:val="en-GB"/>
+        </w:rPr>
+      </w:pPr>
+      <w:r>
+        <w:rPr>
+          <w:vanish/>
+          <w:lang w:val="en-GB"/>
+        </w:rPr>
+        <w:t>Top of Form</w:t>
+      </w:r>
     </w:p>
     <w:p>
       <w:pPr>
@@ -12321,15 +12932,9 @@
         <w:ind w:firstLine="810"/>
         <w:jc w:val="both"/>
       </w:pPr>
-    </w:p>
-    <w:p>
-      <w:pPr>
-        <w:tabs>
-          <w:tab w:val="right" w:pos="9000"/>
-        </w:tabs>
-        <w:ind w:firstLine="810"/>
-        <w:jc w:val="both"/>
-      </w:pPr>
+      <w:r>
+        <w:t>The worker's role within the application is crucial to the successful management and execution of delivery operations. While their tasks may seem minimal in comparison to other users, such as the branch manager or CEO, their responsibilities are nonetheless essential to the overall success of the business. In particular, the worker's primary function is to mark the current location of deliveries within the system, enabling accurate tracking and timely updates for clients. Additionally, workers may be required to perform other tasks related to delivery management, such as verifying order details and ensuring that packages are properly labeled and accounted for.</w:t>
+      </w:r>
     </w:p>
     <w:p>
       <w:pPr>
@@ -12655,9 +13260,9 @@
           <w:lang w:val="en-GB"/>
         </w:rPr>
         <w:drawing>
-          <wp:inline distT="0" distB="0" distL="0" distR="0" wp14:anchorId="4F79D6EC" wp14:editId="4CEF54D4">
-            <wp:extent cx="6553776" cy="3684905"/>
-            <wp:effectExtent l="0" t="0" r="0" b="0"/>
+          <wp:inline distT="0" distB="0" distL="0" distR="0" wp14:anchorId="4F79D6EC" wp14:editId="1561F207">
+            <wp:extent cx="6324600" cy="3656545"/>
+            <wp:effectExtent l="0" t="0" r="0" b="1270"/>
             <wp:docPr id="17" name="Picture 17"/>
             <wp:cNvGraphicFramePr>
               <a:graphicFrameLocks xmlns:a="http://schemas.openxmlformats.org/drawingml/2006/main" noChangeAspect="1"/>
@@ -12670,14 +13275,20 @@
                     <pic:cNvPicPr/>
                   </pic:nvPicPr>
                   <pic:blipFill rotWithShape="1">
-                    <a:blip r:embed="rId25"/>
-                    <a:srcRect l="11964" t="8276" r="2626" b="6306"/>
+                    <a:blip r:embed="rId25">
+                      <a:extLst>
+                        <a:ext uri="{28A0092B-C50C-407E-A947-70E740481C1C}">
+                          <a14:useLocalDpi xmlns:a14="http://schemas.microsoft.com/office/drawing/2010/main" val="0"/>
+                        </a:ext>
+                      </a:extLst>
+                    </a:blip>
+                    <a:srcRect l="2904" t="2840" r="5206" b="2668"/>
                     <a:stretch/>
                   </pic:blipFill>
                   <pic:spPr bwMode="auto">
                     <a:xfrm>
                       <a:off x="0" y="0"/>
-                      <a:ext cx="6564106" cy="3690713"/>
+                      <a:ext cx="6331031" cy="3660263"/>
                     </a:xfrm>
                     <a:prstGeom prst="rect">
                       <a:avLst/>
@@ -12862,6 +13473,9 @@
     <w:p>
       <w:pPr>
         <w:pStyle w:val="Caption"/>
+        <w:rPr>
+          <w:lang w:val="en-GB"/>
+        </w:rPr>
       </w:pPr>
       <w:bookmarkStart w:id="47" w:name="_Toc131358983"/>
       <w:r>
@@ -12911,12 +13525,18 @@
       <w:pPr>
         <w:keepNext/>
       </w:pPr>
+      <w:r>
+        <w:t xml:space="preserve">To access their accounts, all users have the option to navigate to the login page from the home screen. Once on the login page, the user is prompted to either sign up or log in to their existing account. For new users, signing up requires providing their personal information, such as their name, address, and contact information, which will be stored securely in the system's database. After successful registration, the user is directed to the login page where they enter their email address and password. Upon submission, the system verifies that the email and password are both correct and correspond to an existing user account in the database. If successful, the user is redirected to their account dashboard. If unsuccessful, the </w:t>
+      </w:r>
+      <w:r>
+        <w:lastRenderedPageBreak/>
+        <w:t>user is prompted to try again or reset their password if needed.</w:t>
+      </w:r>
       <w:r>
         <w:rPr>
           <w:noProof/>
           <w:lang w:val="en-GB"/>
         </w:rPr>
-        <w:lastRenderedPageBreak/>
         <w:drawing>
           <wp:inline distT="0" distB="0" distL="0" distR="0" wp14:anchorId="1E344C56" wp14:editId="5F36F429">
             <wp:extent cx="6477000" cy="5796004"/>
@@ -12973,6 +13593,9 @@
     <w:p>
       <w:pPr>
         <w:pStyle w:val="Caption"/>
+        <w:rPr>
+          <w:lang w:val="en-GB"/>
+        </w:rPr>
       </w:pPr>
       <w:bookmarkStart w:id="48" w:name="_Toc131358984"/>
       <w:r>
@@ -13011,6 +13634,20 @@
         <w:t>: client sequence diagram</w:t>
       </w:r>
       <w:bookmarkEnd w:id="48"/>
+    </w:p>
+    <w:p>
+      <w:pPr>
+        <w:rPr>
+          <w:lang w:val="en-GB"/>
+        </w:rPr>
+      </w:pPr>
+      <w:r>
+        <w:t xml:space="preserve">The client sequence diagram outlines the steps that a client would take while interacting with the system. Upon launching the application, the client is prompted to login using their email and password. The application then verifies the login information by checking if it exists in the database and correctly relates to one another. If the information is valid, the client is then logged in to their page, where they are able to view the services provided by the company, </w:t>
+      </w:r>
+      <w:r>
+        <w:lastRenderedPageBreak/>
+        <w:t>including the prices and three main tabs: track deliveries, order delivery, and history. If the login information is invalid, the client remains on the login page until further action is taken. Alternatively, the client also has the option to sign up for an account, which involves checking if their account already exists in the database. If the account already exists, the registration process is aborted. If the account does not exist, the client is registered and then automatically logged in.</w:t>
+      </w:r>
     </w:p>
     <w:p>
       <w:pPr>
@@ -13022,7 +13659,6 @@
           <w:noProof/>
           <w:lang w:val="en-GB"/>
         </w:rPr>
-        <w:lastRenderedPageBreak/>
         <w:drawing>
           <wp:inline distT="0" distB="0" distL="0" distR="0" wp14:anchorId="0122BF84" wp14:editId="55BC8427">
             <wp:extent cx="5531485" cy="3847986"/>
@@ -13079,6 +13715,9 @@
     <w:p>
       <w:pPr>
         <w:pStyle w:val="Caption"/>
+        <w:rPr>
+          <w:lang w:val="en-GB"/>
+        </w:rPr>
       </w:pPr>
       <w:bookmarkStart w:id="49" w:name="_Toc131358985"/>
       <w:r>
@@ -13123,6 +13762,80 @@
         <w:t xml:space="preserve"> sequence diagram</w:t>
       </w:r>
       <w:bookmarkEnd w:id="49"/>
+    </w:p>
+    <w:p>
+      <w:pPr>
+        <w:keepNext/>
+        <w:ind w:firstLine="576"/>
+        <w:jc w:val="both"/>
+        <w:rPr>
+          <w:lang w:val="en-GB"/>
+        </w:rPr>
+      </w:pPr>
+      <w:r>
+        <w:rPr>
+          <w:lang w:val="en-GB"/>
+        </w:rPr>
+        <w:t xml:space="preserve">The </w:t>
+      </w:r>
+      <w:r>
+        <w:rPr>
+          <w:lang w:val="en-GB"/>
+        </w:rPr>
+        <w:t>CEO logs in to the system by providing his or her credentials. The system then verifies the credentials and grants access to the CEO.</w:t>
+      </w:r>
+      <w:r>
+        <w:rPr>
+          <w:lang w:val="en-GB"/>
+        </w:rPr>
+        <w:t xml:space="preserve"> </w:t>
+      </w:r>
+      <w:r>
+        <w:rPr>
+          <w:lang w:val="en-GB"/>
+        </w:rPr>
+        <w:t>Once the CEO is logged in, he or she can perform various actions. For example, the CEO can view the list of deliveries, which involves sending a request to the system to retrieve the relevant data. The system responds by returning the list of deliveries to the CEO.</w:t>
+      </w:r>
+      <w:r>
+        <w:rPr>
+          <w:lang w:val="en-GB"/>
+        </w:rPr>
+        <w:t xml:space="preserve"> </w:t>
+      </w:r>
+      <w:r>
+        <w:rPr>
+          <w:lang w:val="en-GB"/>
+        </w:rPr>
+        <w:t xml:space="preserve">The CEO can also manage the list of deliveries by adding new deliveries, updating existing ones, or deleting old ones. To do this, the CEO sends a request to </w:t>
+      </w:r>
+      <w:r>
+        <w:rPr>
+          <w:lang w:val="en-GB"/>
+        </w:rPr>
+        <w:lastRenderedPageBreak/>
+        <w:t>the system with the appropriate parameters. The system processes the request and updates the list of deliveries accordingly.</w:t>
+      </w:r>
+      <w:r>
+        <w:rPr>
+          <w:lang w:val="en-GB"/>
+        </w:rPr>
+        <w:t xml:space="preserve"> </w:t>
+      </w:r>
+      <w:r>
+        <w:rPr>
+          <w:lang w:val="en-GB"/>
+        </w:rPr>
+        <w:t>Another task that the CEO can perform is managing the branches of the company. This involves sending a request to the system to retrieve the list of branches. The system responds by returning the list of branches to the CEO. The CEO can then select a specific branch and manage it by adding new workers, updating their information, or removing them from the system.</w:t>
+      </w:r>
+    </w:p>
+    <w:p>
+      <w:pPr>
+        <w:keepNext/>
+        <w:ind w:firstLine="576"/>
+        <w:rPr>
+          <w:lang w:val="en-GB"/>
+        </w:rPr>
+      </w:pPr>
     </w:p>
     <w:p>
       <w:pPr>
@@ -13190,6 +13903,9 @@
     <w:p>
       <w:pPr>
         <w:pStyle w:val="Caption"/>
+        <w:rPr>
+          <w:lang w:val="en-GB"/>
+        </w:rPr>
       </w:pPr>
       <w:bookmarkStart w:id="50" w:name="_Toc131358986"/>
       <w:r>
@@ -13240,6 +13956,20 @@
         <w:t>e diagram</w:t>
       </w:r>
       <w:bookmarkEnd w:id="50"/>
+    </w:p>
+    <w:p>
+      <w:pPr>
+        <w:rPr>
+          <w:lang w:val="en-GB"/>
+        </w:rPr>
+      </w:pPr>
+      <w:r>
+        <w:t xml:space="preserve">The sequence diagram for the branch manager begins with the manager logging into the system using their unique login credentials. Once authenticated, the manager is directed to their personal dashboard, where they can view their branch's delivery information and monitor worker activity. The manager can choose to view their branch's delivery list or worker list, where they can add or remove workers as needed. They can also update the status </w:t>
+      </w:r>
+      <w:r>
+        <w:lastRenderedPageBreak/>
+        <w:t>of each delivery by marking it as "delivered" or "in transit." Additionally, the manager has the ability to assign a worker to a specific delivery and track their progress using the system's GPS capabilities. If there are any issues or problems with a delivery, the manager can send a message to the worker or contact customer support for further assistance. Finally, when the manager is finished with their tasks, they can choose to log out of the system to ensure the security of their account.</w:t>
+      </w:r>
     </w:p>
     <w:p>
       <w:pPr>
@@ -13250,7 +13980,6 @@
           <w:noProof/>
           <w:lang w:val="en-GB"/>
         </w:rPr>
-        <w:lastRenderedPageBreak/>
         <w:drawing>
           <wp:inline distT="0" distB="0" distL="0" distR="0" wp14:anchorId="5EBFCF2A" wp14:editId="65B6C4D8">
             <wp:extent cx="6127750" cy="4053251"/>
@@ -13304,6 +14033,9 @@
     <w:p>
       <w:pPr>
         <w:pStyle w:val="Caption"/>
+        <w:rPr>
+          <w:lang w:val="en-GB"/>
+        </w:rPr>
       </w:pPr>
       <w:bookmarkStart w:id="51" w:name="_Toc131358987"/>
       <w:r>
@@ -13348,6 +14080,29 @@
         <w:t xml:space="preserve"> sequence diagram</w:t>
       </w:r>
       <w:bookmarkEnd w:id="51"/>
+    </w:p>
+    <w:p>
+      <w:pPr>
+        <w:rPr>
+          <w:lang w:val="en-GB"/>
+        </w:rPr>
+      </w:pPr>
+      <w:r>
+        <w:t xml:space="preserve">The sequence diagram for the worker begins with the worker logging in to the application by providing their login credentials. Once logged in, the worker is directed to their dashboard where they can view their assigned deliveries for the day. The worker can then select a specific delivery and mark its current location in the system. If the worker encounters any issues or problems during the delivery process, they can report it through the application by </w:t>
+      </w:r>
+      <w:r>
+        <w:lastRenderedPageBreak/>
+        <w:t>sending a message to their manager. The manager will receive the message and can take appropriate action to resolve the issue. Once the delivery has been successfully completed, the worker marks it as delivered in the system</w:t>
+      </w:r>
+      <w:r>
+        <w:t xml:space="preserve"> </w:t>
+      </w:r>
+      <w:r>
+        <w:t>(mobile application)</w:t>
+      </w:r>
+      <w:r>
+        <w:t>. The delivery status is then updated in the database, allowing the client to track the package's progress. Finally, the worker can log out of the system to end their session.</w:t>
+      </w:r>
     </w:p>
     <w:p>
       <w:pPr>
@@ -13379,11 +14134,7 @@
         <w:jc w:val="both"/>
       </w:pPr>
       <w:r>
-        <w:t xml:space="preserve">Activity diagrams are useful for visualizing complex processes, breaking them down into simpler steps, and identifying potential bottlenecks or inefficiencies. They can help stakeholders understand the flow of a process, and can also be used to communicate the design of a system to developers. An activity diagram consists of nodes and edges. The nodes represent activities, decisions, and initial or final states, while the edges represent the flow of control </w:t>
-      </w:r>
-      <w:r>
-        <w:lastRenderedPageBreak/>
-        <w:t>between them. Each activity node can contain a description of the action it represents, as well as other details such as inputs, outputs, and conditions.</w:t>
+        <w:t>Activity diagrams are useful for visualizing complex processes, breaking them down into simpler steps, and identifying potential bottlenecks or inefficiencies. They can help stakeholders understand the flow of a process, and can also be used to communicate the design of a system to developers. An activity diagram consists of nodes and edges. The nodes represent activities, decisions, and initial or final states, while the edges represent the flow of control between them. Each activity node can contain a description of the action it represents, as well as other details such as inputs, outputs, and conditions.</w:t>
       </w:r>
     </w:p>
     <w:p>
@@ -13406,6 +14157,7 @@
           <w:noProof/>
           <w:lang w:val="en-GB"/>
         </w:rPr>
+        <w:lastRenderedPageBreak/>
         <w:drawing>
           <wp:inline distT="0" distB="0" distL="0" distR="0" wp14:anchorId="7D6936F7" wp14:editId="58E55162">
             <wp:extent cx="5732145" cy="4796445"/>
@@ -13459,6 +14211,9 @@
     <w:p>
       <w:pPr>
         <w:pStyle w:val="Caption"/>
+        <w:rPr>
+          <w:lang w:val="en-GB"/>
+        </w:rPr>
       </w:pPr>
       <w:r>
         <w:t xml:space="preserve">Figure </w:t>
@@ -13495,6 +14250,21 @@
         </w:rPr>
         <w:t>: activity diagram</w:t>
       </w:r>
+    </w:p>
+    <w:p>
+      <w:pPr>
+        <w:jc w:val="both"/>
+      </w:pPr>
+      <w:r>
+        <w:t>When a user attempts to log in to the application, their email and password are verified against the database to ensure that they correspond to an existing account. If the login credentials are validated, the user is granted access to their personal page. However, if the verification fails, the user is unable to proceed beyond the login page until they take further action. Additionally, the application provides users with the option to register for an account. During the registration process, the system checks to see if the user's account already exists in the database. If the account exists, the registration process is terminated. On the other hand, if the account is not found, the user is successfully registered and automatically logged in.</w:t>
+      </w:r>
+    </w:p>
+    <w:p>
+      <w:pPr>
+        <w:rPr>
+          <w:lang w:val="en-GB"/>
+        </w:rPr>
+      </w:pPr>
     </w:p>
     <w:p>
       <w:pPr>
@@ -13517,10 +14287,12 @@
         <w:ind w:firstLine="576"/>
         <w:jc w:val="both"/>
       </w:pPr>
+      <w:bookmarkStart w:id="54" w:name="_GoBack"/>
       <w:r>
         <w:t>An ER diagram, also known as an entity relationship diagram, is a visual representation of the entities, attributes, and relationships within a database or information system. This diagram helps in the conceptual design of databases, providing a clear view of how data is organized and how different entities and attributes relate to each other. An ER diagram consists of various elements, including entities, attributes, relationships, and cardinalities. Entities are the objects or concepts within the system, such as customers or orders, while attributes are the properties or characteristics of these entities, such as a customer's name or address. Relationships represent how different entities are related to each other, such as how an order is related to a customer. Cardinalities specify the nature of these relationships, such as how many orders a customer can have. Drawing an ER diagram is an essential step in the database design process, allowing designers to create a blueprint for the data model and identify potential issues before implementation. ER diagrams are also useful in communicating database design concepts to stakeholders and developers, ensuring everyone has a shared understanding of the data model.</w:t>
       </w:r>
     </w:p>
+    <w:bookmarkEnd w:id="54"/>
     <w:p>
       <w:pPr>
         <w:keepNext/>
@@ -13535,9 +14307,9 @@
         </w:rPr>
         <w:lastRenderedPageBreak/>
         <w:drawing>
-          <wp:inline distT="0" distB="0" distL="0" distR="0" wp14:anchorId="340392C8" wp14:editId="7319CA1B">
-            <wp:extent cx="6534150" cy="3457575"/>
-            <wp:effectExtent l="0" t="0" r="0" b="9525"/>
+          <wp:inline distT="0" distB="0" distL="0" distR="0" wp14:anchorId="340392C8" wp14:editId="7D96EFC0">
+            <wp:extent cx="6599662" cy="3838575"/>
+            <wp:effectExtent l="0" t="0" r="0" b="0"/>
             <wp:docPr id="18" name="Picture 18"/>
             <wp:cNvGraphicFramePr>
               <a:graphicFrameLocks xmlns:a="http://schemas.openxmlformats.org/drawingml/2006/main" noChangeAspect="1"/>
@@ -13564,7 +14336,7 @@
                   <pic:spPr>
                     <a:xfrm>
                       <a:off x="0" y="0"/>
-                      <a:ext cx="6539697" cy="3460510"/>
+                      <a:ext cx="6614882" cy="3847428"/>
                     </a:xfrm>
                     <a:prstGeom prst="rect">
                       <a:avLst/>
@@ -13581,7 +14353,7 @@
       <w:pPr>
         <w:pStyle w:val="Caption"/>
       </w:pPr>
-      <w:bookmarkStart w:id="54" w:name="_Toc131358988"/>
+      <w:bookmarkStart w:id="55" w:name="_Toc131358988"/>
       <w:r>
         <w:t xml:space="preserve">Figure </w:t>
       </w:r>
@@ -13617,7 +14389,7 @@
         </w:rPr>
         <w:t>: ER diagram</w:t>
       </w:r>
-      <w:bookmarkEnd w:id="54"/>
+      <w:bookmarkEnd w:id="55"/>
     </w:p>
     <w:p>
       <w:pPr>
@@ -13628,16 +14400,23 @@
         <w:rPr>
           <w:color w:val="0000FF"/>
           <w:u w:val="single"/>
-        </w:rPr>
-      </w:pPr>
-      <w:r>
-        <w:t xml:space="preserve">As we can see in the above diagram, clients and workers are both treated as users and are given privileges accordingly: Client, CEO, BranchManager, IT, worker. </w:t>
-      </w:r>
-      <w:r>
-        <w:t>And each client lives in a district near a branch, each worker also works at a specific branch, packages also can be tracked at each branch of the company.</w:t>
-      </w:r>
-      <w:bookmarkStart w:id="55" w:name="_GoBack"/>
-      <w:bookmarkEnd w:id="55"/>
+          <w:lang w:val="en-GB"/>
+        </w:rPr>
+      </w:pPr>
+      <w:r>
+        <w:t xml:space="preserve">In the ER diagram provided, clients and workers are categorized as users and granted appropriate privileges based on their respective roles, which include Client, CEO, </w:t>
+      </w:r>
+      <w:proofErr w:type="spellStart"/>
+      <w:r>
+        <w:t>BranchManager</w:t>
+      </w:r>
+      <w:proofErr w:type="spellEnd"/>
+      <w:r>
+        <w:t>, IT, and worker. Each client is associated with a specific district near a branch, while each worker is assigned to a particular branch within the company. The deliveries table is designed to track the location of deliveries and which worker delivered them. When a client places an order, the specific details are stored in the packages table. The order table serves as a link between the client, their package, and the delivery. The client and worker tables provide further information about these major user types. The CEO and IT have the ability to manage other workers, further highlighting their roles within the system.</w:t>
+      </w:r>
+      <w:r>
+        <w:t xml:space="preserve"> As well as the CEO has the ability to send messages to other workers via the application.</w:t>
+      </w:r>
     </w:p>
     <w:p>
       <w:pPr>
@@ -13660,6 +14439,7 @@
       <w:bookmarkStart w:id="56" w:name="_heading=h.41mghml" w:colFirst="0" w:colLast="0"/>
       <w:bookmarkEnd w:id="56"/>
       <w:r>
+        <w:lastRenderedPageBreak/>
         <w:t>Non-Technical Aspects</w:t>
       </w:r>
     </w:p>
@@ -13670,10 +14450,16 @@
           <w:ilvl w:val="2"/>
           <w:numId w:val="3"/>
         </w:numPr>
+        <w:rPr>
+          <w:highlight w:val="yellow"/>
+        </w:rPr>
       </w:pPr>
       <w:bookmarkStart w:id="57" w:name="_heading=h.2grqrue" w:colFirst="0" w:colLast="0"/>
       <w:bookmarkEnd w:id="57"/>
       <w:r>
+        <w:rPr>
+          <w:highlight w:val="yellow"/>
+        </w:rPr>
         <w:t>Financial Viability</w:t>
       </w:r>
     </w:p>
@@ -13699,7 +14485,6 @@
           <w:noProof/>
           <w:lang w:val="en-GB"/>
         </w:rPr>
-        <w:lastRenderedPageBreak/>
         <w:drawing>
           <wp:inline distT="0" distB="0" distL="0" distR="0" wp14:anchorId="5D993E83" wp14:editId="5B0022B2">
             <wp:extent cx="5505704" cy="3671689"/>
@@ -13797,15 +14582,88 @@
       </w:r>
     </w:p>
     <w:p>
-      <w:pPr>
-        <w:ind w:firstLine="576"/>
+      <w:r>
+        <w:t>The stakeholders of this project can be divided into different groups, including:</w:t>
+      </w:r>
+    </w:p>
+    <w:p/>
+    <w:p>
+      <w:pPr>
+        <w:pStyle w:val="ListParagraph"/>
+        <w:numPr>
+          <w:ilvl w:val="0"/>
+          <w:numId w:val="19"/>
+        </w:numPr>
+      </w:pPr>
+      <w:r>
+        <w:t>Customers: They are the primary users of the application, and will benefit from the convenience of placing orders, tracking deliveries, and managing their accounts. They may be harmed if the application fails to function properly, or if their personal information is compromised.</w:t>
+      </w:r>
+    </w:p>
+    <w:p>
+      <w:pPr>
+        <w:pStyle w:val="ListParagraph"/>
+        <w:numPr>
+          <w:ilvl w:val="0"/>
+          <w:numId w:val="19"/>
+        </w:numPr>
+      </w:pPr>
+      <w:r>
+        <w:lastRenderedPageBreak/>
+        <w:t>Company management: This includes the CEO, branch managers, and IT personnel, who will benefit from the efficient management of deliveries and workers, as well as the ability to monitor the company's profits. They may be harmed if the application fails to meet their needs or if it causes more problems than it solves.</w:t>
+      </w:r>
+    </w:p>
+    <w:p>
+      <w:pPr>
+        <w:pStyle w:val="ListParagraph"/>
+        <w:numPr>
+          <w:ilvl w:val="0"/>
+          <w:numId w:val="19"/>
+        </w:numPr>
+      </w:pPr>
+      <w:r>
+        <w:t>Workers: They will benefit from the ability to easily track deliveries and manage their work schedules, but may also be harmed if the application adds unnecessary burdens to their work or if it fails to work properly.</w:t>
+      </w:r>
+    </w:p>
+    <w:p>
+      <w:pPr>
+        <w:pStyle w:val="ListParagraph"/>
+        <w:numPr>
+          <w:ilvl w:val="0"/>
+          <w:numId w:val="19"/>
+        </w:numPr>
+      </w:pPr>
+      <w:r>
+        <w:t>Third-party service providers: This may include payment processors, and other service providers that are integrated into the application. They will benefit from increased business, but may be harmed if the application fails to properly integrate with their services or if it causes problems for their own operations.</w:t>
+      </w:r>
+    </w:p>
+    <w:p>
+      <w:pPr>
+        <w:pStyle w:val="ListParagraph"/>
+        <w:numPr>
+          <w:ilvl w:val="0"/>
+          <w:numId w:val="19"/>
+        </w:numPr>
+      </w:pPr>
+      <w:r>
+        <w:t>Regulators and legal authorities: They may have a say in how the application works in order to ensure compliance with laws and regulations related to data privacy, consumer protection, and other relevant issues.</w:t>
+      </w:r>
+    </w:p>
+    <w:p>
+      <w:pPr>
         <w:jc w:val="both"/>
       </w:pPr>
       <w:r>
-        <w:t>Who will benefit? Who may be harmed? Who should have a say in how the project works?</w:t>
-      </w:r>
-    </w:p>
-    <w:p/>
+        <w:t>Ultimately, the stakeholders who should have a say in how the project works include all of the groups mentioned above, as well as any others who may be affected by the application's operations. This may include representatives from customer advocacy groups, worker organizations, and other relevant stakeholders who can provide valuable input on how the application can be improved and how potential harms can be mitigated</w:t>
+      </w:r>
+      <w:r>
+        <w:t>.</w:t>
+      </w:r>
+    </w:p>
+    <w:p>
+      <w:pPr>
+        <w:jc w:val="both"/>
+      </w:pPr>
+    </w:p>
     <w:p>
       <w:pPr>
         <w:pStyle w:val="Heading3"/>
@@ -13822,14 +14680,16 @@
     </w:p>
     <w:p>
       <w:pPr>
-        <w:ind w:firstLine="576"/>
         <w:jc w:val="both"/>
       </w:pPr>
       <w:r>
-        <w:t>Exactly what will be done in the project, sometimes it is helpful to state what will not be done in the project.</w:t>
-      </w:r>
-    </w:p>
-    <w:p/>
+        <w:t xml:space="preserve">The scope of this project includes the development of a web-based application for package delivery management. The application should allow clients to register and log in to their accounts, view available services, and place delivery orders. The application should also allow </w:t>
+      </w:r>
+      <w:r>
+        <w:lastRenderedPageBreak/>
+        <w:t>for the tracking of deliveries and the viewing of order history. The CEO, branch managers, and workers should have access to the application with varying levels of privileges depending on their roles. The application should be secure and scalable, able to handle a potentially large number of users and packages. The project should be completed within a set timeline and budget.</w:t>
+      </w:r>
+    </w:p>
     <w:p>
       <w:pPr>
         <w:pStyle w:val="Heading3"/>
@@ -13850,8 +14710,52 @@
         <w:jc w:val="both"/>
       </w:pPr>
       <w:r>
-        <w:t>Things that may stop the project from achieving the goals in the scope.</w:t>
-      </w:r>
+        <w:t>There are several risks that could potentially impact the success of this project. One major risk is technical challenges that may arise during the development process, such as compatibility issues or system malfunctions. Another risk is the possibility of security breaches or data leaks, which could lead to the loss of sensitive information or damage to the company's reputation. Additionally, the project may face financial risks if costs exceed the allocated budget or if there are unexpected expenses that arise.</w:t>
+      </w:r>
+    </w:p>
+    <w:p>
+      <w:pPr>
+        <w:ind w:firstLine="576"/>
+        <w:jc w:val="both"/>
+      </w:pPr>
+      <w:r>
+        <w:t>Other factors that may impact the project's success include changes in regulations or market conditions, stakeholder disagreements or conflicts, and unforeseen external events such as natural disasters or global crises.</w:t>
+      </w:r>
+    </w:p>
+    <w:p>
+      <w:pPr>
+        <w:ind w:firstLine="576"/>
+        <w:jc w:val="both"/>
+      </w:pPr>
+      <w:r>
+        <w:t>To mitigate these risks, the project team should conduct thorough testing and quality assurance procedures, implement robust security measures, and regularly review and adjust the project plan as needed to stay on track and within budget. Additionally, open communication and collaboration with stakeholders can help to identify and address potential issues before they become major problems.</w:t>
+      </w:r>
+    </w:p>
+    <w:p>
+      <w:pPr>
+        <w:ind w:firstLine="576"/>
+      </w:pPr>
+    </w:p>
+    <w:p>
+      <w:pPr>
+        <w:ind w:firstLine="576"/>
+      </w:pPr>
+    </w:p>
+    <w:p>
+      <w:pPr>
+        <w:ind w:firstLine="576"/>
+      </w:pPr>
+    </w:p>
+    <w:p>
+      <w:pPr>
+        <w:ind w:firstLine="576"/>
+      </w:pPr>
+    </w:p>
+    <w:p>
+      <w:pPr>
+        <w:ind w:firstLine="576"/>
+        <w:jc w:val="both"/>
+      </w:pPr>
     </w:p>
     <w:p/>
     <w:p>
@@ -13861,11 +14765,16 @@
           <w:ilvl w:val="2"/>
           <w:numId w:val="3"/>
         </w:numPr>
+        <w:rPr>
+          <w:highlight w:val="yellow"/>
+        </w:rPr>
       </w:pPr>
       <w:bookmarkStart w:id="62" w:name="_heading=h.2u6wntf" w:colFirst="0" w:colLast="0"/>
       <w:bookmarkEnd w:id="62"/>
       <w:r>
-        <w:lastRenderedPageBreak/>
+        <w:rPr>
+          <w:highlight w:val="yellow"/>
+        </w:rPr>
         <w:t>Schedule and Milestones</w:t>
       </w:r>
     </w:p>
@@ -13999,7 +14908,35 @@
         <w:jc w:val="both"/>
       </w:pPr>
       <w:r>
-        <w:t>Are there any ethical issues that should be taken into consideration when completing the design?</w:t>
+        <w:t>There are several ethical issues that should be taken into consideration when completing the design of the application. One of the primary concerns is data privacy and security. As the application will store personal information of clients and workers, it is important to ensure that this data is securely stored and protected from unauthorized access.</w:t>
+      </w:r>
+    </w:p>
+    <w:p>
+      <w:pPr>
+        <w:ind w:firstLine="576"/>
+        <w:jc w:val="both"/>
+      </w:pPr>
+      <w:r>
+        <w:t>Another ethical issue to consider is fairness and transparency in the application's decision-making processes. For example, if the application is used to assign work to individual workers, it is important to ensure that this process is fair and unbiased, and that workers are not discriminated against based on factors such as age, gender, or race.</w:t>
+      </w:r>
+    </w:p>
+    <w:p>
+      <w:pPr>
+        <w:ind w:firstLine="576"/>
+        <w:jc w:val="both"/>
+      </w:pPr>
+      <w:r>
+        <w:lastRenderedPageBreak/>
+        <w:t>Additionally, it is important to consider the potential impact of the application on the environment. For example, if the application is used to manage deliveries, it is important to consider how this may impact carbon emissions from transportation and explore ways to reduce the environmental impact.</w:t>
+      </w:r>
+    </w:p>
+    <w:p>
+      <w:pPr>
+        <w:ind w:firstLine="576"/>
+        <w:jc w:val="both"/>
+      </w:pPr>
+      <w:r>
+        <w:t>Finally, it is important to ensure that the application does not perpetuate any harmful stereotypes or biases, particularly with regards to the representation of different groups of people such as clients and workers.</w:t>
       </w:r>
     </w:p>
     <w:p/>
@@ -14019,20 +14956,24 @@
     </w:p>
     <w:p>
       <w:pPr>
-        <w:ind w:firstLine="576"/>
-        <w:jc w:val="both"/>
-      </w:pPr>
-      <w:r>
-        <w:t>Are there any environmental issues to write about? It is ok to write that this project has no environmental impact.</w:t>
-      </w:r>
-    </w:p>
-    <w:p>
-      <w:pPr>
         <w:tabs>
           <w:tab w:val="right" w:pos="9027"/>
         </w:tabs>
+        <w:ind w:firstLine="737"/>
         <w:jc w:val="both"/>
       </w:pPr>
+      <w:r>
+        <w:tab/>
+      </w:r>
+      <w:r>
+        <w:t xml:space="preserve">As an application-based project, it is unlikely that there will be significant environmental impact associated with its development and use. Therefore, it can be stated that this project has no major environmental considerations or impact. However, if the project </w:t>
+      </w:r>
+      <w:r>
+        <w:t xml:space="preserve">is to be implemented in such a way that </w:t>
+      </w:r>
+      <w:r>
+        <w:t>involves the use of physical resources such as server infrastructure, energy consumption and disposal of hardware should be considered in order to minimize any potential environmental impact.</w:t>
+      </w:r>
     </w:p>
     <w:p>
       <w:pPr>
@@ -14045,17 +14986,201 @@
       <w:bookmarkStart w:id="66" w:name="_heading=h.nmf14n" w:colFirst="0" w:colLast="0"/>
       <w:bookmarkEnd w:id="66"/>
       <w:r>
+        <w:t>Relevant Standards</w:t>
+      </w:r>
+    </w:p>
+    <w:p>
+      <w:pPr>
+        <w:pStyle w:val="ListParagraph"/>
+        <w:numPr>
+          <w:ilvl w:val="0"/>
+          <w:numId w:val="21"/>
+        </w:numPr>
+        <w:jc w:val="both"/>
+        <w:rPr>
+          <w:highlight w:val="yellow"/>
+        </w:rPr>
+      </w:pPr>
+      <w:r>
+        <w:rPr>
+          <w:highlight w:val="yellow"/>
+        </w:rPr>
+        <w:t>ISO 28000: This standard provides guidelines for implementing a security management system in the supply chain.</w:t>
+      </w:r>
+    </w:p>
+    <w:p>
+      <w:pPr>
+        <w:pStyle w:val="ListParagraph"/>
+        <w:numPr>
+          <w:ilvl w:val="0"/>
+          <w:numId w:val="21"/>
+        </w:numPr>
+        <w:jc w:val="both"/>
+      </w:pPr>
+      <w:r>
+        <w:rPr>
+          <w:highlight w:val="yellow"/>
+        </w:rPr>
+        <w:t>ISO 31000: This standard provides guidelines for implementing a risk management system in an organization</w:t>
+      </w:r>
+      <w:r>
+        <w:t>.</w:t>
+      </w:r>
+    </w:p>
+    <w:p>
+      <w:pPr>
+        <w:pStyle w:val="ListParagraph"/>
+        <w:numPr>
+          <w:ilvl w:val="0"/>
+          <w:numId w:val="21"/>
+        </w:numPr>
+        <w:jc w:val="both"/>
+      </w:pPr>
+      <w:r>
+        <w:t>Electronic Product Code (EPC): This standard provides a framework for identifying, tracking, and managing goods in the supply chain using RFID technology.</w:t>
+      </w:r>
+    </w:p>
+    <w:p>
+      <w:pPr>
+        <w:pStyle w:val="ListParagraph"/>
+        <w:numPr>
+          <w:ilvl w:val="0"/>
+          <w:numId w:val="21"/>
+        </w:numPr>
+        <w:jc w:val="both"/>
+      </w:pPr>
+      <w:r>
         <w:lastRenderedPageBreak/>
-        <w:t>Relevant Standards</w:t>
-      </w:r>
-    </w:p>
-    <w:p>
-      <w:pPr>
-        <w:ind w:firstLine="576"/>
+        <w:t>Electronic Data Interchange (EDI): This standard provides a format for exchanging business documents electronically, such as purchase orders, invoices, and shipping notices.</w:t>
+      </w:r>
+    </w:p>
+    <w:p>
+      <w:pPr>
+        <w:pStyle w:val="ListParagraph"/>
+        <w:numPr>
+          <w:ilvl w:val="0"/>
+          <w:numId w:val="21"/>
+        </w:numPr>
         <w:jc w:val="both"/>
       </w:pPr>
       <w:r>
-        <w:t>List the technical (and possibly the non-technical) standards that are relevant to your design. Examples are the WiFi standard (IEEE) and International Standardization Organization (ISO).</w:t>
+        <w:t>Application Programming Interface (API): This standard provides a way for different software systems to communicate with each other, enabling data sharing and integration.</w:t>
+      </w:r>
+    </w:p>
+    <w:p>
+      <w:pPr>
+        <w:pStyle w:val="ListParagraph"/>
+        <w:numPr>
+          <w:ilvl w:val="0"/>
+          <w:numId w:val="21"/>
+        </w:numPr>
+        <w:jc w:val="both"/>
+      </w:pPr>
+      <w:r>
+        <w:t>Global Positioning System (GPS): This standard provides a way to determine the precise location of a vehicle or shipment using satellite technology.</w:t>
+      </w:r>
+    </w:p>
+    <w:p>
+      <w:pPr>
+        <w:pStyle w:val="ListParagraph"/>
+        <w:numPr>
+          <w:ilvl w:val="0"/>
+          <w:numId w:val="21"/>
+        </w:numPr>
+        <w:jc w:val="both"/>
+      </w:pPr>
+      <w:r>
+        <w:t>Internet Protocol (IP): This standard provides a way to transmit data over the internet and other networks.</w:t>
+      </w:r>
+    </w:p>
+    <w:p>
+      <w:pPr>
+        <w:pStyle w:val="ListParagraph"/>
+        <w:numPr>
+          <w:ilvl w:val="0"/>
+          <w:numId w:val="21"/>
+        </w:numPr>
+        <w:jc w:val="both"/>
+      </w:pPr>
+      <w:r>
+        <w:t>Secure Sockets Layer (SSL): This standard provides a way to secure data transmissions over the internet using encryption.</w:t>
+      </w:r>
+    </w:p>
+    <w:p>
+      <w:pPr>
+        <w:pStyle w:val="ListParagraph"/>
+        <w:numPr>
+          <w:ilvl w:val="0"/>
+          <w:numId w:val="21"/>
+        </w:numPr>
+        <w:jc w:val="both"/>
+      </w:pPr>
+      <w:r>
+        <w:t>Transport Layer Security (TLS): This standard provides a way to secure data transmissions over the internet using encryption and authentication</w:t>
+      </w:r>
+    </w:p>
+    <w:p>
+      <w:pPr>
+        <w:pStyle w:val="ListParagraph"/>
+        <w:numPr>
+          <w:ilvl w:val="0"/>
+          <w:numId w:val="21"/>
+        </w:numPr>
+        <w:jc w:val="both"/>
+      </w:pPr>
+      <w:r>
+        <w:t>PHP: a server-side scripting language commonly used for web development. There are several PHP standards organizations, such as the PHP Standards Group, that provide coding standards and best practices for PHP development.</w:t>
+      </w:r>
+    </w:p>
+    <w:p>
+      <w:pPr>
+        <w:pStyle w:val="ListParagraph"/>
+        <w:numPr>
+          <w:ilvl w:val="0"/>
+          <w:numId w:val="21"/>
+        </w:numPr>
+        <w:jc w:val="both"/>
+      </w:pPr>
+      <w:r>
+        <w:t>JavaScript: a scripting language used primarily for client-side web development. The ECMAScript specification provides the standard for JavaScript syntax and behavior.</w:t>
+      </w:r>
+    </w:p>
+    <w:p>
+      <w:pPr>
+        <w:pStyle w:val="ListParagraph"/>
+        <w:numPr>
+          <w:ilvl w:val="0"/>
+          <w:numId w:val="21"/>
+        </w:numPr>
+        <w:jc w:val="both"/>
+      </w:pPr>
+      <w:r>
+        <w:t>HTML/CSS: the markup and styling languages used to create web pages. The World Wide Web Consortium (W3C) provides standards for HTML and CSS development.</w:t>
+      </w:r>
+    </w:p>
+    <w:p>
+      <w:pPr>
+        <w:pStyle w:val="ListParagraph"/>
+        <w:numPr>
+          <w:ilvl w:val="0"/>
+          <w:numId w:val="21"/>
+        </w:numPr>
+        <w:jc w:val="both"/>
+      </w:pPr>
+      <w:r>
+        <w:t>My</w:t>
+      </w:r>
+      <w:r>
+        <w:t>SQL: the programming language used to manage relational databases. The ANSI SQL standard defines the syntax and behavior of SQL.</w:t>
+      </w:r>
+    </w:p>
+    <w:p>
+      <w:pPr>
+        <w:jc w:val="both"/>
+      </w:pPr>
+      <w:r>
+        <w:lastRenderedPageBreak/>
+        <w:t>In addition to these technical standards, there may be non-technical standards that are relevant to the project, such as organizational policies and procedures, industry regulations, or legal requirements.</w:t>
       </w:r>
     </w:p>
     <w:p/>
@@ -14076,17 +15201,35 @@
     </w:p>
     <w:p>
       <w:pPr>
-        <w:ind w:firstLine="576"/>
         <w:jc w:val="both"/>
       </w:pPr>
       <w:r>
-        <w:t>This paragraph in meant to draw conclusions highlighting the main ideas in this chapter.</w:t>
+        <w:t>The cargo tracking application is designed to provide users with a seamless experience in tracking their packages. The application caters to multiple user types, including clients, workers, branch managers, IT, and CEO, each with different levels of access and privileges. The ER diagram outlines the relationships and dependencies between different tables, while the sequence diagrams depict the step-by-step interactions between users and the system.</w:t>
       </w:r>
     </w:p>
     <w:p>
       <w:pPr>
         <w:jc w:val="both"/>
       </w:pPr>
+      <w:r>
+        <w:t>During the design process, various ethical and social considerations were taken into account, such as data privacy and security, as well as the potential impact of the application on stakeholders, including clients and workers.</w:t>
+      </w:r>
+    </w:p>
+    <w:p>
+      <w:pPr>
+        <w:jc w:val="both"/>
+      </w:pPr>
+      <w:r>
+        <w:t>To ensure the smooth functioning of the application, various technical standards, such as programming languages and database management systems, were used. However, there are also risks involved in the project, such as technical failures or unforeseen ethical issues.</w:t>
+      </w:r>
+    </w:p>
+    <w:p>
+      <w:pPr>
+        <w:jc w:val="both"/>
+      </w:pPr>
+      <w:r>
+        <w:t>Overall, the scope of the project was clearly defined, with a focus on delivering a user-friendly and efficient package tracking system.</w:t>
+      </w:r>
     </w:p>
     <w:p>
       <w:pPr>
@@ -15476,7 +16619,7 @@
         <w:noProof/>
         <w:color w:val="000000"/>
       </w:rPr>
-      <w:t>32</w:t>
+      <w:t>36</w:t>
     </w:r>
     <w:r>
       <w:rPr>
@@ -15760,6 +16903,119 @@
     </w:lvl>
   </w:abstractNum>
   <w:abstractNum w:abstractNumId="2" w15:restartNumberingAfterBreak="0">
+    <w:nsid w:val="12992892"/>
+    <w:multiLevelType w:val="hybridMultilevel"/>
+    <w:tmpl w:val="5900B984"/>
+    <w:lvl w:ilvl="0" w:tplc="08090001">
+      <w:start w:val="1"/>
+      <w:numFmt w:val="bullet"/>
+      <w:lvlText w:val=""/>
+      <w:lvlJc w:val="left"/>
+      <w:pPr>
+        <w:ind w:left="720" w:hanging="360"/>
+      </w:pPr>
+      <w:rPr>
+        <w:rFonts w:ascii="Symbol" w:hAnsi="Symbol" w:hint="default"/>
+      </w:rPr>
+    </w:lvl>
+    <w:lvl w:ilvl="1" w:tplc="08090003" w:tentative="1">
+      <w:start w:val="1"/>
+      <w:numFmt w:val="bullet"/>
+      <w:lvlText w:val="o"/>
+      <w:lvlJc w:val="left"/>
+      <w:pPr>
+        <w:ind w:left="1440" w:hanging="360"/>
+      </w:pPr>
+      <w:rPr>
+        <w:rFonts w:ascii="Courier New" w:hAnsi="Courier New" w:cs="Courier New" w:hint="default"/>
+      </w:rPr>
+    </w:lvl>
+    <w:lvl w:ilvl="2" w:tplc="08090005" w:tentative="1">
+      <w:start w:val="1"/>
+      <w:numFmt w:val="bullet"/>
+      <w:lvlText w:val=""/>
+      <w:lvlJc w:val="left"/>
+      <w:pPr>
+        <w:ind w:left="2160" w:hanging="360"/>
+      </w:pPr>
+      <w:rPr>
+        <w:rFonts w:ascii="Wingdings" w:hAnsi="Wingdings" w:hint="default"/>
+      </w:rPr>
+    </w:lvl>
+    <w:lvl w:ilvl="3" w:tplc="08090001" w:tentative="1">
+      <w:start w:val="1"/>
+      <w:numFmt w:val="bullet"/>
+      <w:lvlText w:val=""/>
+      <w:lvlJc w:val="left"/>
+      <w:pPr>
+        <w:ind w:left="2880" w:hanging="360"/>
+      </w:pPr>
+      <w:rPr>
+        <w:rFonts w:ascii="Symbol" w:hAnsi="Symbol" w:hint="default"/>
+      </w:rPr>
+    </w:lvl>
+    <w:lvl w:ilvl="4" w:tplc="08090003" w:tentative="1">
+      <w:start w:val="1"/>
+      <w:numFmt w:val="bullet"/>
+      <w:lvlText w:val="o"/>
+      <w:lvlJc w:val="left"/>
+      <w:pPr>
+        <w:ind w:left="3600" w:hanging="360"/>
+      </w:pPr>
+      <w:rPr>
+        <w:rFonts w:ascii="Courier New" w:hAnsi="Courier New" w:cs="Courier New" w:hint="default"/>
+      </w:rPr>
+    </w:lvl>
+    <w:lvl w:ilvl="5" w:tplc="08090005" w:tentative="1">
+      <w:start w:val="1"/>
+      <w:numFmt w:val="bullet"/>
+      <w:lvlText w:val=""/>
+      <w:lvlJc w:val="left"/>
+      <w:pPr>
+        <w:ind w:left="4320" w:hanging="360"/>
+      </w:pPr>
+      <w:rPr>
+        <w:rFonts w:ascii="Wingdings" w:hAnsi="Wingdings" w:hint="default"/>
+      </w:rPr>
+    </w:lvl>
+    <w:lvl w:ilvl="6" w:tplc="08090001" w:tentative="1">
+      <w:start w:val="1"/>
+      <w:numFmt w:val="bullet"/>
+      <w:lvlText w:val=""/>
+      <w:lvlJc w:val="left"/>
+      <w:pPr>
+        <w:ind w:left="5040" w:hanging="360"/>
+      </w:pPr>
+      <w:rPr>
+        <w:rFonts w:ascii="Symbol" w:hAnsi="Symbol" w:hint="default"/>
+      </w:rPr>
+    </w:lvl>
+    <w:lvl w:ilvl="7" w:tplc="08090003" w:tentative="1">
+      <w:start w:val="1"/>
+      <w:numFmt w:val="bullet"/>
+      <w:lvlText w:val="o"/>
+      <w:lvlJc w:val="left"/>
+      <w:pPr>
+        <w:ind w:left="5760" w:hanging="360"/>
+      </w:pPr>
+      <w:rPr>
+        <w:rFonts w:ascii="Courier New" w:hAnsi="Courier New" w:cs="Courier New" w:hint="default"/>
+      </w:rPr>
+    </w:lvl>
+    <w:lvl w:ilvl="8" w:tplc="08090005" w:tentative="1">
+      <w:start w:val="1"/>
+      <w:numFmt w:val="bullet"/>
+      <w:lvlText w:val=""/>
+      <w:lvlJc w:val="left"/>
+      <w:pPr>
+        <w:ind w:left="6480" w:hanging="360"/>
+      </w:pPr>
+      <w:rPr>
+        <w:rFonts w:ascii="Wingdings" w:hAnsi="Wingdings" w:hint="default"/>
+      </w:rPr>
+    </w:lvl>
+  </w:abstractNum>
+  <w:abstractNum w:abstractNumId="3" w15:restartNumberingAfterBreak="0">
     <w:nsid w:val="13C47643"/>
     <w:multiLevelType w:val="multilevel"/>
     <w:tmpl w:val="7F02F2F4"/>
@@ -15854,7 +17110,7 @@
       </w:pPr>
     </w:lvl>
   </w:abstractNum>
-  <w:abstractNum w:abstractNumId="3" w15:restartNumberingAfterBreak="0">
+  <w:abstractNum w:abstractNumId="4" w15:restartNumberingAfterBreak="0">
     <w:nsid w:val="181A541A"/>
     <w:multiLevelType w:val="multilevel"/>
     <w:tmpl w:val="73120562"/>
@@ -15967,7 +17223,7 @@
       </w:rPr>
     </w:lvl>
   </w:abstractNum>
-  <w:abstractNum w:abstractNumId="4" w15:restartNumberingAfterBreak="0">
+  <w:abstractNum w:abstractNumId="5" w15:restartNumberingAfterBreak="0">
     <w:nsid w:val="1A804FA1"/>
     <w:multiLevelType w:val="multilevel"/>
     <w:tmpl w:val="499A2006"/>
@@ -16116,7 +17372,7 @@
       </w:rPr>
     </w:lvl>
   </w:abstractNum>
-  <w:abstractNum w:abstractNumId="5" w15:restartNumberingAfterBreak="0">
+  <w:abstractNum w:abstractNumId="6" w15:restartNumberingAfterBreak="0">
     <w:nsid w:val="1B111F25"/>
     <w:multiLevelType w:val="multilevel"/>
     <w:tmpl w:val="499A2006"/>
@@ -16265,7 +17521,120 @@
       </w:rPr>
     </w:lvl>
   </w:abstractNum>
-  <w:abstractNum w:abstractNumId="6" w15:restartNumberingAfterBreak="0">
+  <w:abstractNum w:abstractNumId="7" w15:restartNumberingAfterBreak="0">
+    <w:nsid w:val="24A039F6"/>
+    <w:multiLevelType w:val="hybridMultilevel"/>
+    <w:tmpl w:val="AAFAB86C"/>
+    <w:lvl w:ilvl="0" w:tplc="08090001">
+      <w:start w:val="1"/>
+      <w:numFmt w:val="bullet"/>
+      <w:lvlText w:val=""/>
+      <w:lvlJc w:val="left"/>
+      <w:pPr>
+        <w:ind w:left="720" w:hanging="360"/>
+      </w:pPr>
+      <w:rPr>
+        <w:rFonts w:ascii="Symbol" w:hAnsi="Symbol" w:hint="default"/>
+      </w:rPr>
+    </w:lvl>
+    <w:lvl w:ilvl="1" w:tplc="08090003" w:tentative="1">
+      <w:start w:val="1"/>
+      <w:numFmt w:val="bullet"/>
+      <w:lvlText w:val="o"/>
+      <w:lvlJc w:val="left"/>
+      <w:pPr>
+        <w:ind w:left="1440" w:hanging="360"/>
+      </w:pPr>
+      <w:rPr>
+        <w:rFonts w:ascii="Courier New" w:hAnsi="Courier New" w:cs="Courier New" w:hint="default"/>
+      </w:rPr>
+    </w:lvl>
+    <w:lvl w:ilvl="2" w:tplc="08090005" w:tentative="1">
+      <w:start w:val="1"/>
+      <w:numFmt w:val="bullet"/>
+      <w:lvlText w:val=""/>
+      <w:lvlJc w:val="left"/>
+      <w:pPr>
+        <w:ind w:left="2160" w:hanging="360"/>
+      </w:pPr>
+      <w:rPr>
+        <w:rFonts w:ascii="Wingdings" w:hAnsi="Wingdings" w:hint="default"/>
+      </w:rPr>
+    </w:lvl>
+    <w:lvl w:ilvl="3" w:tplc="08090001" w:tentative="1">
+      <w:start w:val="1"/>
+      <w:numFmt w:val="bullet"/>
+      <w:lvlText w:val=""/>
+      <w:lvlJc w:val="left"/>
+      <w:pPr>
+        <w:ind w:left="2880" w:hanging="360"/>
+      </w:pPr>
+      <w:rPr>
+        <w:rFonts w:ascii="Symbol" w:hAnsi="Symbol" w:hint="default"/>
+      </w:rPr>
+    </w:lvl>
+    <w:lvl w:ilvl="4" w:tplc="08090003" w:tentative="1">
+      <w:start w:val="1"/>
+      <w:numFmt w:val="bullet"/>
+      <w:lvlText w:val="o"/>
+      <w:lvlJc w:val="left"/>
+      <w:pPr>
+        <w:ind w:left="3600" w:hanging="360"/>
+      </w:pPr>
+      <w:rPr>
+        <w:rFonts w:ascii="Courier New" w:hAnsi="Courier New" w:cs="Courier New" w:hint="default"/>
+      </w:rPr>
+    </w:lvl>
+    <w:lvl w:ilvl="5" w:tplc="08090005" w:tentative="1">
+      <w:start w:val="1"/>
+      <w:numFmt w:val="bullet"/>
+      <w:lvlText w:val=""/>
+      <w:lvlJc w:val="left"/>
+      <w:pPr>
+        <w:ind w:left="4320" w:hanging="360"/>
+      </w:pPr>
+      <w:rPr>
+        <w:rFonts w:ascii="Wingdings" w:hAnsi="Wingdings" w:hint="default"/>
+      </w:rPr>
+    </w:lvl>
+    <w:lvl w:ilvl="6" w:tplc="08090001" w:tentative="1">
+      <w:start w:val="1"/>
+      <w:numFmt w:val="bullet"/>
+      <w:lvlText w:val=""/>
+      <w:lvlJc w:val="left"/>
+      <w:pPr>
+        <w:ind w:left="5040" w:hanging="360"/>
+      </w:pPr>
+      <w:rPr>
+        <w:rFonts w:ascii="Symbol" w:hAnsi="Symbol" w:hint="default"/>
+      </w:rPr>
+    </w:lvl>
+    <w:lvl w:ilvl="7" w:tplc="08090003" w:tentative="1">
+      <w:start w:val="1"/>
+      <w:numFmt w:val="bullet"/>
+      <w:lvlText w:val="o"/>
+      <w:lvlJc w:val="left"/>
+      <w:pPr>
+        <w:ind w:left="5760" w:hanging="360"/>
+      </w:pPr>
+      <w:rPr>
+        <w:rFonts w:ascii="Courier New" w:hAnsi="Courier New" w:cs="Courier New" w:hint="default"/>
+      </w:rPr>
+    </w:lvl>
+    <w:lvl w:ilvl="8" w:tplc="08090005" w:tentative="1">
+      <w:start w:val="1"/>
+      <w:numFmt w:val="bullet"/>
+      <w:lvlText w:val=""/>
+      <w:lvlJc w:val="left"/>
+      <w:pPr>
+        <w:ind w:left="6480" w:hanging="360"/>
+      </w:pPr>
+      <w:rPr>
+        <w:rFonts w:ascii="Wingdings" w:hAnsi="Wingdings" w:hint="default"/>
+      </w:rPr>
+    </w:lvl>
+  </w:abstractNum>
+  <w:abstractNum w:abstractNumId="8" w15:restartNumberingAfterBreak="0">
     <w:nsid w:val="262A601E"/>
     <w:multiLevelType w:val="hybridMultilevel"/>
     <w:tmpl w:val="97BEF634"/>
@@ -16378,7 +17747,7 @@
       </w:rPr>
     </w:lvl>
   </w:abstractNum>
-  <w:abstractNum w:abstractNumId="7" w15:restartNumberingAfterBreak="0">
+  <w:abstractNum w:abstractNumId="9" w15:restartNumberingAfterBreak="0">
     <w:nsid w:val="27B74EE5"/>
     <w:multiLevelType w:val="multilevel"/>
     <w:tmpl w:val="FBEACA6E"/>
@@ -16491,7 +17860,7 @@
       </w:rPr>
     </w:lvl>
   </w:abstractNum>
-  <w:abstractNum w:abstractNumId="8" w15:restartNumberingAfterBreak="0">
+  <w:abstractNum w:abstractNumId="10" w15:restartNumberingAfterBreak="0">
     <w:nsid w:val="2B516E00"/>
     <w:multiLevelType w:val="hybridMultilevel"/>
     <w:tmpl w:val="80BC142C"/>
@@ -16604,7 +17973,7 @@
       </w:rPr>
     </w:lvl>
   </w:abstractNum>
-  <w:abstractNum w:abstractNumId="9" w15:restartNumberingAfterBreak="0">
+  <w:abstractNum w:abstractNumId="11" w15:restartNumberingAfterBreak="0">
     <w:nsid w:val="36BE58DF"/>
     <w:multiLevelType w:val="hybridMultilevel"/>
     <w:tmpl w:val="14485012"/>
@@ -16690,7 +18059,7 @@
       </w:pPr>
     </w:lvl>
   </w:abstractNum>
-  <w:abstractNum w:abstractNumId="10" w15:restartNumberingAfterBreak="0">
+  <w:abstractNum w:abstractNumId="12" w15:restartNumberingAfterBreak="0">
     <w:nsid w:val="371F6CDB"/>
     <w:multiLevelType w:val="multilevel"/>
     <w:tmpl w:val="D528E022"/>
@@ -16803,7 +18172,7 @@
       </w:rPr>
     </w:lvl>
   </w:abstractNum>
-  <w:abstractNum w:abstractNumId="11" w15:restartNumberingAfterBreak="0">
+  <w:abstractNum w:abstractNumId="13" w15:restartNumberingAfterBreak="0">
     <w:nsid w:val="37545DE7"/>
     <w:multiLevelType w:val="multilevel"/>
     <w:tmpl w:val="D7126E46"/>
@@ -16952,7 +18321,7 @@
       </w:rPr>
     </w:lvl>
   </w:abstractNum>
-  <w:abstractNum w:abstractNumId="12" w15:restartNumberingAfterBreak="0">
+  <w:abstractNum w:abstractNumId="14" w15:restartNumberingAfterBreak="0">
     <w:nsid w:val="3E7F5E8F"/>
     <w:multiLevelType w:val="multilevel"/>
     <w:tmpl w:val="F6EAEA5B"/>
@@ -17041,7 +18410,7 @@
       </w:pPr>
     </w:lvl>
   </w:abstractNum>
-  <w:abstractNum w:abstractNumId="13" w15:restartNumberingAfterBreak="0">
+  <w:abstractNum w:abstractNumId="15" w15:restartNumberingAfterBreak="0">
     <w:nsid w:val="46CB2C21"/>
     <w:multiLevelType w:val="hybridMultilevel"/>
     <w:tmpl w:val="CE589DF8"/>
@@ -17130,7 +18499,7 @@
       </w:pPr>
     </w:lvl>
   </w:abstractNum>
-  <w:abstractNum w:abstractNumId="14" w15:restartNumberingAfterBreak="0">
+  <w:abstractNum w:abstractNumId="16" w15:restartNumberingAfterBreak="0">
     <w:nsid w:val="56AF40EF"/>
     <w:multiLevelType w:val="hybridMultilevel"/>
     <w:tmpl w:val="C8B0A944"/>
@@ -17243,7 +18612,120 @@
       </w:rPr>
     </w:lvl>
   </w:abstractNum>
-  <w:abstractNum w:abstractNumId="15" w15:restartNumberingAfterBreak="0">
+  <w:abstractNum w:abstractNumId="17" w15:restartNumberingAfterBreak="0">
+    <w:nsid w:val="5CC544DF"/>
+    <w:multiLevelType w:val="hybridMultilevel"/>
+    <w:tmpl w:val="CAA4A70A"/>
+    <w:lvl w:ilvl="0" w:tplc="08090001">
+      <w:start w:val="1"/>
+      <w:numFmt w:val="bullet"/>
+      <w:lvlText w:val=""/>
+      <w:lvlJc w:val="left"/>
+      <w:pPr>
+        <w:ind w:left="1296" w:hanging="360"/>
+      </w:pPr>
+      <w:rPr>
+        <w:rFonts w:ascii="Symbol" w:hAnsi="Symbol" w:hint="default"/>
+      </w:rPr>
+    </w:lvl>
+    <w:lvl w:ilvl="1" w:tplc="08090003" w:tentative="1">
+      <w:start w:val="1"/>
+      <w:numFmt w:val="bullet"/>
+      <w:lvlText w:val="o"/>
+      <w:lvlJc w:val="left"/>
+      <w:pPr>
+        <w:ind w:left="2016" w:hanging="360"/>
+      </w:pPr>
+      <w:rPr>
+        <w:rFonts w:ascii="Courier New" w:hAnsi="Courier New" w:cs="Courier New" w:hint="default"/>
+      </w:rPr>
+    </w:lvl>
+    <w:lvl w:ilvl="2" w:tplc="08090005" w:tentative="1">
+      <w:start w:val="1"/>
+      <w:numFmt w:val="bullet"/>
+      <w:lvlText w:val=""/>
+      <w:lvlJc w:val="left"/>
+      <w:pPr>
+        <w:ind w:left="2736" w:hanging="360"/>
+      </w:pPr>
+      <w:rPr>
+        <w:rFonts w:ascii="Wingdings" w:hAnsi="Wingdings" w:hint="default"/>
+      </w:rPr>
+    </w:lvl>
+    <w:lvl w:ilvl="3" w:tplc="08090001" w:tentative="1">
+      <w:start w:val="1"/>
+      <w:numFmt w:val="bullet"/>
+      <w:lvlText w:val=""/>
+      <w:lvlJc w:val="left"/>
+      <w:pPr>
+        <w:ind w:left="3456" w:hanging="360"/>
+      </w:pPr>
+      <w:rPr>
+        <w:rFonts w:ascii="Symbol" w:hAnsi="Symbol" w:hint="default"/>
+      </w:rPr>
+    </w:lvl>
+    <w:lvl w:ilvl="4" w:tplc="08090003" w:tentative="1">
+      <w:start w:val="1"/>
+      <w:numFmt w:val="bullet"/>
+      <w:lvlText w:val="o"/>
+      <w:lvlJc w:val="left"/>
+      <w:pPr>
+        <w:ind w:left="4176" w:hanging="360"/>
+      </w:pPr>
+      <w:rPr>
+        <w:rFonts w:ascii="Courier New" w:hAnsi="Courier New" w:cs="Courier New" w:hint="default"/>
+      </w:rPr>
+    </w:lvl>
+    <w:lvl w:ilvl="5" w:tplc="08090005" w:tentative="1">
+      <w:start w:val="1"/>
+      <w:numFmt w:val="bullet"/>
+      <w:lvlText w:val=""/>
+      <w:lvlJc w:val="left"/>
+      <w:pPr>
+        <w:ind w:left="4896" w:hanging="360"/>
+      </w:pPr>
+      <w:rPr>
+        <w:rFonts w:ascii="Wingdings" w:hAnsi="Wingdings" w:hint="default"/>
+      </w:rPr>
+    </w:lvl>
+    <w:lvl w:ilvl="6" w:tplc="08090001" w:tentative="1">
+      <w:start w:val="1"/>
+      <w:numFmt w:val="bullet"/>
+      <w:lvlText w:val=""/>
+      <w:lvlJc w:val="left"/>
+      <w:pPr>
+        <w:ind w:left="5616" w:hanging="360"/>
+      </w:pPr>
+      <w:rPr>
+        <w:rFonts w:ascii="Symbol" w:hAnsi="Symbol" w:hint="default"/>
+      </w:rPr>
+    </w:lvl>
+    <w:lvl w:ilvl="7" w:tplc="08090003" w:tentative="1">
+      <w:start w:val="1"/>
+      <w:numFmt w:val="bullet"/>
+      <w:lvlText w:val="o"/>
+      <w:lvlJc w:val="left"/>
+      <w:pPr>
+        <w:ind w:left="6336" w:hanging="360"/>
+      </w:pPr>
+      <w:rPr>
+        <w:rFonts w:ascii="Courier New" w:hAnsi="Courier New" w:cs="Courier New" w:hint="default"/>
+      </w:rPr>
+    </w:lvl>
+    <w:lvl w:ilvl="8" w:tplc="08090005" w:tentative="1">
+      <w:start w:val="1"/>
+      <w:numFmt w:val="bullet"/>
+      <w:lvlText w:val=""/>
+      <w:lvlJc w:val="left"/>
+      <w:pPr>
+        <w:ind w:left="7056" w:hanging="360"/>
+      </w:pPr>
+      <w:rPr>
+        <w:rFonts w:ascii="Wingdings" w:hAnsi="Wingdings" w:hint="default"/>
+      </w:rPr>
+    </w:lvl>
+  </w:abstractNum>
+  <w:abstractNum w:abstractNumId="18" w15:restartNumberingAfterBreak="0">
     <w:nsid w:val="64BB33FA"/>
     <w:multiLevelType w:val="multilevel"/>
     <w:tmpl w:val="5B18FA5A"/>
@@ -17365,7 +18847,7 @@
       </w:pPr>
     </w:lvl>
   </w:abstractNum>
-  <w:abstractNum w:abstractNumId="16" w15:restartNumberingAfterBreak="0">
+  <w:abstractNum w:abstractNumId="19" w15:restartNumberingAfterBreak="0">
     <w:nsid w:val="67656311"/>
     <w:multiLevelType w:val="hybridMultilevel"/>
     <w:tmpl w:val="A49808EC"/>
@@ -17478,7 +18960,7 @@
       </w:rPr>
     </w:lvl>
   </w:abstractNum>
-  <w:abstractNum w:abstractNumId="17" w15:restartNumberingAfterBreak="0">
+  <w:abstractNum w:abstractNumId="20" w15:restartNumberingAfterBreak="0">
     <w:nsid w:val="68A0154E"/>
     <w:multiLevelType w:val="hybridMultilevel"/>
     <w:tmpl w:val="1EE243C4"/>
@@ -17592,58 +19074,67 @@
     </w:lvl>
   </w:abstractNum>
   <w:num w:numId="1">
-    <w:abstractNumId w:val="7"/>
+    <w:abstractNumId w:val="9"/>
   </w:num>
   <w:num w:numId="2">
-    <w:abstractNumId w:val="10"/>
+    <w:abstractNumId w:val="12"/>
   </w:num>
   <w:num w:numId="3">
-    <w:abstractNumId w:val="2"/>
+    <w:abstractNumId w:val="3"/>
   </w:num>
   <w:num w:numId="4">
-    <w:abstractNumId w:val="3"/>
+    <w:abstractNumId w:val="4"/>
   </w:num>
   <w:num w:numId="5">
-    <w:abstractNumId w:val="15"/>
+    <w:abstractNumId w:val="18"/>
   </w:num>
   <w:num w:numId="6">
-    <w:abstractNumId w:val="17"/>
+    <w:abstractNumId w:val="20"/>
   </w:num>
   <w:num w:numId="7">
-    <w:abstractNumId w:val="16"/>
+    <w:abstractNumId w:val="19"/>
   </w:num>
   <w:num w:numId="8">
     <w:abstractNumId w:val="1"/>
   </w:num>
   <w:num w:numId="9">
-    <w:abstractNumId w:val="6"/>
+    <w:abstractNumId w:val="8"/>
   </w:num>
   <w:num w:numId="10">
-    <w:abstractNumId w:val="11"/>
+    <w:abstractNumId w:val="13"/>
   </w:num>
   <w:num w:numId="11">
-    <w:abstractNumId w:val="9"/>
+    <w:abstractNumId w:val="11"/>
   </w:num>
   <w:num w:numId="12">
     <w:abstractNumId w:val="0"/>
   </w:num>
   <w:num w:numId="13">
-    <w:abstractNumId w:val="8"/>
+    <w:abstractNumId w:val="10"/>
   </w:num>
   <w:num w:numId="14">
-    <w:abstractNumId w:val="13"/>
+    <w:abstractNumId w:val="15"/>
   </w:num>
   <w:num w:numId="15">
-    <w:abstractNumId w:val="4"/>
+    <w:abstractNumId w:val="5"/>
   </w:num>
   <w:num w:numId="16">
-    <w:abstractNumId w:val="5"/>
+    <w:abstractNumId w:val="6"/>
   </w:num>
   <w:num w:numId="17">
+    <w:abstractNumId w:val="16"/>
+  </w:num>
+  <w:num w:numId="18">
     <w:abstractNumId w:val="14"/>
   </w:num>
-  <w:num w:numId="18">
-    <w:abstractNumId w:val="12"/>
+  <w:num w:numId="19">
+    <w:abstractNumId w:val="2"/>
+  </w:num>
+  <w:num w:numId="20">
+    <w:abstractNumId w:val="17"/>
+  </w:num>
+  <w:num w:numId="21">
+    <w:abstractNumId w:val="7"/>
   </w:num>
 </w:numbering>
 </file>
@@ -18281,6 +19772,7 @@
   <w:style w:type="character" w:default="1" w:styleId="DefaultParagraphFont">
     <w:name w:val="Default Paragraph Font"/>
     <w:uiPriority w:val="1"/>
+    <w:semiHidden/>
     <w:unhideWhenUsed/>
   </w:style>
   <w:style w:type="table" w:default="1" w:styleId="TableNormal">
@@ -19415,7 +20907,7 @@
 </file>
 
 <file path=customXml/itemProps2.xml><?xml version="1.0" encoding="utf-8"?>
-<ds:datastoreItem xmlns:ds="http://schemas.openxmlformats.org/officeDocument/2006/customXml" ds:itemID="{1E1B02C1-7898-4DB7-BE18-D31647B2BD6A}">
+<ds:datastoreItem xmlns:ds="http://schemas.openxmlformats.org/officeDocument/2006/customXml" ds:itemID="{C1C4C649-F33C-4BA5-8626-DFA20D4FB5CA}">
   <ds:schemaRefs>
     <ds:schemaRef ds:uri="http://schemas.openxmlformats.org/officeDocument/2006/bibliography"/>
   </ds:schemaRefs>

</xml_diff>

<commit_message>
failed functionality and mobile app
</commit_message>
<xml_diff>
--- a/Report/CENG495_CCE_Final_Report_Antonio_Fawzy.docx
+++ b/Report/CENG495_CCE_Final_Report_Antonio_Fawzy.docx
@@ -486,7 +486,7 @@
               </wp:anchor>
             </w:drawing>
           </mc:Choice>
-          <mc:Fallback xmlns:cx1="http://schemas.microsoft.com/office/drawing/2015/9/8/chartex" xmlns:cx2="http://schemas.microsoft.com/office/drawing/2015/10/21/chartex" xmlns:cx3="http://schemas.microsoft.com/office/drawing/2016/5/9/chartex" xmlns:cx4="http://schemas.microsoft.com/office/drawing/2016/5/10/chartex" xmlns:cx5="http://schemas.microsoft.com/office/drawing/2016/5/11/chartex" xmlns:cx6="http://schemas.microsoft.com/office/drawing/2016/5/12/chartex" xmlns:cx7="http://schemas.microsoft.com/office/drawing/2016/5/13/chartex" xmlns:cx8="http://schemas.microsoft.com/office/drawing/2016/5/14/chartex" xmlns:aink="http://schemas.microsoft.com/office/drawing/2016/ink" xmlns:am3d="http://schemas.microsoft.com/office/drawing/2017/model3d" xmlns:oel="http://schemas.microsoft.com/office/2019/extlst" xmlns:w16cex="http://schemas.microsoft.com/office/word/2018/wordml/cex" xmlns:w16cid="http://schemas.microsoft.com/office/word/2016/wordml/cid" xmlns:w16="http://schemas.microsoft.com/office/word/2018/wordml" xmlns:w16du="http://schemas.microsoft.com/office/word/2023/wordml/word16du" xmlns:w16sdtdh="http://schemas.microsoft.com/office/word/2020/wordml/sdtdatahash" xmlns:dgm="http://schemas.openxmlformats.org/drawingml/2006/diagram" xmlns:lc="http://schemas.openxmlformats.org/drawingml/2006/lockedCanvas" xmlns:c="http://schemas.openxmlformats.org/drawingml/2006/chart" xmlns:pic="http://schemas.openxmlformats.org/drawingml/2006/picture" xmlns:a="http://schemas.openxmlformats.org/drawingml/2006/main" xmlns:sl="http://schemas.openxmlformats.org/schemaLibrary/2006/main">
+          <mc:Fallback xmlns:sl="http://schemas.openxmlformats.org/schemaLibrary/2006/main" xmlns:a="http://schemas.openxmlformats.org/drawingml/2006/main" xmlns:pic="http://schemas.openxmlformats.org/drawingml/2006/picture" xmlns:c="http://schemas.openxmlformats.org/drawingml/2006/chart" xmlns:lc="http://schemas.openxmlformats.org/drawingml/2006/lockedCanvas" xmlns:dgm="http://schemas.openxmlformats.org/drawingml/2006/diagram" xmlns:w16sdtdh="http://schemas.microsoft.com/office/word/2020/wordml/sdtdatahash" xmlns:w16du="http://schemas.microsoft.com/office/word/2023/wordml/word16du" xmlns:w16="http://schemas.microsoft.com/office/word/2018/wordml" xmlns:w16cid="http://schemas.microsoft.com/office/word/2016/wordml/cid" xmlns:w16cex="http://schemas.microsoft.com/office/word/2018/wordml/cex" xmlns:oel="http://schemas.microsoft.com/office/2019/extlst" xmlns:am3d="http://schemas.microsoft.com/office/drawing/2017/model3d" xmlns:aink="http://schemas.microsoft.com/office/drawing/2016/ink" xmlns:cx8="http://schemas.microsoft.com/office/drawing/2016/5/14/chartex" xmlns:cx7="http://schemas.microsoft.com/office/drawing/2016/5/13/chartex" xmlns:cx6="http://schemas.microsoft.com/office/drawing/2016/5/12/chartex" xmlns:cx5="http://schemas.microsoft.com/office/drawing/2016/5/11/chartex" xmlns:cx4="http://schemas.microsoft.com/office/drawing/2016/5/10/chartex" xmlns:cx3="http://schemas.microsoft.com/office/drawing/2016/5/9/chartex" xmlns:cx2="http://schemas.microsoft.com/office/drawing/2015/10/21/chartex" xmlns:cx1="http://schemas.microsoft.com/office/drawing/2015/9/8/chartex">
             <w:drawing>
               <wp:anchor allowOverlap="1" behindDoc="0" distB="0" distT="0" distL="114300" distR="114300" hidden="0" layoutInCell="1" locked="0" relativeHeight="0" simplePos="0">
                 <wp:simplePos x="0" y="0"/>
@@ -653,7 +653,7 @@
               </wp:anchor>
             </w:drawing>
           </mc:Choice>
-          <mc:Fallback xmlns:cx1="http://schemas.microsoft.com/office/drawing/2015/9/8/chartex" xmlns:cx2="http://schemas.microsoft.com/office/drawing/2015/10/21/chartex" xmlns:cx3="http://schemas.microsoft.com/office/drawing/2016/5/9/chartex" xmlns:cx4="http://schemas.microsoft.com/office/drawing/2016/5/10/chartex" xmlns:cx5="http://schemas.microsoft.com/office/drawing/2016/5/11/chartex" xmlns:cx6="http://schemas.microsoft.com/office/drawing/2016/5/12/chartex" xmlns:cx7="http://schemas.microsoft.com/office/drawing/2016/5/13/chartex" xmlns:cx8="http://schemas.microsoft.com/office/drawing/2016/5/14/chartex" xmlns:aink="http://schemas.microsoft.com/office/drawing/2016/ink" xmlns:am3d="http://schemas.microsoft.com/office/drawing/2017/model3d" xmlns:oel="http://schemas.microsoft.com/office/2019/extlst" xmlns:w16cex="http://schemas.microsoft.com/office/word/2018/wordml/cex" xmlns:w16cid="http://schemas.microsoft.com/office/word/2016/wordml/cid" xmlns:w16="http://schemas.microsoft.com/office/word/2018/wordml" xmlns:w16du="http://schemas.microsoft.com/office/word/2023/wordml/word16du" xmlns:w16sdtdh="http://schemas.microsoft.com/office/word/2020/wordml/sdtdatahash" xmlns:dgm="http://schemas.openxmlformats.org/drawingml/2006/diagram" xmlns:lc="http://schemas.openxmlformats.org/drawingml/2006/lockedCanvas" xmlns:c="http://schemas.openxmlformats.org/drawingml/2006/chart" xmlns:pic="http://schemas.openxmlformats.org/drawingml/2006/picture" xmlns:a="http://schemas.openxmlformats.org/drawingml/2006/main" xmlns:sl="http://schemas.openxmlformats.org/schemaLibrary/2006/main">
+          <mc:Fallback xmlns:sl="http://schemas.openxmlformats.org/schemaLibrary/2006/main" xmlns:a="http://schemas.openxmlformats.org/drawingml/2006/main" xmlns:pic="http://schemas.openxmlformats.org/drawingml/2006/picture" xmlns:c="http://schemas.openxmlformats.org/drawingml/2006/chart" xmlns:lc="http://schemas.openxmlformats.org/drawingml/2006/lockedCanvas" xmlns:dgm="http://schemas.openxmlformats.org/drawingml/2006/diagram" xmlns:w16sdtdh="http://schemas.microsoft.com/office/word/2020/wordml/sdtdatahash" xmlns:w16du="http://schemas.microsoft.com/office/word/2023/wordml/word16du" xmlns:w16="http://schemas.microsoft.com/office/word/2018/wordml" xmlns:w16cid="http://schemas.microsoft.com/office/word/2016/wordml/cid" xmlns:w16cex="http://schemas.microsoft.com/office/word/2018/wordml/cex" xmlns:oel="http://schemas.microsoft.com/office/2019/extlst" xmlns:am3d="http://schemas.microsoft.com/office/drawing/2017/model3d" xmlns:aink="http://schemas.microsoft.com/office/drawing/2016/ink" xmlns:cx8="http://schemas.microsoft.com/office/drawing/2016/5/14/chartex" xmlns:cx7="http://schemas.microsoft.com/office/drawing/2016/5/13/chartex" xmlns:cx6="http://schemas.microsoft.com/office/drawing/2016/5/12/chartex" xmlns:cx5="http://schemas.microsoft.com/office/drawing/2016/5/11/chartex" xmlns:cx4="http://schemas.microsoft.com/office/drawing/2016/5/10/chartex" xmlns:cx3="http://schemas.microsoft.com/office/drawing/2016/5/9/chartex" xmlns:cx2="http://schemas.microsoft.com/office/drawing/2015/10/21/chartex" xmlns:cx1="http://schemas.microsoft.com/office/drawing/2015/9/8/chartex">
             <w:drawing>
               <wp:anchor allowOverlap="1" behindDoc="0" distB="0" distT="0" distL="114300" distR="114300" hidden="0" layoutInCell="1" locked="0" relativeHeight="0" simplePos="0">
                 <wp:simplePos x="0" y="0"/>
@@ -851,7 +851,7 @@
               </wp:anchor>
             </w:drawing>
           </mc:Choice>
-          <mc:Fallback xmlns:cx1="http://schemas.microsoft.com/office/drawing/2015/9/8/chartex" xmlns:cx2="http://schemas.microsoft.com/office/drawing/2015/10/21/chartex" xmlns:cx3="http://schemas.microsoft.com/office/drawing/2016/5/9/chartex" xmlns:cx4="http://schemas.microsoft.com/office/drawing/2016/5/10/chartex" xmlns:cx5="http://schemas.microsoft.com/office/drawing/2016/5/11/chartex" xmlns:cx6="http://schemas.microsoft.com/office/drawing/2016/5/12/chartex" xmlns:cx7="http://schemas.microsoft.com/office/drawing/2016/5/13/chartex" xmlns:cx8="http://schemas.microsoft.com/office/drawing/2016/5/14/chartex" xmlns:aink="http://schemas.microsoft.com/office/drawing/2016/ink" xmlns:am3d="http://schemas.microsoft.com/office/drawing/2017/model3d" xmlns:oel="http://schemas.microsoft.com/office/2019/extlst" xmlns:w16cex="http://schemas.microsoft.com/office/word/2018/wordml/cex" xmlns:w16cid="http://schemas.microsoft.com/office/word/2016/wordml/cid" xmlns:w16="http://schemas.microsoft.com/office/word/2018/wordml" xmlns:w16du="http://schemas.microsoft.com/office/word/2023/wordml/word16du" xmlns:w16sdtdh="http://schemas.microsoft.com/office/word/2020/wordml/sdtdatahash" xmlns:dgm="http://schemas.openxmlformats.org/drawingml/2006/diagram" xmlns:lc="http://schemas.openxmlformats.org/drawingml/2006/lockedCanvas" xmlns:c="http://schemas.openxmlformats.org/drawingml/2006/chart" xmlns:pic="http://schemas.openxmlformats.org/drawingml/2006/picture" xmlns:a="http://schemas.openxmlformats.org/drawingml/2006/main" xmlns:sl="http://schemas.openxmlformats.org/schemaLibrary/2006/main">
+          <mc:Fallback xmlns:sl="http://schemas.openxmlformats.org/schemaLibrary/2006/main" xmlns:a="http://schemas.openxmlformats.org/drawingml/2006/main" xmlns:pic="http://schemas.openxmlformats.org/drawingml/2006/picture" xmlns:c="http://schemas.openxmlformats.org/drawingml/2006/chart" xmlns:lc="http://schemas.openxmlformats.org/drawingml/2006/lockedCanvas" xmlns:dgm="http://schemas.openxmlformats.org/drawingml/2006/diagram" xmlns:w16sdtdh="http://schemas.microsoft.com/office/word/2020/wordml/sdtdatahash" xmlns:w16du="http://schemas.microsoft.com/office/word/2023/wordml/word16du" xmlns:w16="http://schemas.microsoft.com/office/word/2018/wordml" xmlns:w16cid="http://schemas.microsoft.com/office/word/2016/wordml/cid" xmlns:w16cex="http://schemas.microsoft.com/office/word/2018/wordml/cex" xmlns:oel="http://schemas.microsoft.com/office/2019/extlst" xmlns:am3d="http://schemas.microsoft.com/office/drawing/2017/model3d" xmlns:aink="http://schemas.microsoft.com/office/drawing/2016/ink" xmlns:cx8="http://schemas.microsoft.com/office/drawing/2016/5/14/chartex" xmlns:cx7="http://schemas.microsoft.com/office/drawing/2016/5/13/chartex" xmlns:cx6="http://schemas.microsoft.com/office/drawing/2016/5/12/chartex" xmlns:cx5="http://schemas.microsoft.com/office/drawing/2016/5/11/chartex" xmlns:cx4="http://schemas.microsoft.com/office/drawing/2016/5/10/chartex" xmlns:cx3="http://schemas.microsoft.com/office/drawing/2016/5/9/chartex" xmlns:cx2="http://schemas.microsoft.com/office/drawing/2015/10/21/chartex" xmlns:cx1="http://schemas.microsoft.com/office/drawing/2015/9/8/chartex">
             <w:drawing>
               <wp:anchor allowOverlap="1" behindDoc="0" distB="0" distT="0" distL="114300" distR="114300" hidden="0" layoutInCell="1" locked="0" relativeHeight="0" simplePos="0">
                 <wp:simplePos x="0" y="0"/>
@@ -1334,6 +1334,7 @@
           <w:docPartUnique/>
         </w:docPartObj>
       </w:sdtPr>
+      <w:sdtEndPr/>
       <w:sdtContent>
         <w:p>
           <w:pPr>
@@ -9503,6 +9504,7 @@
           <w:id w:val="595835147"/>
           <w:citation/>
         </w:sdtPr>
+        <w:sdtEndPr/>
         <w:sdtContent>
           <w:r>
             <w:rPr>
@@ -9553,6 +9555,7 @@
           <w:id w:val="797489732"/>
           <w:citation/>
         </w:sdtPr>
+        <w:sdtEndPr/>
         <w:sdtContent>
           <w:r>
             <w:rPr>
@@ -9612,6 +9615,7 @@
           <w:id w:val="1109779957"/>
           <w:citation/>
         </w:sdtPr>
+        <w:sdtEndPr/>
         <w:sdtContent>
           <w:r>
             <w:rPr>
@@ -9721,6 +9725,7 @@
           <w:id w:val="-390578359"/>
           <w:citation/>
         </w:sdtPr>
+        <w:sdtEndPr/>
         <w:sdtContent>
           <w:r>
             <w:rPr>
@@ -9931,6 +9936,7 @@
           <w:id w:val="157584254"/>
           <w:citation/>
         </w:sdtPr>
+        <w:sdtEndPr/>
         <w:sdtContent>
           <w:r>
             <w:rPr>
@@ -10042,6 +10048,7 @@
           <w:id w:val="-424421058"/>
           <w:citation/>
         </w:sdtPr>
+        <w:sdtEndPr/>
         <w:sdtContent>
           <w:r>
             <w:rPr>
@@ -10331,6 +10338,7 @@
           <w:id w:val="1448743354"/>
           <w:citation/>
         </w:sdtPr>
+        <w:sdtEndPr/>
         <w:sdtContent>
           <w:r>
             <w:rPr>
@@ -10455,6 +10463,7 @@
           <w:id w:val="-1752504786"/>
           <w:citation/>
         </w:sdtPr>
+        <w:sdtEndPr/>
         <w:sdtContent>
           <w:r>
             <w:rPr>
@@ -10671,6 +10680,7 @@
           <w:id w:val="-1085989772"/>
           <w:citation/>
         </w:sdtPr>
+        <w:sdtEndPr/>
         <w:sdtContent>
           <w:r>
             <w:rPr>
@@ -11030,6 +11040,7 @@
           <w:id w:val="-81375314"/>
           <w:citation/>
         </w:sdtPr>
+        <w:sdtEndPr/>
         <w:sdtContent>
           <w:r>
             <w:rPr>
@@ -11198,6 +11209,7 @@
           <w:id w:val="206851136"/>
           <w:citation/>
         </w:sdtPr>
+        <w:sdtEndPr/>
         <w:sdtContent>
           <w:r>
             <w:rPr>
@@ -11256,6 +11268,7 @@
           <w:id w:val="1164518189"/>
           <w:citation/>
         </w:sdtPr>
+        <w:sdtEndPr/>
         <w:sdtContent>
           <w:r>
             <w:rPr>
@@ -11314,6 +11327,7 @@
           <w:id w:val="-658222048"/>
           <w:citation/>
         </w:sdtPr>
+        <w:sdtEndPr/>
         <w:sdtContent>
           <w:r>
             <w:rPr>
@@ -11437,6 +11451,7 @@
           <w:id w:val="-1955387996"/>
           <w:citation/>
         </w:sdtPr>
+        <w:sdtEndPr/>
         <w:sdtContent>
           <w:r>
             <w:rPr>
@@ -11530,6 +11545,7 @@
           <w:id w:val="412202961"/>
           <w:citation/>
         </w:sdtPr>
+        <w:sdtEndPr/>
         <w:sdtContent>
           <w:r>
             <w:rPr>
@@ -11840,6 +11856,7 @@
           <w:id w:val="-1239013587"/>
           <w:citation/>
         </w:sdtPr>
+        <w:sdtEndPr/>
         <w:sdtContent>
           <w:r>
             <w:rPr>
@@ -12071,6 +12088,7 @@
           <w:id w:val="-902836345"/>
           <w:citation/>
         </w:sdtPr>
+        <w:sdtEndPr/>
         <w:sdtContent>
           <w:r>
             <w:rPr>
@@ -12157,6 +12175,7 @@
           <w:id w:val="-343093990"/>
           <w:citation/>
         </w:sdtPr>
+        <w:sdtEndPr/>
         <w:sdtContent>
           <w:r>
             <w:rPr>
@@ -12517,6 +12536,7 @@
           <w:id w:val="884614366"/>
           <w:citation/>
         </w:sdtPr>
+        <w:sdtEndPr/>
         <w:sdtContent>
           <w:r>
             <w:rPr>
@@ -12733,6 +12753,7 @@
           <w:id w:val="792339929"/>
           <w:citation/>
         </w:sdtPr>
+        <w:sdtEndPr/>
         <w:sdtContent>
           <w:r>
             <w:rPr>
@@ -12819,6 +12840,7 @@
           <w:id w:val="1657879849"/>
           <w:citation/>
         </w:sdtPr>
+        <w:sdtEndPr/>
         <w:sdtContent>
           <w:r>
             <w:rPr>
@@ -13128,6 +13150,7 @@
           <w:id w:val="-655914572"/>
           <w:citation/>
         </w:sdtPr>
+        <w:sdtEndPr/>
         <w:sdtContent>
           <w:r>
             <w:rPr>
@@ -13336,6 +13359,7 @@
           <w:id w:val="-1419863040"/>
           <w:citation/>
         </w:sdtPr>
+        <w:sdtEndPr/>
         <w:sdtContent>
           <w:r>
             <w:rPr>
@@ -15383,6 +15407,7 @@
           <w:id w:val="949668266"/>
           <w:citation/>
         </w:sdtPr>
+        <w:sdtEndPr/>
         <w:sdtContent>
           <w:r>
             <w:rPr>
@@ -16463,6 +16488,7 @@
           <w:id w:val="-593707106"/>
           <w:citation/>
         </w:sdtPr>
+        <w:sdtEndPr/>
         <w:sdtContent>
           <w:r>
             <w:rPr>
@@ -16513,6 +16539,7 @@
           <w:id w:val="-1993862811"/>
           <w:citation/>
         </w:sdtPr>
+        <w:sdtEndPr/>
         <w:sdtContent>
           <w:r>
             <w:rPr>
@@ -16658,6 +16685,7 @@
           <w:id w:val="835421343"/>
           <w:citation/>
         </w:sdtPr>
+        <w:sdtEndPr/>
         <w:sdtContent>
           <w:r>
             <w:rPr>
@@ -24599,6 +24627,7 @@
           <w:id w:val="-1098645664"/>
           <w:citation/>
         </w:sdtPr>
+        <w:sdtEndPr/>
         <w:sdtContent>
           <w:r>
             <w:rPr>
@@ -24655,6 +24684,7 @@
           <w:id w:val="1319610761"/>
           <w:citation/>
         </w:sdtPr>
+        <w:sdtEndPr/>
         <w:sdtContent>
           <w:r>
             <w:rPr>
@@ -24757,6 +24787,7 @@
           <w:id w:val="1746683895"/>
           <w:citation/>
         </w:sdtPr>
+        <w:sdtEndPr/>
         <w:sdtContent>
           <w:r>
             <w:rPr>
@@ -24904,6 +24935,7 @@
           <w:id w:val="-1574585489"/>
           <w:citation/>
         </w:sdtPr>
+        <w:sdtEndPr/>
         <w:sdtContent>
           <w:r>
             <w:rPr>
@@ -24967,6 +24999,7 @@
           <w:id w:val="375818985"/>
           <w:citation/>
         </w:sdtPr>
+        <w:sdtEndPr/>
         <w:sdtContent>
           <w:r>
             <w:rPr>
@@ -25030,6 +25063,7 @@
           <w:id w:val="1440028210"/>
           <w:citation/>
         </w:sdtPr>
+        <w:sdtEndPr/>
         <w:sdtContent>
           <w:r>
             <w:rPr>
@@ -25093,6 +25127,7 @@
           <w:id w:val="-2083598408"/>
           <w:citation/>
         </w:sdtPr>
+        <w:sdtEndPr/>
         <w:sdtContent>
           <w:r>
             <w:rPr>
@@ -25156,6 +25191,7 @@
           <w:id w:val="-842772246"/>
           <w:citation/>
         </w:sdtPr>
+        <w:sdtEndPr/>
         <w:sdtContent>
           <w:r>
             <w:rPr>
@@ -25220,6 +25256,7 @@
           <w:id w:val="1354002335"/>
           <w:citation/>
         </w:sdtPr>
+        <w:sdtEndPr/>
         <w:sdtContent>
           <w:r>
             <w:rPr>
@@ -25283,6 +25320,7 @@
           <w:id w:val="-1856725968"/>
           <w:citation/>
         </w:sdtPr>
+        <w:sdtEndPr/>
         <w:sdtContent>
           <w:r>
             <w:rPr>
@@ -25346,6 +25384,7 @@
           <w:id w:val="859706653"/>
           <w:citation/>
         </w:sdtPr>
+        <w:sdtEndPr/>
         <w:sdtContent>
           <w:r>
             <w:rPr>
@@ -25409,6 +25448,7 @@
           <w:id w:val="-909929291"/>
           <w:citation/>
         </w:sdtPr>
+        <w:sdtEndPr/>
         <w:sdtContent>
           <w:r>
             <w:rPr>
@@ -25478,6 +25518,7 @@
           <w:id w:val="-1681115789"/>
           <w:citation/>
         </w:sdtPr>
+        <w:sdtEndPr/>
         <w:sdtContent>
           <w:r>
             <w:rPr>
@@ -25561,6 +25602,7 @@
           <w:id w:val="1564982546"/>
           <w:citation/>
         </w:sdtPr>
+        <w:sdtEndPr/>
         <w:sdtContent>
           <w:r>
             <w:rPr>
@@ -25623,6 +25665,7 @@
           <w:id w:val="658496823"/>
           <w:citation/>
         </w:sdtPr>
+        <w:sdtEndPr/>
         <w:sdtContent>
           <w:r>
             <w:rPr>
@@ -25686,6 +25729,7 @@
           <w:id w:val="1625341191"/>
           <w:citation/>
         </w:sdtPr>
+        <w:sdtEndPr/>
         <w:sdtContent>
           <w:r>
             <w:rPr>
@@ -26755,8 +26799,6 @@
         </w:rPr>
         <w:t xml:space="preserve"> This list is not exhaustive and may vary depending on the specific implementation and requirements of the project.</w:t>
       </w:r>
-      <w:bookmarkStart w:id="85" w:name="_GoBack"/>
-      <w:bookmarkEnd w:id="85"/>
     </w:p>
     <w:p>
       <w:pPr>
@@ -26770,8 +26812,8 @@
           <w:highlight w:val="yellow"/>
         </w:rPr>
       </w:pPr>
-      <w:bookmarkStart w:id="86" w:name="_heading=h.111kx3o" w:colFirst="0" w:colLast="0"/>
-      <w:bookmarkEnd w:id="86"/>
+      <w:bookmarkStart w:id="85" w:name="_heading=h.111kx3o" w:colFirst="0" w:colLast="0"/>
+      <w:bookmarkEnd w:id="85"/>
       <w:r>
         <w:rPr>
           <w:highlight w:val="yellow"/>
@@ -27237,8 +27279,8 @@
         </w:numPr>
         <w:jc w:val="both"/>
       </w:pPr>
-      <w:bookmarkStart w:id="87" w:name="_heading=h.3l18frh" w:colFirst="0" w:colLast="0"/>
-      <w:bookmarkEnd w:id="87"/>
+      <w:bookmarkStart w:id="86" w:name="_heading=h.3l18frh" w:colFirst="0" w:colLast="0"/>
+      <w:bookmarkEnd w:id="86"/>
       <w:r>
         <w:t>Test Cases and Acceptance Criteria</w:t>
       </w:r>
@@ -27458,8 +27500,8 @@
         </w:numPr>
         <w:jc w:val="both"/>
       </w:pPr>
-      <w:bookmarkStart w:id="88" w:name="_heading=h.206ipza" w:colFirst="0" w:colLast="0"/>
-      <w:bookmarkEnd w:id="88"/>
+      <w:bookmarkStart w:id="87" w:name="_heading=h.206ipza" w:colFirst="0" w:colLast="0"/>
+      <w:bookmarkEnd w:id="87"/>
       <w:r>
         <w:t>Conclusion</w:t>
       </w:r>
@@ -27597,8 +27639,8 @@
           <w:rFonts w:asciiTheme="majorBidi" w:hAnsiTheme="majorBidi" w:cstheme="majorBidi"/>
         </w:rPr>
       </w:pPr>
-      <w:bookmarkStart w:id="89" w:name="_heading=h.4k668n3" w:colFirst="0" w:colLast="0"/>
-      <w:bookmarkEnd w:id="89"/>
+      <w:bookmarkStart w:id="88" w:name="_heading=h.4k668n3" w:colFirst="0" w:colLast="0"/>
+      <w:bookmarkEnd w:id="88"/>
       <w:r>
         <w:rPr>
           <w:rFonts w:asciiTheme="majorBidi" w:hAnsiTheme="majorBidi" w:cstheme="majorBidi"/>
@@ -27628,8 +27670,8 @@
         </w:numPr>
         <w:jc w:val="both"/>
       </w:pPr>
-      <w:bookmarkStart w:id="90" w:name="_heading=h.2zbgiuw" w:colFirst="0" w:colLast="0"/>
-      <w:bookmarkEnd w:id="90"/>
+      <w:bookmarkStart w:id="89" w:name="_heading=h.2zbgiuw" w:colFirst="0" w:colLast="0"/>
+      <w:bookmarkEnd w:id="89"/>
       <w:r>
         <w:t>Conclusion</w:t>
       </w:r>
@@ -27766,8 +27808,8 @@
           <w:highlight w:val="yellow"/>
         </w:rPr>
       </w:pPr>
-      <w:bookmarkStart w:id="91" w:name="_heading=h.1egqt2p" w:colFirst="0" w:colLast="0"/>
-      <w:bookmarkEnd w:id="91"/>
+      <w:bookmarkStart w:id="90" w:name="_heading=h.1egqt2p" w:colFirst="0" w:colLast="0"/>
+      <w:bookmarkEnd w:id="90"/>
       <w:r>
         <w:rPr>
           <w:highlight w:val="yellow"/>
@@ -28095,8 +28137,41 @@
         <w:rPr>
           <w:rFonts w:asciiTheme="majorBidi" w:hAnsiTheme="majorBidi" w:cstheme="majorBidi"/>
         </w:rPr>
-        <w:t>built in warning system for firing workers(3 warnings)</w:t>
-      </w:r>
+        <w:t xml:space="preserve">built in warning system for firing </w:t>
+      </w:r>
+      <w:proofErr w:type="gramStart"/>
+      <w:r>
+        <w:rPr>
+          <w:rFonts w:asciiTheme="majorBidi" w:hAnsiTheme="majorBidi" w:cstheme="majorBidi"/>
+        </w:rPr>
+        <w:t>workers(</w:t>
+      </w:r>
+      <w:proofErr w:type="gramEnd"/>
+      <w:r>
+        <w:rPr>
+          <w:rFonts w:asciiTheme="majorBidi" w:hAnsiTheme="majorBidi" w:cstheme="majorBidi"/>
+        </w:rPr>
+        <w:t>3 warnings)</w:t>
+      </w:r>
+    </w:p>
+    <w:p>
+      <w:pPr>
+        <w:numPr>
+          <w:ilvl w:val="0"/>
+          <w:numId w:val="21"/>
+        </w:numPr>
+        <w:rPr>
+          <w:rFonts w:asciiTheme="majorBidi" w:hAnsiTheme="majorBidi" w:cstheme="majorBidi"/>
+        </w:rPr>
+      </w:pPr>
+      <w:r>
+        <w:rPr>
+          <w:rFonts w:asciiTheme="majorBidi" w:hAnsiTheme="majorBidi" w:cstheme="majorBidi"/>
+        </w:rPr>
+        <w:t>change prices dynamically depending on locations</w:t>
+      </w:r>
+      <w:bookmarkStart w:id="91" w:name="_GoBack"/>
+      <w:bookmarkEnd w:id="91"/>
       <w:r>
         <w:rPr>
           <w:rFonts w:asciiTheme="majorBidi" w:hAnsiTheme="majorBidi" w:cstheme="majorBidi"/>
@@ -30212,7 +30287,7 @@
         <w:noProof/>
         <w:color w:val="000000"/>
       </w:rPr>
-      <w:t>65</w:t>
+      <w:t>64</w:t>
     </w:r>
     <w:r>
       <w:rPr>
@@ -36440,7 +36515,7 @@
 </file>
 
 <file path=customXml/itemProps2.xml><?xml version="1.0" encoding="utf-8"?>
-<ds:datastoreItem xmlns:ds="http://schemas.openxmlformats.org/officeDocument/2006/customXml" ds:itemID="{9C71C3CA-6ED2-421A-A780-C9CCF7D593BB}">
+<ds:datastoreItem xmlns:ds="http://schemas.openxmlformats.org/officeDocument/2006/customXml" ds:itemID="{843CBC3B-4293-45FC-B67D-E8BD8373EB3E}">
   <ds:schemaRefs>
     <ds:schemaRef ds:uri="http://schemas.openxmlformats.org/officeDocument/2006/bibliography"/>
   </ds:schemaRefs>

</xml_diff>